<commit_message>
some document figures are in Visio
</commit_message>
<xml_diff>
--- a/extra/bumps_flask/ProgrammersDescription.docx
+++ b/extra/bumps_flask/ProgrammersDescription.docx
@@ -6,6 +6,7 @@
       <w:pPr>
         <w:pStyle w:val="Title"/>
       </w:pPr>
+      <w:bookmarkStart w:id="0" w:name="_GoBack"/>
       <w:r>
         <w:t>BumpsFlask</w:t>
       </w:r>
@@ -133,8 +134,6 @@
         </w:rPr>
         <w:t>s for future development.</w:t>
       </w:r>
-      <w:bookmarkStart w:id="0" w:name="_GoBack"/>
-      <w:bookmarkEnd w:id="0"/>
     </w:p>
     <w:p>
       <w:pPr>
@@ -3457,10 +3456,10 @@
                   <v:path o:extrusionok="f" gradientshapeok="t" o:connecttype="rect"/>
                   <o:lock v:ext="edit" aspectratio="t"/>
                 </v:shapetype>
-                <v:shape id="_x0000_i1025" type="#_x0000_t75" style="width:203.75pt;height:137.2pt" o:ole="">
+                <v:shape id="_x0000_i1025" type="#_x0000_t75" style="width:204.1pt;height:137.1pt" o:ole="">
                   <v:imagedata r:id="rId8" o:title=""/>
                 </v:shape>
-                <o:OLEObject Type="Embed" ProgID="PBrush" ShapeID="_x0000_i1025" DrawAspect="Content" ObjectID="_1582522549" r:id="rId9"/>
+                <o:OLEObject Type="Embed" ProgID="PBrush" ShapeID="_x0000_i1025" DrawAspect="Content" ObjectID="_1582983780" r:id="rId9"/>
               </w:object>
             </w:r>
           </w:p>
@@ -3564,10 +3563,10 @@
             </w:pPr>
             <w:r>
               <w:object w:dxaOrig="5700" w:dyaOrig="3015">
-                <v:shape id="_x0000_i1026" type="#_x0000_t75" style="width:203.75pt;height:107.3pt" o:ole="">
+                <v:shape id="_x0000_i1026" type="#_x0000_t75" style="width:203.5pt;height:107.05pt" o:ole="">
                   <v:imagedata r:id="rId11" o:title=""/>
                 </v:shape>
-                <o:OLEObject Type="Embed" ProgID="PBrush" ShapeID="_x0000_i1026" DrawAspect="Content" ObjectID="_1582522550" r:id="rId12"/>
+                <o:OLEObject Type="Embed" ProgID="PBrush" ShapeID="_x0000_i1026" DrawAspect="Content" ObjectID="_1582983781" r:id="rId12"/>
               </w:object>
             </w:r>
           </w:p>
@@ -3599,10 +3598,10 @@
             </w:pPr>
             <w:r>
               <w:object w:dxaOrig="5385" w:dyaOrig="2625">
-                <v:shape id="_x0000_i1027" type="#_x0000_t75" style="width:213.3pt;height:103.9pt" o:ole="">
+                <v:shape id="_x0000_i1027" type="#_x0000_t75" style="width:213.5pt;height:103.95pt" o:ole="">
                   <v:imagedata r:id="rId13" o:title=""/>
                 </v:shape>
-                <o:OLEObject Type="Embed" ProgID="PBrush" ShapeID="_x0000_i1027" DrawAspect="Content" ObjectID="_1582522551" r:id="rId14"/>
+                <o:OLEObject Type="Embed" ProgID="PBrush" ShapeID="_x0000_i1027" DrawAspect="Content" ObjectID="_1582983782" r:id="rId14"/>
               </w:object>
             </w:r>
           </w:p>
@@ -3616,10 +3615,10 @@
           <w:p>
             <w:r>
               <w:object w:dxaOrig="5385" w:dyaOrig="2625">
-                <v:shape id="_x0000_i1028" type="#_x0000_t75" style="width:203.75pt;height:99.15pt" o:ole="">
+                <v:shape id="_x0000_i1028" type="#_x0000_t75" style="width:204.1pt;height:98.9pt" o:ole="">
                   <v:imagedata r:id="rId13" o:title=""/>
                 </v:shape>
-                <o:OLEObject Type="Embed" ProgID="PBrush" ShapeID="_x0000_i1028" DrawAspect="Content" ObjectID="_1582522552" r:id="rId15"/>
+                <o:OLEObject Type="Embed" ProgID="PBrush" ShapeID="_x0000_i1028" DrawAspect="Content" ObjectID="_1582983783" r:id="rId15"/>
               </w:object>
             </w:r>
           </w:p>
@@ -3648,10 +3647,10 @@
             </w:pPr>
             <w:r>
               <w:object w:dxaOrig="7365" w:dyaOrig="9870">
-                <v:shape id="_x0000_i1029" type="#_x0000_t75" style="width:130.4pt;height:174.55pt" o:ole="">
+                <v:shape id="_x0000_i1029" type="#_x0000_t75" style="width:130.25pt;height:174.7pt" o:ole="">
                   <v:imagedata r:id="rId16" o:title=""/>
                 </v:shape>
-                <o:OLEObject Type="Embed" ProgID="PBrush" ShapeID="_x0000_i1029" DrawAspect="Content" ObjectID="_1582522553" r:id="rId17"/>
+                <o:OLEObject Type="Embed" ProgID="PBrush" ShapeID="_x0000_i1029" DrawAspect="Content" ObjectID="_1582983784" r:id="rId17"/>
               </w:object>
             </w:r>
           </w:p>
@@ -3757,10 +3756,10 @@
             </w:pPr>
             <w:r>
               <w:object w:dxaOrig="8115" w:dyaOrig="12285">
-                <v:shape id="_x0000_i1030" type="#_x0000_t75" style="width:213.3pt;height:321.95pt" o:ole="">
+                <v:shape id="_x0000_i1030" type="#_x0000_t75" style="width:213.5pt;height:321.8pt" o:ole="">
                   <v:imagedata r:id="rId19" o:title=""/>
                 </v:shape>
-                <o:OLEObject Type="Embed" ProgID="PBrush" ShapeID="_x0000_i1030" DrawAspect="Content" ObjectID="_1582522554" r:id="rId20"/>
+                <o:OLEObject Type="Embed" ProgID="PBrush" ShapeID="_x0000_i1030" DrawAspect="Content" ObjectID="_1582983785" r:id="rId20"/>
               </w:object>
             </w:r>
           </w:p>
@@ -5324,14 +5323,14 @@
       </w:pPr>
       <w:r>
         <w:object w:dxaOrig="9599" w:dyaOrig="5411">
-          <v:shape id="_x0000_i1031" type="#_x0000_t75" style="width:480.25pt;height:270.35pt" o:ole="" o:bordertopcolor="this" o:borderleftcolor="this" o:borderbottomcolor="this" o:borderrightcolor="this">
+          <v:shape id="_x0000_i1031" type="#_x0000_t75" style="width:480.2pt;height:270.45pt" o:ole="" o:bordertopcolor="this" o:borderleftcolor="this" o:borderbottomcolor="this" o:borderrightcolor="this">
             <v:imagedata r:id="rId27" o:title=""/>
             <w10:bordertop type="dot" width="4"/>
             <w10:borderleft type="dot" width="4"/>
             <w10:borderbottom type="dot" width="4"/>
             <w10:borderright type="dot" width="4"/>
           </v:shape>
-          <o:OLEObject Type="Embed" ProgID="PowerPoint.Slide.8" ShapeID="_x0000_i1031" DrawAspect="Content" ObjectID="_1582522555" r:id="rId28"/>
+          <o:OLEObject Type="Embed" ProgID="PowerPoint.Slide.8" ShapeID="_x0000_i1031" DrawAspect="Content" ObjectID="_1582983786" r:id="rId28"/>
         </w:object>
       </w:r>
     </w:p>
@@ -9841,14 +9840,14 @@
       </w:pPr>
       <w:r>
         <w:object w:dxaOrig="9590" w:dyaOrig="5406">
-          <v:shape id="_x0000_i1032" type="#_x0000_t75" style="width:479.55pt;height:270.35pt" o:ole="" o:bordertopcolor="this" o:borderleftcolor="this" o:borderbottomcolor="this" o:borderrightcolor="this">
+          <v:shape id="_x0000_i1032" type="#_x0000_t75" style="width:479.6pt;height:270.45pt" o:ole="" o:bordertopcolor="this" o:borderleftcolor="this" o:borderbottomcolor="this" o:borderrightcolor="this">
             <v:imagedata r:id="rId32" o:title=""/>
             <w10:bordertop type="dot" width="4"/>
             <w10:borderleft type="dot" width="4"/>
             <w10:borderbottom type="dot" width="4"/>
             <w10:borderright type="dot" width="4"/>
           </v:shape>
-          <o:OLEObject Type="Embed" ProgID="PowerPoint.Slide.8" ShapeID="_x0000_i1032" DrawAspect="Content" ObjectID="_1582522556" r:id="rId33"/>
+          <o:OLEObject Type="Embed" ProgID="PowerPoint.Slide.8" ShapeID="_x0000_i1032" DrawAspect="Content" ObjectID="_1582983787" r:id="rId33"/>
         </w:object>
       </w:r>
     </w:p>
@@ -10705,82 +10704,133 @@
       </w:pPr>
     </w:p>
     <w:p>
+      <w:r>
+        <w:br w:type="page"/>
+      </w:r>
+    </w:p>
+    <w:tbl>
+      <w:tblPr>
+        <w:tblStyle w:val="TableGrid"/>
+        <w:tblW w:w="10790" w:type="dxa"/>
+        <w:tblInd w:w="864" w:type="dxa"/>
+        <w:tblBorders>
+          <w:top w:val="none" w:sz="0" w:space="0" w:color="auto"/>
+          <w:left w:val="none" w:sz="0" w:space="0" w:color="auto"/>
+          <w:bottom w:val="none" w:sz="0" w:space="0" w:color="auto"/>
+          <w:right w:val="none" w:sz="0" w:space="0" w:color="auto"/>
+          <w:insideH w:val="none" w:sz="0" w:space="0" w:color="auto"/>
+          <w:insideV w:val="none" w:sz="0" w:space="0" w:color="auto"/>
+        </w:tblBorders>
+        <w:tblLayout w:type="fixed"/>
+        <w:tblCellMar>
+          <w:left w:w="115" w:type="dxa"/>
+          <w:right w:w="115" w:type="dxa"/>
+        </w:tblCellMar>
+        <w:tblLook w:val="04A0" w:firstRow="1" w:lastRow="0" w:firstColumn="1" w:lastColumn="0" w:noHBand="0" w:noVBand="1"/>
+      </w:tblPr>
+      <w:tblGrid>
+        <w:gridCol w:w="4086"/>
+        <w:gridCol w:w="6704"/>
+      </w:tblGrid>
+      <w:tr>
+        <w:tc>
+          <w:tcPr>
+            <w:tcW w:w="4086" w:type="dxa"/>
+          </w:tcPr>
+          <w:p>
+            <w:pPr>
+              <w:pStyle w:val="Paragraph-3"/>
+              <w:ind w:left="0"/>
+            </w:pPr>
+            <w:r>
+              <w:lastRenderedPageBreak/>
+              <w:t xml:space="preserve">That code invokes a python </w:t>
+            </w:r>
+            <w:r>
+              <w:rPr>
+                <w:rFonts w:ascii="Courier New" w:hAnsi="Courier New" w:cs="Courier New"/>
+              </w:rPr>
+              <w:t>get</w:t>
+            </w:r>
+            <w:r>
+              <w:t xml:space="preserve"> function, part of </w:t>
+            </w:r>
+            <w:r>
+              <w:rPr>
+                <w:rFonts w:ascii="Courier New" w:hAnsi="Courier New" w:cs="Courier New"/>
+              </w:rPr>
+              <w:t>Jobs</w:t>
+            </w:r>
+            <w:r>
+              <w:t xml:space="preserve"> class in </w:t>
+            </w:r>
+            <w:r>
+              <w:rPr>
+                <w:rFonts w:ascii="Courier New" w:hAnsi="Courier New" w:cs="Courier New"/>
+              </w:rPr>
+              <w:t>api.py</w:t>
+            </w:r>
+            <w:r>
+              <w:t>, with the following arguments</w:t>
+            </w:r>
+            <w:r>
+              <w:rPr>
+                <w:rStyle w:val="FootnoteReference"/>
+              </w:rPr>
+              <w:footnoteReference w:id="9"/>
+            </w:r>
+            <w:r>
+              <w:t>:</w:t>
+            </w:r>
+          </w:p>
+        </w:tc>
+        <w:tc>
+          <w:tcPr>
+            <w:tcW w:w="6704" w:type="dxa"/>
+          </w:tcPr>
+          <w:p>
+            <w:pPr>
+              <w:pStyle w:val="Paragraph-3"/>
+              <w:ind w:left="0"/>
+            </w:pPr>
+            <w:r>
+              <w:object w:dxaOrig="6436" w:dyaOrig="3076">
+                <v:shape id="_x0000_i1195" type="#_x0000_t75" style="width:257.95pt;height:123.35pt" o:ole="">
+                  <v:imagedata r:id="rId35" o:title=""/>
+                </v:shape>
+                <o:OLEObject Type="Embed" ProgID="Visio.DrawingMacroEnabled.15" ShapeID="_x0000_i1195" DrawAspect="Content" ObjectID="_1582983788" r:id="rId36"/>
+              </w:object>
+            </w:r>
+          </w:p>
+        </w:tc>
+      </w:tr>
+    </w:tbl>
+    <w:p>
       <w:pPr>
         <w:pStyle w:val="Paragraph-3"/>
       </w:pPr>
-      <w:r>
-        <w:lastRenderedPageBreak/>
-        <w:t xml:space="preserve">That code invokes </w:t>
-      </w:r>
-      <w:r>
-        <w:t>a python</w:t>
-      </w:r>
-      <w:r>
-        <w:t xml:space="preserve"> </w:t>
-      </w:r>
-      <w:r>
-        <w:rPr>
-          <w:rFonts w:ascii="Courier New" w:hAnsi="Courier New" w:cs="Courier New"/>
-        </w:rPr>
-        <w:t>get</w:t>
-      </w:r>
-      <w:r>
-        <w:t xml:space="preserve"> function</w:t>
-      </w:r>
-      <w:r>
-        <w:t xml:space="preserve">, </w:t>
-      </w:r>
-      <w:r>
-        <w:t xml:space="preserve">part of </w:t>
-      </w:r>
-      <w:r>
-        <w:rPr>
-          <w:rFonts w:ascii="Courier New" w:hAnsi="Courier New" w:cs="Courier New"/>
-        </w:rPr>
-        <w:t>Jobs</w:t>
-      </w:r>
-      <w:r>
-        <w:t xml:space="preserve"> class </w:t>
-      </w:r>
-      <w:r>
-        <w:t xml:space="preserve">in </w:t>
-      </w:r>
-      <w:r>
-        <w:rPr>
-          <w:rFonts w:ascii="Courier New" w:hAnsi="Courier New" w:cs="Courier New"/>
-        </w:rPr>
-        <w:t>api.py</w:t>
-      </w:r>
-      <w:r>
-        <w:t>, with the following arguments</w:t>
-      </w:r>
-      <w:r>
-        <w:rPr>
-          <w:rStyle w:val="FootnoteReference"/>
-        </w:rPr>
-        <w:footnoteReference w:id="9"/>
-      </w:r>
-      <w:r>
-        <w:t>:</w:t>
-      </w:r>
     </w:p>
     <w:p>
       <w:pPr>
         <w:pStyle w:val="Paragraph-0"/>
         <w:bidi w:val="0"/>
-      </w:pPr>
-      <w:r>
-        <w:object w:dxaOrig="6720" w:dyaOrig="3788">
-          <v:shape id="_x0000_i1033" type="#_x0000_t75" style="width:336.25pt;height:189.5pt" o:ole="" o:bordertopcolor="this" o:borderleftcolor="this" o:borderbottomcolor="this" o:borderrightcolor="this">
-            <v:imagedata r:id="rId35" o:title=""/>
-            <w10:bordertop type="dot" width="4"/>
-            <w10:borderleft type="dot" width="4"/>
-            <w10:borderbottom type="dot" width="4"/>
-            <w10:borderright type="dot" width="4"/>
-          </v:shape>
-          <o:OLEObject Type="Embed" ProgID="PowerPoint.Slide.12" ShapeID="_x0000_i1033" DrawAspect="Content" ObjectID="_1582522557" r:id="rId36"/>
-        </w:object>
-      </w:r>
+        <w:sectPr>
+          <w:footnotePr>
+            <w:numRestart w:val="eachPage"/>
+          </w:footnotePr>
+          <w:type w:val="continuous"/>
+          <w:pgSz w:w="12240" w:h="15840"/>
+          <w:pgMar w:top="1440" w:right="720" w:bottom="1440" w:left="720" w:header="720" w:footer="720" w:gutter="0"/>
+          <w:cols w:space="720"/>
+          <w:docGrid w:linePitch="360"/>
+        </w:sectPr>
+      </w:pPr>
+    </w:p>
+    <w:p>
+      <w:pPr>
+        <w:pStyle w:val="Paragraph-0"/>
+        <w:bidi w:val="0"/>
+      </w:pPr>
     </w:p>
     <w:p>
       <w:pPr>
@@ -11111,16 +11161,21 @@
       </w:r>
     </w:p>
     <w:p>
+      <w:r>
+        <w:br w:type="page"/>
+      </w:r>
+    </w:p>
+    <w:p>
       <w:pPr>
         <w:pStyle w:val="Paragraph-3"/>
         <w:spacing w:before="0" w:line="240" w:lineRule="auto"/>
       </w:pPr>
       <w:r>
         <w:object w:dxaOrig="9492" w:dyaOrig="5348">
-          <v:shape id="_x0000_i1034" type="#_x0000_t75" style="width:474.8pt;height:267.6pt" o:ole="">
+          <v:shape id="_x0000_i1034" type="#_x0000_t75" style="width:474.55pt;height:267.95pt" o:ole="">
             <v:imagedata r:id="rId37" o:title=""/>
           </v:shape>
-          <o:OLEObject Type="Embed" ProgID="PowerPoint.Slide.12" ShapeID="_x0000_i1034" DrawAspect="Content" ObjectID="_1582522558" r:id="rId38"/>
+          <o:OLEObject Type="Embed" ProgID="PowerPoint.Slide.12" ShapeID="_x0000_i1034" DrawAspect="Content" ObjectID="_1582983789" r:id="rId38"/>
         </w:object>
       </w:r>
     </w:p>
@@ -11577,10 +11632,10 @@
       </w:pPr>
       <w:r>
         <w:object w:dxaOrig="9458" w:dyaOrig="5332">
-          <v:shape id="_x0000_i1035" type="#_x0000_t75" style="width:472.75pt;height:266.25pt" o:ole="">
+          <v:shape id="_x0000_i1035" type="#_x0000_t75" style="width:472.7pt;height:266.1pt" o:ole="">
             <v:imagedata r:id="rId40" o:title=""/>
           </v:shape>
-          <o:OLEObject Type="Embed" ProgID="PowerPoint.Slide.12" ShapeID="_x0000_i1035" DrawAspect="Content" ObjectID="_1582522559" r:id="rId41"/>
+          <o:OLEObject Type="Embed" ProgID="PowerPoint.Slide.12" ShapeID="_x0000_i1035" DrawAspect="Content" ObjectID="_1582983790" r:id="rId41"/>
         </w:object>
       </w:r>
     </w:p>
@@ -11617,10 +11672,10 @@
       </w:pPr>
       <w:r>
         <w:object w:dxaOrig="9371" w:dyaOrig="5282">
-          <v:shape id="_x0000_i1036" type="#_x0000_t75" style="width:468pt;height:263.55pt" o:ole="">
+          <v:shape id="_x0000_i1036" type="#_x0000_t75" style="width:468.3pt;height:263.6pt" o:ole="">
             <v:imagedata r:id="rId42" o:title=""/>
           </v:shape>
-          <o:OLEObject Type="Embed" ProgID="PowerPoint.Slide.12" ShapeID="_x0000_i1036" DrawAspect="Content" ObjectID="_1582522560" r:id="rId43"/>
+          <o:OLEObject Type="Embed" ProgID="PowerPoint.Slide.12" ShapeID="_x0000_i1036" DrawAspect="Content" ObjectID="_1582983791" r:id="rId43"/>
         </w:object>
       </w:r>
     </w:p>
@@ -12349,6 +12404,7 @@
         <w:bidi w:val="0"/>
       </w:pPr>
     </w:p>
+    <w:bookmarkEnd w:id="0"/>
     <w:p>
       <w:pPr>
         <w:rPr>
@@ -12432,7 +12488,7 @@
           <w:rPr>
             <w:noProof/>
           </w:rPr>
-          <w:t>21</w:t>
+          <w:t>19</w:t>
         </w:r>
         <w:r>
           <w:rPr>
@@ -12462,27 +12518,14 @@
         </w:rPr>
       </w:sdtEndPr>
       <w:sdtContent>
-        <w:r>
-          <w:fldChar w:fldCharType="begin"/>
-        </w:r>
-        <w:r>
-          <w:instrText xml:space="preserve"> NUMPAGES   \* MERGEFORMAT </w:instrText>
-        </w:r>
-        <w:r>
-          <w:fldChar w:fldCharType="separate"/>
-        </w:r>
-        <w:r>
-          <w:rPr>
-            <w:noProof/>
-          </w:rPr>
-          <w:t>21</w:t>
-        </w:r>
-        <w:r>
-          <w:rPr>
-            <w:noProof/>
-          </w:rPr>
-          <w:fldChar w:fldCharType="end"/>
-        </w:r>
+        <w:fldSimple w:instr=" NUMPAGES   \* MERGEFORMAT ">
+          <w:r>
+            <w:rPr>
+              <w:noProof/>
+            </w:rPr>
+            <w:t>21</w:t>
+          </w:r>
+        </w:fldSimple>
       </w:sdtContent>
     </w:sdt>
   </w:p>
@@ -12538,34 +12581,20 @@
           <w:sz w:val="20"/>
           <w:szCs w:val="20"/>
         </w:rPr>
-        <w:t xml:space="preserve">Negron and </w:t>
+        <w:t xml:space="preserve">Negron and Kienzle, </w:t>
       </w:r>
       <w:r>
         <w:rPr>
           <w:sz w:val="20"/>
           <w:szCs w:val="20"/>
         </w:rPr>
-        <w:t>Kienzle</w:t>
+        <w:t>A web-based service for distributing curve fitting algorithms onto remote server clusters for improved performance</w:t>
       </w:r>
       <w:r>
         <w:rPr>
           <w:sz w:val="20"/>
           <w:szCs w:val="20"/>
         </w:rPr>
-        <w:t xml:space="preserve">, </w:t>
-      </w:r>
-      <w:r>
-        <w:rPr>
-          <w:sz w:val="20"/>
-          <w:szCs w:val="20"/>
-        </w:rPr>
-        <w:t>A web-based service for distributing curve fitting algorithms onto remote server clusters for improved performance</w:t>
-      </w:r>
-      <w:r>
-        <w:rPr>
-          <w:sz w:val="20"/>
-          <w:szCs w:val="20"/>
-        </w:rPr>
         <w:t>, p. 8</w:t>
       </w:r>
     </w:p>
@@ -12697,13 +12726,7 @@
         <w:footnoteRef/>
       </w:r>
       <w:r>
-        <w:t xml:space="preserve"> The function can also accept an out format. At this </w:t>
-      </w:r>
-      <w:r>
-        <w:t>point</w:t>
-      </w:r>
-      <w:r>
-        <w:t xml:space="preserve"> it has a default value if "JSON", and it's not a part of the action path.</w:t>
+        <w:t xml:space="preserve"> The function can also accept an out format. At this point it has a default value if "JSON", and it's not a part of the action path.</w:t>
       </w:r>
     </w:p>
   </w:footnote>
@@ -14730,7 +14753,7 @@
 </file>
 
 <file path=customXml/itemProps1.xml><?xml version="1.0" encoding="utf-8"?>
-<ds:datastoreItem xmlns:ds="http://schemas.openxmlformats.org/officeDocument/2006/customXml" ds:itemID="{ED1ECC92-F2F4-4305-A9D8-86C38E8DB1DF}">
+<ds:datastoreItem xmlns:ds="http://schemas.openxmlformats.org/officeDocument/2006/customXml" ds:itemID="{E1B96573-C0CC-409C-81A2-BB279E34528B}">
   <ds:schemaRefs>
     <ds:schemaRef ds:uri="http://schemas.openxmlformats.org/officeDocument/2006/bibliography"/>
   </ds:schemaRefs>

</xml_diff>

<commit_message>
added Paul as checker, modified figure to visio
</commit_message>
<xml_diff>
--- a/extra/bumps_flask/ProgrammersDescription.docx
+++ b/extra/bumps_flask/ProgrammersDescription.docx
@@ -6,7 +6,6 @@
       <w:pPr>
         <w:pStyle w:val="Title"/>
       </w:pPr>
-      <w:bookmarkStart w:id="0" w:name="_GoBack"/>
       <w:r>
         <w:t>BumpsFlask</w:t>
       </w:r>
@@ -83,6 +82,23 @@
     </w:p>
     <w:p>
       <w:pPr>
+        <w:pStyle w:val="Paragraph-1"/>
+        <w:bidi w:val="0"/>
+        <w:rPr>
+          <w:color w:val="24292E"/>
+          <w:shd w:val="clear" w:color="auto" w:fill="FFFFFF"/>
+        </w:rPr>
+      </w:pPr>
+      <w:r>
+        <w:rPr>
+          <w:color w:val="24292E"/>
+          <w:shd w:val="clear" w:color="auto" w:fill="FFFFFF"/>
+        </w:rPr>
+        <w:t>Checked by Paul Kienzle</w:t>
+      </w:r>
+    </w:p>
+    <w:p>
+      <w:pPr>
         <w:pStyle w:val="Paragraph-0"/>
         <w:bidi w:val="0"/>
         <w:rPr>
@@ -120,7 +136,19 @@
         <w:rPr>
           <w:shd w:val="clear" w:color="auto" w:fill="FFFFFF"/>
         </w:rPr>
-        <w:t xml:space="preserve"> The document describes how BumpsFlask operates, and include </w:t>
+        <w:t xml:space="preserve"> The document describes how BumpsFlask operates and include</w:t>
+      </w:r>
+      <w:r>
+        <w:rPr>
+          <w:shd w:val="clear" w:color="auto" w:fill="FFFFFF"/>
+        </w:rPr>
+        <w:t>s</w:t>
+      </w:r>
+      <w:r>
+        <w:rPr>
+          <w:shd w:val="clear" w:color="auto" w:fill="FFFFFF"/>
+        </w:rPr>
+        <w:t xml:space="preserve"> </w:t>
       </w:r>
       <w:r>
         <w:rPr>
@@ -1194,7 +1222,7 @@
             <w:noProof/>
             <w:webHidden/>
           </w:rPr>
-          <w:t>9</w:t>
+          <w:t>10</w:t>
         </w:r>
         <w:r>
           <w:rPr>
@@ -1265,7 +1293,7 @@
             <w:noProof/>
             <w:webHidden/>
           </w:rPr>
-          <w:t>9</w:t>
+          <w:t>10</w:t>
         </w:r>
         <w:r>
           <w:rPr>
@@ -1336,7 +1364,7 @@
             <w:noProof/>
             <w:webHidden/>
           </w:rPr>
-          <w:t>9</w:t>
+          <w:t>10</w:t>
         </w:r>
         <w:r>
           <w:rPr>
@@ -1407,7 +1435,7 @@
             <w:noProof/>
             <w:webHidden/>
           </w:rPr>
-          <w:t>11</w:t>
+          <w:t>12</w:t>
         </w:r>
         <w:r>
           <w:rPr>
@@ -1478,7 +1506,7 @@
             <w:noProof/>
             <w:webHidden/>
           </w:rPr>
-          <w:t>11</w:t>
+          <w:t>12</w:t>
         </w:r>
         <w:r>
           <w:rPr>
@@ -1549,7 +1577,7 @@
             <w:noProof/>
             <w:webHidden/>
           </w:rPr>
-          <w:t>11</w:t>
+          <w:t>12</w:t>
         </w:r>
         <w:r>
           <w:rPr>
@@ -1620,7 +1648,7 @@
             <w:noProof/>
             <w:webHidden/>
           </w:rPr>
-          <w:t>12</w:t>
+          <w:t>13</w:t>
         </w:r>
         <w:r>
           <w:rPr>
@@ -1691,7 +1719,7 @@
             <w:noProof/>
             <w:webHidden/>
           </w:rPr>
-          <w:t>14</w:t>
+          <w:t>15</w:t>
         </w:r>
         <w:r>
           <w:rPr>
@@ -1762,7 +1790,7 @@
             <w:noProof/>
             <w:webHidden/>
           </w:rPr>
-          <w:t>14</w:t>
+          <w:t>15</w:t>
         </w:r>
         <w:r>
           <w:rPr>
@@ -1833,7 +1861,7 @@
             <w:noProof/>
             <w:webHidden/>
           </w:rPr>
-          <w:t>14</w:t>
+          <w:t>16</w:t>
         </w:r>
         <w:r>
           <w:rPr>
@@ -1904,7 +1932,7 @@
             <w:noProof/>
             <w:webHidden/>
           </w:rPr>
-          <w:t>17</w:t>
+          <w:t>18</w:t>
         </w:r>
         <w:r>
           <w:rPr>
@@ -2046,7 +2074,7 @@
             <w:noProof/>
             <w:webHidden/>
           </w:rPr>
-          <w:t>19</w:t>
+          <w:t>20</w:t>
         </w:r>
         <w:r>
           <w:rPr>
@@ -2117,7 +2145,7 @@
             <w:noProof/>
             <w:webHidden/>
           </w:rPr>
-          <w:t>20</w:t>
+          <w:t>21</w:t>
         </w:r>
         <w:r>
           <w:rPr>
@@ -2188,7 +2216,7 @@
             <w:noProof/>
             <w:webHidden/>
           </w:rPr>
-          <w:t>21</w:t>
+          <w:t>23</w:t>
         </w:r>
         <w:r>
           <w:rPr>
@@ -2501,7 +2529,7 @@
             <w:noProof/>
             <w:webHidden/>
           </w:rPr>
-          <w:t>9</w:t>
+          <w:t>10</w:t>
         </w:r>
         <w:r>
           <w:rPr>
@@ -2572,7 +2600,7 @@
             <w:noProof/>
             <w:webHidden/>
           </w:rPr>
-          <w:t>11</w:t>
+          <w:t>12</w:t>
         </w:r>
         <w:r>
           <w:rPr>
@@ -2643,7 +2671,7 @@
             <w:noProof/>
             <w:webHidden/>
           </w:rPr>
-          <w:t>14</w:t>
+          <w:t>15</w:t>
         </w:r>
         <w:r>
           <w:rPr>
@@ -2714,7 +2742,7 @@
             <w:noProof/>
             <w:webHidden/>
           </w:rPr>
-          <w:t>14</w:t>
+          <w:t>15</w:t>
         </w:r>
         <w:r>
           <w:rPr>
@@ -2785,7 +2813,7 @@
             <w:noProof/>
             <w:webHidden/>
           </w:rPr>
-          <w:t>15</w:t>
+          <w:t>16</w:t>
         </w:r>
         <w:r>
           <w:rPr>
@@ -2856,7 +2884,7 @@
             <w:noProof/>
             <w:webHidden/>
           </w:rPr>
-          <w:t>15</w:t>
+          <w:t>16</w:t>
         </w:r>
         <w:r>
           <w:rPr>
@@ -2927,7 +2955,7 @@
             <w:noProof/>
             <w:webHidden/>
           </w:rPr>
-          <w:t>15</w:t>
+          <w:t>16</w:t>
         </w:r>
         <w:r>
           <w:rPr>
@@ -2998,7 +3026,7 @@
             <w:noProof/>
             <w:webHidden/>
           </w:rPr>
-          <w:t>17</w:t>
+          <w:t>18</w:t>
         </w:r>
         <w:r>
           <w:rPr>
@@ -3032,12 +3060,12 @@
       <w:pPr>
         <w:pStyle w:val="Heading1"/>
       </w:pPr>
-      <w:bookmarkStart w:id="1" w:name="_Toc508780563"/>
+      <w:bookmarkStart w:id="0" w:name="_Toc508780563"/>
       <w:r>
         <w:lastRenderedPageBreak/>
         <w:t>Purpose</w:t>
       </w:r>
-      <w:bookmarkEnd w:id="1"/>
+      <w:bookmarkEnd w:id="0"/>
     </w:p>
     <w:p>
       <w:pPr>
@@ -3073,7 +3101,7 @@
       <w:pPr>
         <w:pStyle w:val="Heading1"/>
       </w:pPr>
-      <w:bookmarkStart w:id="2" w:name="_Toc508780564"/>
+      <w:bookmarkStart w:id="1" w:name="_Toc508780564"/>
       <w:r>
         <w:t>Current</w:t>
       </w:r>
@@ -3083,7 +3111,7 @@
       <w:r>
         <w:t>Implementation</w:t>
       </w:r>
-      <w:bookmarkEnd w:id="2"/>
+      <w:bookmarkEnd w:id="1"/>
     </w:p>
     <w:p>
       <w:pPr>
@@ -3098,19 +3126,70 @@
       <w:pPr>
         <w:pStyle w:val="Heading2"/>
       </w:pPr>
-      <w:bookmarkStart w:id="3" w:name="_Toc508780565"/>
+      <w:bookmarkStart w:id="2" w:name="_Toc508780565"/>
       <w:r>
         <w:t>Technology</w:t>
       </w:r>
+      <w:bookmarkEnd w:id="2"/>
+    </w:p>
+    <w:p>
+      <w:pPr>
+        <w:pStyle w:val="Heading3"/>
+      </w:pPr>
+      <w:bookmarkStart w:id="3" w:name="_Toc508780566"/>
+      <w:r>
+        <w:t>User Interface</w:t>
+      </w:r>
       <w:bookmarkEnd w:id="3"/>
     </w:p>
     <w:p>
       <w:pPr>
+        <w:pStyle w:val="Paragraph-3"/>
+      </w:pPr>
+      <w:r>
+        <w:t xml:space="preserve">The user interface is </w:t>
+      </w:r>
+      <w:r>
+        <w:t xml:space="preserve">based on </w:t>
+      </w:r>
+      <w:r>
+        <w:t>Flask and Flask Forms</w:t>
+      </w:r>
+      <w:r>
+        <w:t xml:space="preserve"> - python based web development framework</w:t>
+      </w:r>
+      <w:r>
+        <w:t>.</w:t>
+      </w:r>
+      <w:r>
+        <w:t xml:space="preserve"> Flask </w:t>
+      </w:r>
+      <w:r>
+        <w:t xml:space="preserve">itself </w:t>
+      </w:r>
+      <w:r>
+        <w:t xml:space="preserve">uses </w:t>
+      </w:r>
+      <w:r>
+        <w:t>Jinja - a template engine for python.</w:t>
+      </w:r>
+      <w:r>
+        <w:t xml:space="preserve"> It also uses Flask-JWT (Jason </w:t>
+      </w:r>
+      <w:r>
+        <w:t>Web Token</w:t>
+      </w:r>
+      <w:r>
+        <w:t>) for authentication.</w:t>
+      </w:r>
+    </w:p>
+    <w:p>
+      <w:pPr>
         <w:pStyle w:val="Heading3"/>
       </w:pPr>
-      <w:bookmarkStart w:id="4" w:name="_Toc508780566"/>
-      <w:r>
-        <w:t>User Interface</w:t>
+      <w:bookmarkStart w:id="4" w:name="_Toc508780567"/>
+      <w:r>
+        <w:t>Database</w:t>
       </w:r>
       <w:bookmarkEnd w:id="4"/>
     </w:p>
@@ -3119,150 +3198,99 @@
         <w:pStyle w:val="Paragraph-3"/>
       </w:pPr>
       <w:r>
-        <w:t xml:space="preserve">The user interface is </w:t>
-      </w:r>
-      <w:r>
-        <w:t xml:space="preserve">based on </w:t>
-      </w:r>
-      <w:r>
-        <w:t>Flask and Flask Forms</w:t>
-      </w:r>
-      <w:r>
-        <w:t xml:space="preserve"> - python based web development framework</w:t>
-      </w:r>
-      <w:r>
-        <w:t>.</w:t>
-      </w:r>
-      <w:r>
-        <w:t xml:space="preserve"> Flask </w:t>
-      </w:r>
-      <w:r>
-        <w:t xml:space="preserve">itself </w:t>
-      </w:r>
-      <w:r>
-        <w:t xml:space="preserve">uses </w:t>
-      </w:r>
-      <w:r>
-        <w:t>Jinja - a template engine for python.</w:t>
-      </w:r>
-      <w:r>
-        <w:t xml:space="preserve"> It also uses Flask-JWT (Jason </w:t>
-      </w:r>
-      <w:r>
-        <w:t>Web Token</w:t>
-      </w:r>
-      <w:r>
-        <w:t>) for authentication.</w:t>
-      </w:r>
-    </w:p>
-    <w:p>
-      <w:pPr>
-        <w:pStyle w:val="Heading3"/>
-      </w:pPr>
-      <w:bookmarkStart w:id="5" w:name="_Toc508780567"/>
-      <w:r>
-        <w:t>Database</w:t>
+        <w:t>Redis serves as the d</w:t>
+      </w:r>
+      <w:r>
+        <w:t xml:space="preserve">atabase </w:t>
+      </w:r>
+      <w:r>
+        <w:t>backend.</w:t>
+      </w:r>
+      <w:r>
+        <w:t xml:space="preserve"> This is a key-value database, that doesn't use SQL.</w:t>
+      </w:r>
+    </w:p>
+    <w:p>
+      <w:pPr>
+        <w:pStyle w:val="Paragraph-3"/>
+      </w:pPr>
+      <w:r>
+        <w:t>Each value is stored with a unique key. If that key already exists, the value is overwritten.</w:t>
+      </w:r>
+    </w:p>
+    <w:p>
+      <w:pPr>
+        <w:pStyle w:val="Paragraph-2"/>
+      </w:pPr>
+      <w:r>
+        <w:t xml:space="preserve">Slurm </w:t>
+      </w:r>
+      <w:r>
+        <w:t>was selected as w</w:t>
+      </w:r>
+      <w:r>
+        <w:t>orkload management and distribution</w:t>
+      </w:r>
+      <w:r>
+        <w:t>. However, it is not yet implemented.</w:t>
+      </w:r>
+    </w:p>
+    <w:p>
+      <w:pPr>
+        <w:pStyle w:val="Paragraph-2"/>
+      </w:pPr>
+      <w:r>
+        <w:t>Bumps</w:t>
+      </w:r>
+      <w:r>
+        <w:t>,</w:t>
+      </w:r>
+      <w:r>
+        <w:t xml:space="preserve"> BumpsFlask (the user interface) and Redis, </w:t>
+      </w:r>
+      <w:r>
+        <w:t>r</w:t>
+      </w:r>
+      <w:r>
+        <w:t>u</w:t>
+      </w:r>
+      <w:r>
+        <w:t>n on Ubuntu, Linux based operating system.</w:t>
+      </w:r>
+      <w:r>
+        <w:t xml:space="preserve"> Bumps and BumpsFlask run</w:t>
+      </w:r>
+      <w:r>
+        <w:t>s</w:t>
+      </w:r>
+      <w:r>
+        <w:t xml:space="preserve"> </w:t>
+      </w:r>
+      <w:r>
+        <w:t xml:space="preserve">on </w:t>
+      </w:r>
+      <w:r>
+        <w:t xml:space="preserve">one </w:t>
+      </w:r>
+      <w:r>
+        <w:t>Docker container, while Redis runs on another Docker container.</w:t>
+      </w:r>
+    </w:p>
+    <w:p>
+      <w:pPr>
+        <w:pStyle w:val="Heading2"/>
+      </w:pPr>
+      <w:bookmarkStart w:id="5" w:name="_Toc508780568"/>
+      <w:r>
+        <w:t xml:space="preserve">Source </w:t>
+      </w:r>
+      <w:r>
+        <w:t xml:space="preserve">&amp; </w:t>
+      </w:r>
+      <w:r>
+        <w:t>Directories</w:t>
       </w:r>
       <w:bookmarkEnd w:id="5"/>
-    </w:p>
-    <w:p>
-      <w:pPr>
-        <w:pStyle w:val="Paragraph-3"/>
-      </w:pPr>
-      <w:r>
-        <w:t>Redis serves as the d</w:t>
-      </w:r>
-      <w:r>
-        <w:t xml:space="preserve">atabase </w:t>
-      </w:r>
-      <w:r>
-        <w:t>backend.</w:t>
-      </w:r>
-      <w:r>
-        <w:t xml:space="preserve"> This is a key-value database, that doesn't use SQL.</w:t>
-      </w:r>
-    </w:p>
-    <w:p>
-      <w:pPr>
-        <w:pStyle w:val="Paragraph-3"/>
-      </w:pPr>
-      <w:r>
-        <w:t>Each value is stored with a unique key. If that key already exists, the value is overwritten.</w:t>
-      </w:r>
-    </w:p>
-    <w:p>
-      <w:pPr>
-        <w:pStyle w:val="Paragraph-2"/>
-      </w:pPr>
-      <w:r>
-        <w:t xml:space="preserve">Slurm </w:t>
-      </w:r>
-      <w:r>
-        <w:t>was selected as w</w:t>
-      </w:r>
-      <w:r>
-        <w:t>orkload management and distribution</w:t>
-      </w:r>
-      <w:r>
-        <w:t>. However, it is not yet implemented.</w:t>
-      </w:r>
-    </w:p>
-    <w:p>
-      <w:pPr>
-        <w:pStyle w:val="Paragraph-2"/>
-      </w:pPr>
-      <w:r>
-        <w:t>Bumps</w:t>
-      </w:r>
-      <w:r>
-        <w:t>,</w:t>
-      </w:r>
-      <w:r>
-        <w:t xml:space="preserve"> BumpsFlask (the user interface) and Redis, </w:t>
-      </w:r>
-      <w:r>
-        <w:t>r</w:t>
-      </w:r>
-      <w:r>
-        <w:t>u</w:t>
-      </w:r>
-      <w:r>
-        <w:t>n on Ubuntu, Linux based operating system.</w:t>
-      </w:r>
-      <w:r>
-        <w:t xml:space="preserve"> Bumps and BumpsFlask run</w:t>
-      </w:r>
-      <w:r>
-        <w:t>s</w:t>
-      </w:r>
-      <w:r>
-        <w:t xml:space="preserve"> </w:t>
-      </w:r>
-      <w:r>
-        <w:t xml:space="preserve">on </w:t>
-      </w:r>
-      <w:r>
-        <w:t xml:space="preserve">one </w:t>
-      </w:r>
-      <w:r>
-        <w:t>Docker container, while Redis runs on another Docker container.</w:t>
-      </w:r>
-    </w:p>
-    <w:p>
-      <w:pPr>
-        <w:pStyle w:val="Heading2"/>
-      </w:pPr>
-      <w:bookmarkStart w:id="6" w:name="_Toc508780568"/>
-      <w:r>
-        <w:t xml:space="preserve">Source </w:t>
-      </w:r>
-      <w:r>
-        <w:t xml:space="preserve">&amp; </w:t>
-      </w:r>
-      <w:r>
-        <w:t>Directories</w:t>
-      </w:r>
-      <w:bookmarkEnd w:id="6"/>
     </w:p>
     <w:p>
       <w:pPr>
@@ -3314,11 +3342,11 @@
       <w:pPr>
         <w:pStyle w:val="Heading2"/>
       </w:pPr>
-      <w:bookmarkStart w:id="7" w:name="_Toc508780569"/>
+      <w:bookmarkStart w:id="6" w:name="_Toc508780569"/>
       <w:r>
         <w:t>Running Bumps</w:t>
       </w:r>
-      <w:bookmarkEnd w:id="7"/>
+      <w:bookmarkEnd w:id="6"/>
     </w:p>
     <w:p>
       <w:pPr>
@@ -3436,6 +3464,9 @@
           </w:tcPr>
           <w:p>
             <w:r>
+              <w:rPr>
+                <w:noProof/>
+              </w:rPr>
               <w:object w:dxaOrig="7920" w:dyaOrig="5310">
                 <v:shapetype id="_x0000_t75" coordsize="21600,21600" o:spt="75" o:preferrelative="t" path="m@4@5l@4@11@9@11@9@5xe" filled="f" stroked="f">
                   <v:stroke joinstyle="miter"/>
@@ -3456,10 +3487,10 @@
                   <v:path o:extrusionok="f" gradientshapeok="t" o:connecttype="rect"/>
                   <o:lock v:ext="edit" aspectratio="t"/>
                 </v:shapetype>
-                <v:shape id="_x0000_i1025" type="#_x0000_t75" style="width:204.1pt;height:137.1pt" o:ole="">
+                <v:shape id="_x0000_i1025" type="#_x0000_t75" alt="" style="width:203.25pt;height:137.25pt;mso-width-percent:0;mso-height-percent:0;mso-width-percent:0;mso-height-percent:0" o:ole="">
                   <v:imagedata r:id="rId8" o:title=""/>
                 </v:shape>
-                <o:OLEObject Type="Embed" ProgID="PBrush" ShapeID="_x0000_i1025" DrawAspect="Content" ObjectID="_1582983780" r:id="rId9"/>
+                <o:OLEObject Type="Embed" ProgID="PBrush" ShapeID="_x0000_i1025" DrawAspect="Content" ObjectID="_1583326880" r:id="rId9"/>
               </w:object>
             </w:r>
           </w:p>
@@ -3562,11 +3593,14 @@
               </w:rPr>
             </w:pPr>
             <w:r>
+              <w:rPr>
+                <w:noProof/>
+              </w:rPr>
               <w:object w:dxaOrig="5700" w:dyaOrig="3015">
-                <v:shape id="_x0000_i1026" type="#_x0000_t75" style="width:203.5pt;height:107.05pt" o:ole="">
+                <v:shape id="_x0000_i1026" type="#_x0000_t75" alt="" style="width:203.25pt;height:107.25pt;mso-width-percent:0;mso-height-percent:0;mso-width-percent:0;mso-height-percent:0" o:ole="">
                   <v:imagedata r:id="rId11" o:title=""/>
                 </v:shape>
-                <o:OLEObject Type="Embed" ProgID="PBrush" ShapeID="_x0000_i1026" DrawAspect="Content" ObjectID="_1582983781" r:id="rId12"/>
+                <o:OLEObject Type="Embed" ProgID="PBrush" ShapeID="_x0000_i1026" DrawAspect="Content" ObjectID="_1583326881" r:id="rId12"/>
               </w:object>
             </w:r>
           </w:p>
@@ -3597,11 +3631,14 @@
               </w:rPr>
             </w:pPr>
             <w:r>
+              <w:rPr>
+                <w:noProof/>
+              </w:rPr>
               <w:object w:dxaOrig="5385" w:dyaOrig="2625">
-                <v:shape id="_x0000_i1027" type="#_x0000_t75" style="width:213.5pt;height:103.95pt" o:ole="">
+                <v:shape id="_x0000_i1027" type="#_x0000_t75" alt="" style="width:214.5pt;height:103.5pt;mso-width-percent:0;mso-height-percent:0;mso-width-percent:0;mso-height-percent:0" o:ole="">
                   <v:imagedata r:id="rId13" o:title=""/>
                 </v:shape>
-                <o:OLEObject Type="Embed" ProgID="PBrush" ShapeID="_x0000_i1027" DrawAspect="Content" ObjectID="_1582983782" r:id="rId14"/>
+                <o:OLEObject Type="Embed" ProgID="PBrush" ShapeID="_x0000_i1027" DrawAspect="Content" ObjectID="_1583326882" r:id="rId14"/>
               </w:object>
             </w:r>
           </w:p>
@@ -3614,11 +3651,14 @@
           </w:tcPr>
           <w:p>
             <w:r>
+              <w:rPr>
+                <w:noProof/>
+              </w:rPr>
               <w:object w:dxaOrig="5385" w:dyaOrig="2625">
-                <v:shape id="_x0000_i1028" type="#_x0000_t75" style="width:204.1pt;height:98.9pt" o:ole="">
+                <v:shape id="_x0000_i1028" type="#_x0000_t75" alt="" style="width:204pt;height:99pt;mso-width-percent:0;mso-height-percent:0;mso-width-percent:0;mso-height-percent:0" o:ole="">
                   <v:imagedata r:id="rId13" o:title=""/>
                 </v:shape>
-                <o:OLEObject Type="Embed" ProgID="PBrush" ShapeID="_x0000_i1028" DrawAspect="Content" ObjectID="_1582983783" r:id="rId15"/>
+                <o:OLEObject Type="Embed" ProgID="PBrush" ShapeID="_x0000_i1028" DrawAspect="Content" ObjectID="_1583326883" r:id="rId15"/>
               </w:object>
             </w:r>
           </w:p>
@@ -3646,11 +3686,14 @@
               <w:jc w:val="center"/>
             </w:pPr>
             <w:r>
+              <w:rPr>
+                <w:noProof/>
+              </w:rPr>
               <w:object w:dxaOrig="7365" w:dyaOrig="9870">
-                <v:shape id="_x0000_i1029" type="#_x0000_t75" style="width:130.25pt;height:174.7pt" o:ole="">
+                <v:shape id="_x0000_i1029" type="#_x0000_t75" alt="" style="width:129.75pt;height:175.5pt;mso-width-percent:0;mso-height-percent:0;mso-width-percent:0;mso-height-percent:0" o:ole="">
                   <v:imagedata r:id="rId16" o:title=""/>
                 </v:shape>
-                <o:OLEObject Type="Embed" ProgID="PBrush" ShapeID="_x0000_i1029" DrawAspect="Content" ObjectID="_1582983784" r:id="rId17"/>
+                <o:OLEObject Type="Embed" ProgID="PBrush" ShapeID="_x0000_i1029" DrawAspect="Content" ObjectID="_1583326884" r:id="rId17"/>
               </w:object>
             </w:r>
           </w:p>
@@ -3755,11 +3798,14 @@
               <w:jc w:val="center"/>
             </w:pPr>
             <w:r>
+              <w:rPr>
+                <w:noProof/>
+              </w:rPr>
               <w:object w:dxaOrig="8115" w:dyaOrig="12285">
-                <v:shape id="_x0000_i1030" type="#_x0000_t75" style="width:213.5pt;height:321.8pt" o:ole="">
+                <v:shape id="_x0000_i1030" type="#_x0000_t75" alt="" style="width:213.75pt;height:322.5pt;mso-width-percent:0;mso-height-percent:0;mso-width-percent:0;mso-height-percent:0" o:ole="">
                   <v:imagedata r:id="rId19" o:title=""/>
                 </v:shape>
-                <o:OLEObject Type="Embed" ProgID="PBrush" ShapeID="_x0000_i1030" DrawAspect="Content" ObjectID="_1582983785" r:id="rId20"/>
+                <o:OLEObject Type="Embed" ProgID="PBrush" ShapeID="_x0000_i1030" DrawAspect="Content" ObjectID="_1583326885" r:id="rId20"/>
               </w:object>
             </w:r>
           </w:p>
@@ -3770,11 +3816,11 @@
       <w:pPr>
         <w:pStyle w:val="Heading2"/>
       </w:pPr>
-      <w:bookmarkStart w:id="8" w:name="_Toc508780570"/>
+      <w:bookmarkStart w:id="7" w:name="_Toc508780570"/>
       <w:r>
         <w:t>Defining the problem</w:t>
       </w:r>
-      <w:bookmarkEnd w:id="8"/>
+      <w:bookmarkEnd w:id="7"/>
     </w:p>
     <w:p>
       <w:pPr>
@@ -4080,6 +4126,7 @@
           <w:color w:val="000000"/>
           <w:sz w:val="22"/>
           <w:szCs w:val="22"/>
+          <w:lang w:val="da-DK"/>
         </w:rPr>
       </w:pPr>
       <w:r>
@@ -4088,6 +4135,7 @@
           <w:color w:val="000000"/>
           <w:sz w:val="22"/>
           <w:szCs w:val="22"/>
+          <w:lang w:val="da-DK"/>
         </w:rPr>
         <w:t>M.m.range(0, 4)</w:t>
       </w:r>
@@ -4107,6 +4155,7 @@
           <w:color w:val="000000"/>
           <w:sz w:val="22"/>
           <w:szCs w:val="22"/>
+          <w:lang w:val="da-DK"/>
         </w:rPr>
       </w:pPr>
       <w:r>
@@ -4115,6 +4164,7 @@
           <w:color w:val="000000"/>
           <w:sz w:val="22"/>
           <w:szCs w:val="22"/>
+          <w:lang w:val="da-DK"/>
         </w:rPr>
         <w:t>M.b.range(-5, 5)</w:t>
       </w:r>
@@ -4131,6 +4181,7 @@
           <w:color w:val="000000"/>
           <w:sz w:val="22"/>
           <w:szCs w:val="22"/>
+          <w:lang w:val="da-DK"/>
         </w:rPr>
       </w:pPr>
     </w:p>
@@ -4161,32 +4212,32 @@
       <w:pPr>
         <w:pStyle w:val="Heading1"/>
       </w:pPr>
-      <w:bookmarkStart w:id="9" w:name="_Toc508780571"/>
+      <w:bookmarkStart w:id="8" w:name="_Toc508780571"/>
       <w:r>
         <w:lastRenderedPageBreak/>
         <w:t>Under the hood</w:t>
       </w:r>
+      <w:bookmarkEnd w:id="8"/>
+    </w:p>
+    <w:p>
+      <w:pPr>
+        <w:pStyle w:val="Heading2"/>
+      </w:pPr>
+      <w:bookmarkStart w:id="9" w:name="_Toc508780572"/>
+      <w:r>
+        <w:t>Background</w:t>
+      </w:r>
       <w:bookmarkEnd w:id="9"/>
     </w:p>
     <w:p>
       <w:pPr>
-        <w:pStyle w:val="Heading2"/>
-      </w:pPr>
-      <w:bookmarkStart w:id="10" w:name="_Toc508780572"/>
-      <w:r>
-        <w:t>Background</w:t>
+        <w:pStyle w:val="Heading3"/>
+      </w:pPr>
+      <w:bookmarkStart w:id="10" w:name="_Toc508780573"/>
+      <w:r>
+        <w:t>Flask</w:t>
       </w:r>
       <w:bookmarkEnd w:id="10"/>
-    </w:p>
-    <w:p>
-      <w:pPr>
-        <w:pStyle w:val="Heading3"/>
-      </w:pPr>
-      <w:bookmarkStart w:id="11" w:name="_Toc508780573"/>
-      <w:r>
-        <w:t>Flask</w:t>
-      </w:r>
-      <w:bookmarkEnd w:id="11"/>
       <w:r>
         <w:t xml:space="preserve"> </w:t>
       </w:r>
@@ -4229,130 +4280,130 @@
       <w:pPr>
         <w:pStyle w:val="Heading3"/>
       </w:pPr>
-      <w:bookmarkStart w:id="12" w:name="_Toc508780574"/>
+      <w:bookmarkStart w:id="11" w:name="_Toc508780574"/>
       <w:r>
         <w:t>Tokens</w:t>
       </w:r>
+      <w:bookmarkEnd w:id="11"/>
+    </w:p>
+    <w:p>
+      <w:pPr>
+        <w:pStyle w:val="Paragraph-3"/>
+      </w:pPr>
+      <w:r>
+        <w:t xml:space="preserve">Tokens are created by the server </w:t>
+      </w:r>
+      <w:r>
+        <w:t>and saved</w:t>
+      </w:r>
+      <w:r>
+        <w:t xml:space="preserve"> by the client. When a user requests access to a resource server (e.g. BumpsFlask), the token </w:t>
+      </w:r>
+      <w:r>
+        <w:t xml:space="preserve">is used to </w:t>
+      </w:r>
+      <w:r>
+        <w:t>authenticate the server.</w:t>
+      </w:r>
+    </w:p>
+    <w:p>
+      <w:pPr>
+        <w:pStyle w:val="Paragraph-3"/>
+      </w:pPr>
+      <w:r>
+        <w:t>BumpsFlask uses two tokens types: access and refresh. Access tokens are needed to access the data itself. Refresh tokens are needed, along with used id, to generate new access token.</w:t>
+      </w:r>
+    </w:p>
+    <w:p>
+      <w:pPr>
+        <w:pStyle w:val="Paragraph-3"/>
+      </w:pPr>
+      <w:r>
+        <w:t>The idea is that if an Access token is compromised, the bad guys have little time to cause damage.</w:t>
+      </w:r>
+    </w:p>
+    <w:p>
+      <w:pPr>
+        <w:pStyle w:val="Paragraph-3"/>
+      </w:pPr>
+      <w:r>
+        <w:t>Refresh tokens, on the other hand, are long lived. If compromised, it cannot be used to generate access token without the user id.</w:t>
+      </w:r>
+      <w:r>
+        <w:t xml:space="preserve"> </w:t>
+      </w:r>
+    </w:p>
+    <w:p>
+      <w:pPr>
+        <w:pStyle w:val="Paragraph-3"/>
+      </w:pPr>
+      <w:r>
+        <w:t>Good source about protocols and security can be found here:</w:t>
+      </w:r>
+      <w:r>
+        <w:br/>
+      </w:r>
+      <w:hyperlink r:id="rId21" w:history="1">
+        <w:r>
+          <w:rPr>
+            <w:rStyle w:val="Hyperlink"/>
+          </w:rPr>
+          <w:t>https://iam.harvard.edu/resources/behind-login-screen</w:t>
+        </w:r>
+      </w:hyperlink>
+    </w:p>
+    <w:p>
+      <w:pPr>
+        <w:pStyle w:val="Paragraph-3"/>
+      </w:pPr>
+      <w:r>
+        <w:t>Source for refresh token:</w:t>
+      </w:r>
+      <w:r>
+        <w:br/>
+      </w:r>
+      <w:hyperlink r:id="rId22" w:history="1">
+        <w:r>
+          <w:rPr>
+            <w:rStyle w:val="Hyperlink"/>
+          </w:rPr>
+          <w:t>https://auth0.com/blog/refresh-tokens-what-are-they-and-when-to-use-them/</w:t>
+        </w:r>
+      </w:hyperlink>
+    </w:p>
+    <w:p>
+      <w:pPr>
+        <w:pStyle w:val="Paragraph-3"/>
+      </w:pPr>
+      <w:r>
+        <w:t xml:space="preserve">Discussion about the need for </w:t>
+      </w:r>
+      <w:r>
+        <w:t>both refresh and access tokens:</w:t>
+      </w:r>
+      <w:r>
+        <w:br/>
+      </w:r>
+      <w:hyperlink r:id="rId23" w:history="1">
+        <w:r>
+          <w:rPr>
+            <w:rStyle w:val="Hyperlink"/>
+          </w:rPr>
+          <w:t>https://stackoverflow.com/questions/3487991/why-does-oauth-v2-have-both-access-and-refresh-tokens</w:t>
+        </w:r>
+      </w:hyperlink>
+    </w:p>
+    <w:p>
+      <w:pPr>
+        <w:pStyle w:val="Heading2"/>
+      </w:pPr>
+      <w:bookmarkStart w:id="12" w:name="_Ref507398594"/>
+      <w:bookmarkStart w:id="13" w:name="_Toc508780575"/>
+      <w:r>
+        <w:t>Connecting - Getting the Token</w:t>
+      </w:r>
       <w:bookmarkEnd w:id="12"/>
-    </w:p>
-    <w:p>
-      <w:pPr>
-        <w:pStyle w:val="Paragraph-3"/>
-      </w:pPr>
-      <w:r>
-        <w:t xml:space="preserve">Tokens are created by the server </w:t>
-      </w:r>
-      <w:r>
-        <w:t>and saved</w:t>
-      </w:r>
-      <w:r>
-        <w:t xml:space="preserve"> by the client. When a user requests access to a resource server (e.g. BumpsFlask), the token </w:t>
-      </w:r>
-      <w:r>
-        <w:t xml:space="preserve">is used to </w:t>
-      </w:r>
-      <w:r>
-        <w:t>authenticate the server.</w:t>
-      </w:r>
-    </w:p>
-    <w:p>
-      <w:pPr>
-        <w:pStyle w:val="Paragraph-3"/>
-      </w:pPr>
-      <w:r>
-        <w:t>BumpsFlask uses two tokens types: access and refresh. Access tokens are needed to access the data itself. Refresh tokens are needed, along with used id, to generate new access token.</w:t>
-      </w:r>
-    </w:p>
-    <w:p>
-      <w:pPr>
-        <w:pStyle w:val="Paragraph-3"/>
-      </w:pPr>
-      <w:r>
-        <w:t>The idea is that if an Access token is compromised, the bad guys have little time to cause damage.</w:t>
-      </w:r>
-    </w:p>
-    <w:p>
-      <w:pPr>
-        <w:pStyle w:val="Paragraph-3"/>
-      </w:pPr>
-      <w:r>
-        <w:t>Refresh tokens, on the other hand, are long lived. If compromised, it can not be used to generate access token without the user id.</w:t>
-      </w:r>
-      <w:r>
-        <w:t xml:space="preserve"> </w:t>
-      </w:r>
-    </w:p>
-    <w:p>
-      <w:pPr>
-        <w:pStyle w:val="Paragraph-3"/>
-      </w:pPr>
-      <w:r>
-        <w:t>Good source about protocols and security can be found here:</w:t>
-      </w:r>
-      <w:r>
-        <w:br/>
-      </w:r>
-      <w:hyperlink r:id="rId21" w:history="1">
-        <w:r>
-          <w:rPr>
-            <w:rStyle w:val="Hyperlink"/>
-          </w:rPr>
-          <w:t>https://iam.harvard.edu/resources/behind-login-screen</w:t>
-        </w:r>
-      </w:hyperlink>
-    </w:p>
-    <w:p>
-      <w:pPr>
-        <w:pStyle w:val="Paragraph-3"/>
-      </w:pPr>
-      <w:r>
-        <w:t>Source for refresh token:</w:t>
-      </w:r>
-      <w:r>
-        <w:br/>
-      </w:r>
-      <w:hyperlink r:id="rId22" w:history="1">
-        <w:r>
-          <w:rPr>
-            <w:rStyle w:val="Hyperlink"/>
-          </w:rPr>
-          <w:t>https://auth0.com/blog/refresh-tokens-what-are-they-and-when-to-use-them/</w:t>
-        </w:r>
-      </w:hyperlink>
-    </w:p>
-    <w:p>
-      <w:pPr>
-        <w:pStyle w:val="Paragraph-3"/>
-      </w:pPr>
-      <w:r>
-        <w:t xml:space="preserve">Discussion about the need for </w:t>
-      </w:r>
-      <w:r>
-        <w:t>both refresh and access tokens:</w:t>
-      </w:r>
-      <w:r>
-        <w:br/>
-      </w:r>
-      <w:hyperlink r:id="rId23" w:history="1">
-        <w:r>
-          <w:rPr>
-            <w:rStyle w:val="Hyperlink"/>
-          </w:rPr>
-          <w:t>https://stackoverflow.com/questions/3487991/why-does-oauth-v2-have-both-access-and-refresh-tokens</w:t>
-        </w:r>
-      </w:hyperlink>
-    </w:p>
-    <w:p>
-      <w:pPr>
-        <w:pStyle w:val="Heading2"/>
-      </w:pPr>
-      <w:bookmarkStart w:id="13" w:name="_Ref507398594"/>
-      <w:bookmarkStart w:id="14" w:name="_Toc508780575"/>
-      <w:r>
-        <w:t>Connecting - Getting the Token</w:t>
-      </w:r>
       <w:bookmarkEnd w:id="13"/>
-      <w:bookmarkEnd w:id="14"/>
     </w:p>
     <w:p>
       <w:pPr>
@@ -4731,8 +4782,8 @@
                 <w:noProof/>
               </w:rPr>
             </w:pPr>
-            <w:bookmarkStart w:id="15" w:name="_Ref506976371"/>
-            <w:bookmarkStart w:id="16" w:name="_Toc508780591"/>
+            <w:bookmarkStart w:id="14" w:name="_Ref506976371"/>
+            <w:bookmarkStart w:id="15" w:name="_Toc508780591"/>
             <w:r>
               <w:t xml:space="preserve">Figure </w:t>
             </w:r>
@@ -4744,14 +4795,14 @@
                 <w:t>1</w:t>
               </w:r>
             </w:fldSimple>
-            <w:bookmarkEnd w:id="15"/>
+            <w:bookmarkEnd w:id="14"/>
             <w:r>
               <w:rPr>
                 <w:noProof/>
               </w:rPr>
               <w:t>: Login page with token</w:t>
             </w:r>
-            <w:bookmarkEnd w:id="16"/>
+            <w:bookmarkEnd w:id="15"/>
           </w:p>
         </w:tc>
         <w:tc>
@@ -4765,9 +4816,9 @@
                 <w:noProof/>
               </w:rPr>
             </w:pPr>
-            <w:bookmarkStart w:id="17" w:name="_Ref506976415"/>
-            <w:bookmarkStart w:id="18" w:name="_Ref507421868"/>
-            <w:bookmarkStart w:id="19" w:name="_Toc508780592"/>
+            <w:bookmarkStart w:id="16" w:name="_Ref506976415"/>
+            <w:bookmarkStart w:id="17" w:name="_Ref507421868"/>
+            <w:bookmarkStart w:id="18" w:name="_Toc508780592"/>
             <w:r>
               <w:t xml:space="preserve">Figure </w:t>
             </w:r>
@@ -4779,15 +4830,15 @@
                 <w:t>2</w:t>
               </w:r>
             </w:fldSimple>
-            <w:bookmarkEnd w:id="17"/>
+            <w:bookmarkEnd w:id="16"/>
             <w:r>
               <w:rPr>
                 <w:noProof/>
               </w:rPr>
               <w:t>: Login page withput token</w:t>
             </w:r>
+            <w:bookmarkEnd w:id="17"/>
             <w:bookmarkEnd w:id="18"/>
-            <w:bookmarkEnd w:id="19"/>
           </w:p>
         </w:tc>
       </w:tr>
@@ -5163,8 +5214,8 @@
           <w:rtl/>
         </w:rPr>
       </w:pPr>
-      <w:bookmarkStart w:id="20" w:name="_Ref507080192"/>
-      <w:bookmarkStart w:id="21" w:name="_Toc508780593"/>
+      <w:bookmarkStart w:id="19" w:name="_Ref507080192"/>
+      <w:bookmarkStart w:id="20" w:name="_Toc508780593"/>
       <w:r>
         <w:t xml:space="preserve">Figure </w:t>
       </w:r>
@@ -5176,17 +5227,17 @@
           <w:t>3</w:t>
         </w:r>
       </w:fldSimple>
+      <w:bookmarkEnd w:id="19"/>
+      <w:r>
+        <w:t xml:space="preserve">: </w:t>
+      </w:r>
+      <w:r>
+        <w:t>tokenizer</w:t>
+      </w:r>
+      <w:r>
+        <w:t xml:space="preserve"> with token</w:t>
+      </w:r>
       <w:bookmarkEnd w:id="20"/>
-      <w:r>
-        <w:t xml:space="preserve">: </w:t>
-      </w:r>
-      <w:r>
-        <w:t>tokenizer</w:t>
-      </w:r>
-      <w:r>
-        <w:t xml:space="preserve"> with token</w:t>
-      </w:r>
-      <w:bookmarkEnd w:id="21"/>
     </w:p>
     <w:p>
       <w:pPr>
@@ -5318,19 +5369,21 @@
       </w:pPr>
     </w:p>
     <w:p>
-      <w:pPr>
-        <w:jc w:val="center"/>
-      </w:pPr>
-      <w:r>
-        <w:object w:dxaOrig="9599" w:dyaOrig="5411">
-          <v:shape id="_x0000_i1031" type="#_x0000_t75" style="width:480.2pt;height:270.45pt" o:ole="" o:bordertopcolor="this" o:borderleftcolor="this" o:borderbottomcolor="this" o:borderrightcolor="this">
+      <w:r>
+        <w:br w:type="page"/>
+      </w:r>
+    </w:p>
+    <w:p>
+      <w:r>
+        <w:object w:dxaOrig="10696" w:dyaOrig="5926">
+          <v:shape id="_x0000_i1031" type="#_x0000_t75" style="width:534.75pt;height:296.25pt" o:ole="" o:bordertopcolor="this" o:borderleftcolor="this" o:borderbottomcolor="this" o:borderrightcolor="this">
             <v:imagedata r:id="rId27" o:title=""/>
             <w10:bordertop type="dot" width="4"/>
             <w10:borderleft type="dot" width="4"/>
             <w10:borderbottom type="dot" width="4"/>
             <w10:borderright type="dot" width="4"/>
           </v:shape>
-          <o:OLEObject Type="Embed" ProgID="PowerPoint.Slide.8" ShapeID="_x0000_i1031" DrawAspect="Content" ObjectID="_1582983786" r:id="rId28"/>
+          <o:OLEObject Type="Embed" ProgID="Visio.Drawing.11" ShapeID="_x0000_i1031" DrawAspect="Content" ObjectID="_1583326886" r:id="rId28"/>
         </w:object>
       </w:r>
     </w:p>
@@ -5338,7 +5391,7 @@
       <w:pPr>
         <w:pStyle w:val="Caption"/>
       </w:pPr>
-      <w:bookmarkStart w:id="22" w:name="_Toc508780594"/>
+      <w:bookmarkStart w:id="21" w:name="_Toc508780594"/>
       <w:r>
         <w:t xml:space="preserve">Figure </w:t>
       </w:r>
@@ -5353,309 +5406,306 @@
       <w:r>
         <w:t>: Acquiring a token</w:t>
       </w:r>
+      <w:bookmarkEnd w:id="21"/>
+    </w:p>
+    <w:p>
+      <w:pPr>
+        <w:pStyle w:val="Heading2"/>
+      </w:pPr>
+      <w:bookmarkStart w:id="22" w:name="_Toc508780576"/>
+      <w:r>
+        <w:t>Jobs Results</w:t>
+      </w:r>
       <w:bookmarkEnd w:id="22"/>
     </w:p>
     <w:p>
       <w:pPr>
-        <w:pStyle w:val="Heading2"/>
-      </w:pPr>
-      <w:bookmarkStart w:id="23" w:name="_Toc508780576"/>
-      <w:r>
-        <w:t>Jobs Results</w:t>
+        <w:pStyle w:val="Paragraph-2"/>
+      </w:pPr>
+      <w:r>
+        <w:t>BumpsFlask operates in jobs</w:t>
+      </w:r>
+      <w:r>
+        <w:t xml:space="preserve">. A job </w:t>
+      </w:r>
+      <w:r>
+        <w:t xml:space="preserve">is </w:t>
+      </w:r>
+      <w:r>
+        <w:t xml:space="preserve">the </w:t>
+      </w:r>
+      <w:r>
+        <w:t xml:space="preserve">framework </w:t>
+      </w:r>
+      <w:r>
+        <w:t xml:space="preserve">of </w:t>
+      </w:r>
+      <w:r>
+        <w:t>submitting</w:t>
+      </w:r>
+      <w:r>
+        <w:t>, processing</w:t>
+      </w:r>
+      <w:r>
+        <w:t xml:space="preserve">, storing and displaying </w:t>
+      </w:r>
+      <w:r>
+        <w:t>the results.</w:t>
+      </w:r>
+      <w:r>
+        <w:t xml:space="preserve"> A user access token is required before submitting a job.</w:t>
+      </w:r>
+      <w:r>
+        <w:t xml:space="preserve"> That token is used </w:t>
+      </w:r>
+      <w:r>
+        <w:t>later as an access key to the results.</w:t>
+      </w:r>
+    </w:p>
+    <w:p>
+      <w:pPr>
+        <w:pStyle w:val="Heading3"/>
+        <w:rPr>
+          <w:rtl/>
+        </w:rPr>
+      </w:pPr>
+      <w:bookmarkStart w:id="23" w:name="_Toc508780577"/>
+      <w:r>
+        <w:t>User Interface</w:t>
       </w:r>
       <w:bookmarkEnd w:id="23"/>
     </w:p>
     <w:p>
       <w:pPr>
-        <w:pStyle w:val="Paragraph-2"/>
-      </w:pPr>
-      <w:r>
-        <w:t>BumpsFlask operates in jobs</w:t>
-      </w:r>
-      <w:r>
-        <w:t xml:space="preserve">. A job </w:t>
-      </w:r>
-      <w:r>
-        <w:t xml:space="preserve">is </w:t>
+        <w:pStyle w:val="Paragraph-3"/>
+      </w:pPr>
+      <w:r>
+        <w:t>Once the user obtains an access token</w:t>
+      </w:r>
+      <w:r>
+        <w:t xml:space="preserve"> through request, tokenizer.html is </w:t>
+      </w:r>
+      <w:r>
+        <w:t xml:space="preserve">displayed. That page both </w:t>
+      </w:r>
+      <w:r>
+        <w:t xml:space="preserve">enables submitting a new job, and </w:t>
+      </w:r>
+      <w:r>
+        <w:t>displays current results associated with the current user (token, actually)</w:t>
+      </w:r>
+      <w:r>
+        <w:t>.</w:t>
+      </w:r>
+      <w:r>
+        <w:t xml:space="preserve"> The mechanism of results display is discussed later.</w:t>
+      </w:r>
+    </w:p>
+    <w:p>
+      <w:pPr>
+        <w:pStyle w:val="Heading3"/>
+      </w:pPr>
+      <w:bookmarkStart w:id="24" w:name="_Toc508780578"/>
+      <w:r>
+        <w:t>How is works</w:t>
+      </w:r>
+      <w:bookmarkEnd w:id="24"/>
+    </w:p>
+    <w:p>
+      <w:pPr>
+        <w:pStyle w:val="Paragraph-3"/>
+      </w:pPr>
+      <w:r>
+        <w:t xml:space="preserve">After obtaining a token (described in </w:t>
+      </w:r>
+      <w:r>
+        <w:fldChar w:fldCharType="begin"/>
+      </w:r>
+      <w:r>
+        <w:instrText xml:space="preserve"> REF _Ref507398594 \h </w:instrText>
+      </w:r>
+      <w:r>
+        <w:fldChar w:fldCharType="separate"/>
+      </w:r>
+      <w:r>
+        <w:t>Connecting - Getting the Token</w:t>
+      </w:r>
+      <w:r>
+        <w:fldChar w:fldCharType="end"/>
+      </w:r>
+      <w:r>
+        <w:t xml:space="preserve">, pg. </w:t>
+      </w:r>
+      <w:r>
+        <w:fldChar w:fldCharType="begin"/>
+      </w:r>
+      <w:r>
+        <w:instrText xml:space="preserve"> PAGEREF _Ref507398594 \h </w:instrText>
+      </w:r>
+      <w:r>
+        <w:fldChar w:fldCharType="separate"/>
+      </w:r>
+      <w:r>
+        <w:rPr>
+          <w:noProof/>
+        </w:rPr>
+        <w:t>7</w:t>
+      </w:r>
+      <w:r>
+        <w:fldChar w:fldCharType="end"/>
+      </w:r>
+      <w:r>
+        <w:t>)</w:t>
+      </w:r>
+      <w:r>
+        <w:t xml:space="preserve">, index function </w:t>
+      </w:r>
+      <w:r>
+        <w:t xml:space="preserve">(view.py) </w:t>
+      </w:r>
+      <w:r>
+        <w:t>is called that redirects to dashboard function</w:t>
+      </w:r>
+      <w:r>
+        <w:t xml:space="preserve"> (view.py)</w:t>
+      </w:r>
+      <w:r>
+        <w:t>.</w:t>
+      </w:r>
+    </w:p>
+    <w:p>
+      <w:pPr>
+        <w:pStyle w:val="Paragraph-3"/>
+      </w:pPr>
+      <w:r>
+        <w:t>C</w:t>
+      </w:r>
+      <w:r>
+        <w:t xml:space="preserve">alled from tokenizer </w:t>
+      </w:r>
+      <w:r>
+        <w:t>(</w:t>
+      </w:r>
+      <w:r>
+        <w:t>views.py</w:t>
+      </w:r>
+      <w:r>
+        <w:t>)</w:t>
+      </w:r>
+      <w:r>
+        <w:t>, with the user token as argument</w:t>
+      </w:r>
+      <w:r>
+        <w:t xml:space="preserve">, as shown in </w:t>
+      </w:r>
+      <w:fldSimple w:instr=" REF _Ref507080192 ">
+        <w:r>
+          <w:t xml:space="preserve">Figure </w:t>
+        </w:r>
+        <w:r>
+          <w:rPr>
+            <w:noProof/>
+          </w:rPr>
+          <w:t>3</w:t>
+        </w:r>
+      </w:fldSimple>
+      <w:r>
+        <w:t>.</w:t>
+      </w:r>
+      <w:r>
+        <w:t xml:space="preserve"> </w:t>
+      </w:r>
+      <w:r>
+        <w:t xml:space="preserve">Clicking </w:t>
+      </w:r>
+      <w:r>
+        <w:t xml:space="preserve">Back </w:t>
+      </w:r>
+      <w:r>
+        <w:t xml:space="preserve">invokes </w:t>
       </w:r>
       <w:r>
         <w:t xml:space="preserve">the </w:t>
       </w:r>
       <w:r>
-        <w:t xml:space="preserve">framework </w:t>
-      </w:r>
-      <w:r>
-        <w:t xml:space="preserve">of </w:t>
-      </w:r>
-      <w:r>
-        <w:t>submitting</w:t>
-      </w:r>
-      <w:r>
-        <w:t>, processing</w:t>
-      </w:r>
-      <w:r>
-        <w:t xml:space="preserve">, storing and displaying </w:t>
-      </w:r>
-      <w:r>
-        <w:t>the results.</w:t>
-      </w:r>
-      <w:r>
-        <w:t xml:space="preserve"> A user access token is required before submitting a job.</w:t>
-      </w:r>
-      <w:r>
-        <w:t xml:space="preserve"> That token is used </w:t>
-      </w:r>
-      <w:r>
-        <w:t>later as an access key to the results.</w:t>
-      </w:r>
-    </w:p>
-    <w:p>
-      <w:pPr>
-        <w:pStyle w:val="Heading3"/>
-        <w:rPr>
-          <w:rtl/>
-        </w:rPr>
-      </w:pPr>
-      <w:bookmarkStart w:id="24" w:name="_Toc508780577"/>
-      <w:r>
-        <w:t>User Interface</w:t>
-      </w:r>
-      <w:bookmarkEnd w:id="24"/>
+        <w:t xml:space="preserve">index </w:t>
+      </w:r>
+      <w:r>
+        <w:t>function (in views.py).</w:t>
+      </w:r>
+      <w:r>
+        <w:t xml:space="preserve"> </w:t>
+      </w:r>
+      <w:r>
+        <w:t>T</w:t>
+      </w:r>
+      <w:r>
+        <w:t xml:space="preserve">hat </w:t>
+      </w:r>
+      <w:r>
+        <w:t xml:space="preserve">function </w:t>
+      </w:r>
+      <w:r>
+        <w:t>reads the user ID from the cookie</w:t>
+      </w:r>
+      <w:r>
+        <w:rPr>
+          <w:rStyle w:val="FootnoteReference"/>
+        </w:rPr>
+        <w:footnoteReference w:id="4"/>
+      </w:r>
+      <w:r>
+        <w:t>, by calling get_jwt_identity</w:t>
+      </w:r>
+      <w:r>
+        <w:rPr>
+          <w:rStyle w:val="FootnoteReference"/>
+        </w:rPr>
+        <w:footnoteReference w:id="5"/>
+      </w:r>
+      <w:r>
+        <w:t xml:space="preserve">. </w:t>
+      </w:r>
+      <w:r>
+        <w:t>Since t</w:t>
+      </w:r>
+      <w:r>
+        <w:t xml:space="preserve">his time </w:t>
+      </w:r>
+      <w:r>
+        <w:t>a user ID exists</w:t>
+      </w:r>
+      <w:r>
+        <w:t xml:space="preserve">, </w:t>
+      </w:r>
+      <w:r>
+        <w:t xml:space="preserve">control is </w:t>
+      </w:r>
+      <w:r>
+        <w:t>redirect</w:t>
+      </w:r>
+      <w:r>
+        <w:t>ed</w:t>
+      </w:r>
+      <w:r>
+        <w:t xml:space="preserve"> to dashboard</w:t>
+      </w:r>
+      <w:r>
+        <w:t xml:space="preserve"> function</w:t>
+      </w:r>
+      <w:r>
+        <w:t xml:space="preserve"> (views.py)</w:t>
+      </w:r>
+      <w:r>
+        <w:t>.</w:t>
+      </w:r>
     </w:p>
     <w:p>
       <w:pPr>
         <w:pStyle w:val="Paragraph-3"/>
       </w:pPr>
       <w:r>
-        <w:t>Once the user obtains an access token</w:t>
-      </w:r>
-      <w:r>
-        <w:t xml:space="preserve"> through request, tokenizer.html is </w:t>
-      </w:r>
-      <w:r>
-        <w:t xml:space="preserve">displayed. That page both </w:t>
-      </w:r>
-      <w:r>
-        <w:t xml:space="preserve">enables submitting a new job, and </w:t>
-      </w:r>
-      <w:r>
-        <w:t>displays current results associated with the current user (token, actually)</w:t>
-      </w:r>
-      <w:r>
-        <w:t>.</w:t>
-      </w:r>
-      <w:r>
-        <w:t xml:space="preserve"> The mechanism of results display is discussed later.</w:t>
-      </w:r>
-    </w:p>
-    <w:p>
-      <w:pPr>
-        <w:pStyle w:val="Heading3"/>
-      </w:pPr>
-      <w:bookmarkStart w:id="25" w:name="_Toc508780578"/>
-      <w:r>
-        <w:t>How is works</w:t>
-      </w:r>
-      <w:bookmarkEnd w:id="25"/>
-    </w:p>
-    <w:p>
-      <w:pPr>
-        <w:pStyle w:val="Paragraph-3"/>
-      </w:pPr>
-      <w:r>
-        <w:t xml:space="preserve">After obtaining a token (described in </w:t>
-      </w:r>
-      <w:r>
-        <w:fldChar w:fldCharType="begin"/>
-      </w:r>
-      <w:r>
-        <w:instrText xml:space="preserve"> REF _Ref507398594 \h </w:instrText>
-      </w:r>
-      <w:r>
-        <w:fldChar w:fldCharType="separate"/>
-      </w:r>
-      <w:r>
-        <w:t>Connecting - Getting the Token</w:t>
-      </w:r>
-      <w:r>
-        <w:fldChar w:fldCharType="end"/>
-      </w:r>
-      <w:r>
-        <w:t xml:space="preserve">, pg. </w:t>
-      </w:r>
-      <w:r>
-        <w:fldChar w:fldCharType="begin"/>
-      </w:r>
-      <w:r>
-        <w:instrText xml:space="preserve"> PAGEREF _Ref507398594 \h </w:instrText>
-      </w:r>
-      <w:r>
-        <w:fldChar w:fldCharType="separate"/>
-      </w:r>
-      <w:r>
-        <w:rPr>
-          <w:noProof/>
-        </w:rPr>
-        <w:t>7</w:t>
-      </w:r>
-      <w:r>
-        <w:fldChar w:fldCharType="end"/>
-      </w:r>
-      <w:r>
-        <w:t>)</w:t>
-      </w:r>
-      <w:r>
-        <w:t xml:space="preserve">, index function </w:t>
-      </w:r>
-      <w:r>
-        <w:t xml:space="preserve">(view.py) </w:t>
-      </w:r>
-      <w:r>
-        <w:t>is called that redirects to dashboard function</w:t>
-      </w:r>
-      <w:r>
-        <w:t xml:space="preserve"> (view.py)</w:t>
-      </w:r>
-      <w:r>
-        <w:t>.</w:t>
-      </w:r>
-    </w:p>
-    <w:p>
-      <w:pPr>
-        <w:pStyle w:val="Paragraph-3"/>
-      </w:pPr>
-      <w:r>
-        <w:t>C</w:t>
-      </w:r>
-      <w:r>
-        <w:t xml:space="preserve">alled from tokenizer </w:t>
-      </w:r>
-      <w:r>
-        <w:t>(</w:t>
-      </w:r>
-      <w:r>
-        <w:t>views.py</w:t>
-      </w:r>
-      <w:r>
-        <w:t>)</w:t>
-      </w:r>
-      <w:r>
-        <w:t>, with the user token as argument</w:t>
-      </w:r>
-      <w:r>
-        <w:t xml:space="preserve">, as shown in </w:t>
-      </w:r>
-      <w:fldSimple w:instr=" REF _Ref507080192 ">
-        <w:r>
-          <w:t xml:space="preserve">Figure </w:t>
-        </w:r>
-        <w:r>
-          <w:rPr>
-            <w:noProof/>
-          </w:rPr>
-          <w:t>3</w:t>
-        </w:r>
-      </w:fldSimple>
-      <w:r>
-        <w:t>.</w:t>
-      </w:r>
-      <w:r>
-        <w:t xml:space="preserve"> </w:t>
-      </w:r>
-      <w:r>
-        <w:t xml:space="preserve">Clicking </w:t>
-      </w:r>
-      <w:r>
-        <w:t xml:space="preserve">Back </w:t>
-      </w:r>
-      <w:r>
-        <w:t xml:space="preserve">invokes </w:t>
-      </w:r>
-      <w:r>
-        <w:t xml:space="preserve">the </w:t>
-      </w:r>
-      <w:r>
-        <w:t xml:space="preserve">index </w:t>
-      </w:r>
-      <w:r>
-        <w:t>function (in views.py).</w:t>
-      </w:r>
-      <w:r>
-        <w:t xml:space="preserve"> </w:t>
-      </w:r>
-      <w:r>
-        <w:t>T</w:t>
-      </w:r>
-      <w:r>
-        <w:t xml:space="preserve">hat </w:t>
-      </w:r>
-      <w:r>
-        <w:t xml:space="preserve">function </w:t>
-      </w:r>
-      <w:r>
-        <w:t>reads the user ID from the cookie</w:t>
-      </w:r>
-      <w:r>
-        <w:rPr>
-          <w:rStyle w:val="FootnoteReference"/>
-        </w:rPr>
-        <w:footnoteReference w:id="4"/>
-      </w:r>
-      <w:r>
-        <w:t xml:space="preserve">, by </w:t>
-      </w:r>
-      <w:r>
         <w:lastRenderedPageBreak/>
-        <w:t>calling get_jwt_identity</w:t>
-      </w:r>
-      <w:r>
-        <w:rPr>
-          <w:rStyle w:val="FootnoteReference"/>
-        </w:rPr>
-        <w:footnoteReference w:id="5"/>
-      </w:r>
-      <w:r>
-        <w:t xml:space="preserve">. </w:t>
-      </w:r>
-      <w:r>
-        <w:t>Since t</w:t>
-      </w:r>
-      <w:r>
-        <w:t xml:space="preserve">his time </w:t>
-      </w:r>
-      <w:r>
-        <w:t>a user ID exists</w:t>
-      </w:r>
-      <w:r>
-        <w:t xml:space="preserve">, </w:t>
-      </w:r>
-      <w:r>
-        <w:t xml:space="preserve">control is </w:t>
-      </w:r>
-      <w:r>
-        <w:t>redirect</w:t>
-      </w:r>
-      <w:r>
-        <w:t>ed</w:t>
-      </w:r>
-      <w:r>
-        <w:t xml:space="preserve"> to dashboard</w:t>
-      </w:r>
-      <w:r>
-        <w:t xml:space="preserve"> function</w:t>
-      </w:r>
-      <w:r>
-        <w:t xml:space="preserve"> (views.py)</w:t>
-      </w:r>
-      <w:r>
-        <w:t>.</w:t>
-      </w:r>
-    </w:p>
-    <w:p>
-      <w:pPr>
-        <w:pStyle w:val="Paragraph-3"/>
-      </w:pPr>
-      <w:r>
         <w:t>The dashboard function:</w:t>
       </w:r>
     </w:p>
@@ -5808,7 +5858,7 @@
             <w:pPr>
               <w:pStyle w:val="Caption"/>
             </w:pPr>
-            <w:bookmarkStart w:id="26" w:name="_Ref507399701"/>
+            <w:bookmarkStart w:id="25" w:name="_Ref507399701"/>
             <w:r>
               <w:t xml:space="preserve">Table </w:t>
             </w:r>
@@ -5820,7 +5870,7 @@
                 <w:t>1</w:t>
               </w:r>
             </w:fldSimple>
-            <w:bookmarkEnd w:id="26"/>
+            <w:bookmarkEnd w:id="25"/>
             <w:r>
               <w:t xml:space="preserve">: Example for job tuple saved in Redis database </w:t>
             </w:r>
@@ -6327,36 +6377,36 @@
       <w:pPr>
         <w:pStyle w:val="Heading2"/>
       </w:pPr>
-      <w:bookmarkStart w:id="27" w:name="_Toc508780579"/>
+      <w:bookmarkStart w:id="26" w:name="_Toc508780579"/>
       <w:r>
         <w:lastRenderedPageBreak/>
         <w:t>Results Display</w:t>
       </w:r>
+      <w:bookmarkEnd w:id="26"/>
+    </w:p>
+    <w:p>
+      <w:pPr>
+        <w:pStyle w:val="Paragraph-2"/>
+      </w:pPr>
+      <w:r>
+        <w:t>Since a</w:t>
+      </w:r>
+      <w:r>
+        <w:t xml:space="preserve">ll bumps results are stored in </w:t>
+      </w:r>
+      <w:r>
+        <w:t>files,</w:t>
+      </w:r>
+    </w:p>
+    <w:p>
+      <w:pPr>
+        <w:pStyle w:val="Heading3"/>
+      </w:pPr>
+      <w:bookmarkStart w:id="27" w:name="_Toc508780580"/>
+      <w:r>
+        <w:t>User Interface</w:t>
+      </w:r>
       <w:bookmarkEnd w:id="27"/>
-    </w:p>
-    <w:p>
-      <w:pPr>
-        <w:pStyle w:val="Paragraph-2"/>
-      </w:pPr>
-      <w:r>
-        <w:t>Since a</w:t>
-      </w:r>
-      <w:r>
-        <w:t xml:space="preserve">ll bumps results are stored in </w:t>
-      </w:r>
-      <w:r>
-        <w:t>files,</w:t>
-      </w:r>
-    </w:p>
-    <w:p>
-      <w:pPr>
-        <w:pStyle w:val="Heading3"/>
-      </w:pPr>
-      <w:bookmarkStart w:id="28" w:name="_Toc508780580"/>
-      <w:r>
-        <w:t>User Interface</w:t>
-      </w:r>
-      <w:bookmarkEnd w:id="28"/>
     </w:p>
     <w:p>
       <w:pPr>
@@ -6545,8 +6595,8 @@
       <w:pPr>
         <w:pStyle w:val="Caption"/>
       </w:pPr>
-      <w:bookmarkStart w:id="29" w:name="_Ref507411704"/>
-      <w:bookmarkStart w:id="30" w:name="_Toc508780595"/>
+      <w:bookmarkStart w:id="28" w:name="_Ref507411704"/>
+      <w:bookmarkStart w:id="29" w:name="_Toc508780595"/>
       <w:r>
         <w:t xml:space="preserve">Figure </w:t>
       </w:r>
@@ -6558,11 +6608,11 @@
           <w:t>5</w:t>
         </w:r>
       </w:fldSimple>
+      <w:bookmarkEnd w:id="28"/>
+      <w:r>
+        <w:t>: Display example for alphanumeric results</w:t>
+      </w:r>
       <w:bookmarkEnd w:id="29"/>
-      <w:r>
-        <w:t>: Display example for alphanumeric results</w:t>
-      </w:r>
-      <w:bookmarkEnd w:id="30"/>
     </w:p>
     <w:p>
       <w:pPr>
@@ -6671,11 +6721,11 @@
       <w:pPr>
         <w:pStyle w:val="Heading2"/>
       </w:pPr>
-      <w:bookmarkStart w:id="31" w:name="_Toc508780581"/>
+      <w:bookmarkStart w:id="30" w:name="_Toc508780581"/>
       <w:r>
         <w:t>How it works</w:t>
       </w:r>
-      <w:bookmarkEnd w:id="31"/>
+      <w:bookmarkEnd w:id="30"/>
     </w:p>
     <w:p>
       <w:pPr>
@@ -6844,6 +6894,7 @@
         <w:ind w:left="0"/>
         <w:rPr>
           <w:rFonts w:ascii="Courier New" w:hAnsi="Courier New" w:cs="Courier New"/>
+          <w:lang w:val="nb-NO"/>
         </w:rPr>
       </w:pPr>
       <w:r>
@@ -6851,6 +6902,12 @@
           <w:rFonts w:ascii="Courier New" w:hAnsi="Courier New" w:cs="Courier New"/>
         </w:rPr>
         <w:tab/>
+      </w:r>
+      <w:r>
+        <w:rPr>
+          <w:rFonts w:ascii="Courier New" w:hAnsi="Courier New" w:cs="Courier New"/>
+          <w:lang w:val="nb-NO"/>
+        </w:rPr>
         <w:t>Write user ID (user_id)</w:t>
       </w:r>
     </w:p>
@@ -6867,8 +6924,14 @@
       <w:r>
         <w:rPr>
           <w:rFonts w:ascii="Courier New" w:hAnsi="Courier New" w:cs="Courier New"/>
+          <w:lang w:val="nb-NO"/>
         </w:rPr>
         <w:tab/>
+      </w:r>
+      <w:r>
+        <w:rPr>
+          <w:rFonts w:ascii="Courier New" w:hAnsi="Courier New" w:cs="Courier New"/>
+        </w:rPr>
         <w:t>for (job in jobs)</w:t>
       </w:r>
     </w:p>
@@ -7175,7 +7238,13 @@
         <w:t xml:space="preserve"> The is done with </w:t>
       </w:r>
       <w:r>
-        <w:t xml:space="preserve">a Jinja code that generates an HTML form for each result file. The following is an example for the </w:t>
+        <w:t xml:space="preserve">a Jinja </w:t>
+      </w:r>
+      <w:r>
+        <w:t xml:space="preserve">template </w:t>
+      </w:r>
+      <w:r>
+        <w:t xml:space="preserve">that generates an HTML form for each result file. The following is an example for the </w:t>
       </w:r>
       <w:r>
         <w:t>Jinja format:</w:t>
@@ -7766,7 +7835,13 @@
         <w:t xml:space="preserve">with two forms as in the </w:t>
       </w:r>
       <w:r>
-        <w:t>following Jinja code.</w:t>
+        <w:t xml:space="preserve">following Jinja </w:t>
+      </w:r>
+      <w:r>
+        <w:t>template</w:t>
+      </w:r>
+      <w:r>
+        <w:t>.</w:t>
       </w:r>
     </w:p>
     <w:p>
@@ -8616,11 +8691,17 @@
       <w:pPr>
         <w:pStyle w:val="Heading2"/>
       </w:pPr>
-      <w:bookmarkStart w:id="32" w:name="_Toc508780582"/>
-      <w:r>
-        <w:t>Submiting a new job</w:t>
-      </w:r>
-      <w:bookmarkEnd w:id="32"/>
+      <w:bookmarkStart w:id="31" w:name="_Toc508780582"/>
+      <w:r>
+        <w:t>Submi</w:t>
+      </w:r>
+      <w:r>
+        <w:t>t</w:t>
+      </w:r>
+      <w:r>
+        <w:t>ting a new job</w:t>
+      </w:r>
+      <w:bookmarkEnd w:id="31"/>
     </w:p>
     <w:p>
       <w:pPr>
@@ -8698,7 +8779,13 @@
         <w:pStyle w:val="Paragraph-3"/>
       </w:pPr>
       <w:r>
-        <w:t xml:space="preserve">Pseucode describing </w:t>
+        <w:t>Pseu</w:t>
+      </w:r>
+      <w:r>
+        <w:t>do</w:t>
+      </w:r>
+      <w:r>
+        <w:t xml:space="preserve">code describing </w:t>
       </w:r>
       <w:r>
         <w:rPr>
@@ -9736,19 +9823,19 @@
         <w:pStyle w:val="Paragraph-3"/>
       </w:pPr>
       <w:r>
-        <w:t>If the form is valid, the function redirects to dashboard function./</w:t>
+        <w:t>If the form is valid, the function redirects to dashboard function.</w:t>
       </w:r>
     </w:p>
     <w:p>
       <w:pPr>
         <w:pStyle w:val="Heading3"/>
       </w:pPr>
-      <w:bookmarkStart w:id="33" w:name="_Toc508780583"/>
+      <w:bookmarkStart w:id="32" w:name="_Toc508780583"/>
       <w:r>
         <w:lastRenderedPageBreak/>
         <w:t>Executing the job</w:t>
       </w:r>
-      <w:bookmarkEnd w:id="33"/>
+      <w:bookmarkEnd w:id="32"/>
     </w:p>
     <w:p>
       <w:pPr>
@@ -9823,7 +9910,7 @@
         <w:rPr>
           <w:noProof/>
         </w:rPr>
-        <w:t>14</w:t>
+        <w:t>15</w:t>
       </w:r>
       <w:r>
         <w:fldChar w:fldCharType="end"/>
@@ -9839,15 +9926,18 @@
         <w:jc w:val="center"/>
       </w:pPr>
       <w:r>
+        <w:rPr>
+          <w:noProof/>
+        </w:rPr>
         <w:object w:dxaOrig="9590" w:dyaOrig="5406">
-          <v:shape id="_x0000_i1032" type="#_x0000_t75" style="width:479.6pt;height:270.45pt" o:ole="" o:bordertopcolor="this" o:borderleftcolor="this" o:borderbottomcolor="this" o:borderrightcolor="this">
+          <v:shape id="_x0000_i1032" type="#_x0000_t75" alt="" style="width:479.25pt;height:270pt;mso-width-percent:0;mso-height-percent:0;mso-width-percent:0;mso-height-percent:0" o:ole="" o:bordertopcolor="this" o:borderleftcolor="this" o:borderbottomcolor="this" o:borderrightcolor="this">
             <v:imagedata r:id="rId32" o:title=""/>
             <w10:bordertop type="dot" width="4"/>
             <w10:borderleft type="dot" width="4"/>
             <w10:borderbottom type="dot" width="4"/>
             <w10:borderright type="dot" width="4"/>
           </v:shape>
-          <o:OLEObject Type="Embed" ProgID="PowerPoint.Slide.8" ShapeID="_x0000_i1032" DrawAspect="Content" ObjectID="_1582983787" r:id="rId33"/>
+          <o:OLEObject Type="Embed" ProgID="PowerPoint.Show.8" ShapeID="_x0000_i1032" DrawAspect="Content" ObjectID="_1583326887" r:id="rId33"/>
         </w:object>
       </w:r>
     </w:p>
@@ -9855,9 +9945,9 @@
       <w:pPr>
         <w:pStyle w:val="Caption"/>
       </w:pPr>
-      <w:bookmarkStart w:id="34" w:name="_Ref508094532"/>
-      <w:bookmarkStart w:id="35" w:name="_Ref508094536"/>
-      <w:bookmarkStart w:id="36" w:name="_Toc508780596"/>
+      <w:bookmarkStart w:id="33" w:name="_Ref508094532"/>
+      <w:bookmarkStart w:id="34" w:name="_Ref508094536"/>
+      <w:bookmarkStart w:id="35" w:name="_Toc508780596"/>
       <w:r>
         <w:t xml:space="preserve">Figure </w:t>
       </w:r>
@@ -9869,25 +9959,25 @@
           <w:t>6</w:t>
         </w:r>
       </w:fldSimple>
+      <w:bookmarkEnd w:id="33"/>
+      <w:r>
+        <w:t xml:space="preserve">: </w:t>
+      </w:r>
+      <w:r>
+        <w:t>Job submission</w:t>
+      </w:r>
       <w:bookmarkEnd w:id="34"/>
-      <w:r>
-        <w:t xml:space="preserve">: </w:t>
-      </w:r>
-      <w:r>
-        <w:t>Job submission</w:t>
-      </w:r>
       <w:bookmarkEnd w:id="35"/>
+    </w:p>
+    <w:p>
+      <w:pPr>
+        <w:pStyle w:val="Heading3"/>
+      </w:pPr>
+      <w:bookmarkStart w:id="36" w:name="_Toc508780584"/>
+      <w:r>
+        <w:t>Results Files</w:t>
+      </w:r>
       <w:bookmarkEnd w:id="36"/>
-    </w:p>
-    <w:p>
-      <w:pPr>
-        <w:pStyle w:val="Heading3"/>
-      </w:pPr>
-      <w:bookmarkStart w:id="37" w:name="_Toc508780584"/>
-      <w:r>
-        <w:t>Results Files</w:t>
-      </w:r>
-      <w:bookmarkEnd w:id="37"/>
     </w:p>
     <w:p>
       <w:pPr>
@@ -9991,7 +10081,7 @@
           <w:rFonts w:ascii="Courier New" w:hAnsi="Courier New" w:cs="Courier New"/>
         </w:rPr>
       </w:pPr>
-      <w:bookmarkStart w:id="38" w:name="_Toc508780597"/>
+      <w:bookmarkStart w:id="37" w:name="_Toc508780597"/>
       <w:r>
         <w:t xml:space="preserve">Figure </w:t>
       </w:r>
@@ -10009,67 +10099,82 @@
       <w:r>
         <w:t xml:space="preserve"> example</w:t>
       </w:r>
+      <w:bookmarkEnd w:id="37"/>
+    </w:p>
+    <w:p>
+      <w:pPr>
+        <w:pStyle w:val="Paragraph-3"/>
+      </w:pPr>
+      <w:r>
+        <w:t xml:space="preserve">The </w:t>
+      </w:r>
+      <w:r>
+        <w:t xml:space="preserve">underlined </w:t>
+      </w:r>
+      <w:r>
+        <w:t xml:space="preserve">parts in the </w:t>
+      </w:r>
+      <w:r>
+        <w:t>director</w:t>
+      </w:r>
+      <w:r>
+        <w:t xml:space="preserve">y path are user </w:t>
+      </w:r>
+      <w:r>
+        <w:t>(</w:t>
+      </w:r>
+      <w:r>
+        <w:rPr>
+          <w:rFonts w:ascii="Courier New" w:hAnsi="Courier New" w:cs="Courier New"/>
+        </w:rPr>
+        <w:t>fc4356</w:t>
+      </w:r>
+      <w:r>
+        <w:t xml:space="preserve">) </w:t>
+      </w:r>
+      <w:r>
+        <w:t xml:space="preserve">and job </w:t>
+      </w:r>
+      <w:r>
+        <w:t>(</w:t>
+      </w:r>
+      <w:r>
+        <w:rPr>
+          <w:rFonts w:ascii="Courier New" w:hAnsi="Courier New" w:cs="Courier New"/>
+        </w:rPr>
+        <w:t>job1</w:t>
+      </w:r>
+      <w:r>
+        <w:t xml:space="preserve">) </w:t>
+      </w:r>
+      <w:r>
+        <w:t xml:space="preserve">dependent. </w:t>
+      </w:r>
+    </w:p>
+    <w:p>
+      <w:pPr>
+        <w:rPr>
+          <w:rFonts w:eastAsiaTheme="majorEastAsia"/>
+          <w:b/>
+          <w:bCs/>
+          <w:sz w:val="26"/>
+          <w:szCs w:val="26"/>
+        </w:rPr>
+      </w:pPr>
+      <w:bookmarkStart w:id="38" w:name="_Toc508780585"/>
+      <w:r>
+        <w:br w:type="page"/>
+      </w:r>
+    </w:p>
+    <w:p>
+      <w:pPr>
+        <w:pStyle w:val="Heading2"/>
+      </w:pPr>
+      <w:r>
+        <w:lastRenderedPageBreak/>
+        <w:t>Deleting Job</w:t>
+      </w:r>
       <w:bookmarkEnd w:id="38"/>
-    </w:p>
-    <w:p>
-      <w:pPr>
-        <w:pStyle w:val="Paragraph-3"/>
-      </w:pPr>
-      <w:r>
-        <w:t xml:space="preserve">The </w:t>
-      </w:r>
-      <w:r>
-        <w:t xml:space="preserve">underlined </w:t>
-      </w:r>
-      <w:r>
-        <w:t xml:space="preserve">parts in the </w:t>
-      </w:r>
-      <w:r>
-        <w:t>director</w:t>
-      </w:r>
-      <w:r>
-        <w:t xml:space="preserve">y path are user </w:t>
-      </w:r>
-      <w:r>
-        <w:t>(</w:t>
-      </w:r>
-      <w:r>
-        <w:rPr>
-          <w:rFonts w:ascii="Courier New" w:hAnsi="Courier New" w:cs="Courier New"/>
-        </w:rPr>
-        <w:t>fc4356</w:t>
-      </w:r>
-      <w:r>
-        <w:t xml:space="preserve">) </w:t>
-      </w:r>
-      <w:r>
-        <w:t xml:space="preserve">and job </w:t>
-      </w:r>
-      <w:r>
-        <w:t>(</w:t>
-      </w:r>
-      <w:r>
-        <w:rPr>
-          <w:rFonts w:ascii="Courier New" w:hAnsi="Courier New" w:cs="Courier New"/>
-        </w:rPr>
-        <w:t>job1</w:t>
-      </w:r>
-      <w:r>
-        <w:t xml:space="preserve">) </w:t>
-      </w:r>
-      <w:r>
-        <w:t xml:space="preserve">dependent. </w:t>
-      </w:r>
-    </w:p>
-    <w:p>
-      <w:pPr>
-        <w:pStyle w:val="Heading2"/>
-      </w:pPr>
-      <w:bookmarkStart w:id="39" w:name="_Toc508780585"/>
-      <w:r>
-        <w:t>Deleting Job</w:t>
-      </w:r>
-      <w:bookmarkEnd w:id="39"/>
     </w:p>
     <w:p>
       <w:pPr>
@@ -10100,7 +10205,6 @@
         <w:t xml:space="preserve"> the Delete button on dashboard.html, as shown in </w:t>
       </w:r>
       <w:r>
-        <w:lastRenderedPageBreak/>
         <w:fldChar w:fldCharType="begin"/>
       </w:r>
       <w:r>
@@ -10231,8 +10335,8 @@
       <w:pPr>
         <w:pStyle w:val="Caption"/>
       </w:pPr>
-      <w:bookmarkStart w:id="40" w:name="_Ref508693507"/>
-      <w:bookmarkStart w:id="41" w:name="_Toc508780598"/>
+      <w:bookmarkStart w:id="39" w:name="_Ref508693507"/>
+      <w:bookmarkStart w:id="40" w:name="_Toc508780598"/>
       <w:r>
         <w:t xml:space="preserve">Figure </w:t>
       </w:r>
@@ -10244,11 +10348,11 @@
           <w:t>8</w:t>
         </w:r>
       </w:fldSimple>
+      <w:bookmarkEnd w:id="39"/>
+      <w:r>
+        <w:t>: Delete button in dashboard.html</w:t>
+      </w:r>
       <w:bookmarkEnd w:id="40"/>
-      <w:r>
-        <w:t>: Delete button in dashboard.html</w:t>
-      </w:r>
-      <w:bookmarkEnd w:id="41"/>
     </w:p>
     <w:p>
       <w:pPr>
@@ -10289,7 +10393,7 @@
           <w:docGrid w:linePitch="360"/>
         </w:sectPr>
       </w:pPr>
-      <w:bookmarkStart w:id="42" w:name="_Hlk508636193"/>
+      <w:bookmarkStart w:id="41" w:name="_Hlk508636193"/>
     </w:p>
     <w:p>
       <w:pPr>
@@ -10312,7 +10416,7 @@
         <w:t>&lt;form action="/api/jobs/fc4356/job1/delete.html" method="GET"&gt;</w:t>
       </w:r>
     </w:p>
-    <w:bookmarkEnd w:id="42"/>
+    <w:bookmarkEnd w:id="41"/>
     <w:p>
       <w:pPr>
         <w:pStyle w:val="Paragraph-0"/>
@@ -10397,8 +10501,8 @@
       <w:pPr>
         <w:pStyle w:val="PostCaption"/>
       </w:pPr>
-      <w:bookmarkStart w:id="43" w:name="_Ref508693928"/>
-      <w:bookmarkStart w:id="44" w:name="_Toc508780599"/>
+      <w:bookmarkStart w:id="42" w:name="_Ref508693928"/>
+      <w:bookmarkStart w:id="43" w:name="_Toc508780599"/>
       <w:r>
         <w:t xml:space="preserve">Figure </w:t>
       </w:r>
@@ -10410,11 +10514,11 @@
           <w:t>9</w:t>
         </w:r>
       </w:fldSimple>
+      <w:bookmarkEnd w:id="42"/>
+      <w:r>
+        <w:t>: Job delete HTML form</w:t>
+      </w:r>
       <w:bookmarkEnd w:id="43"/>
-      <w:r>
-        <w:t>: Job delete HTML form</w:t>
-      </w:r>
-      <w:bookmarkEnd w:id="44"/>
     </w:p>
     <w:p>
       <w:pPr>
@@ -10519,7 +10623,13 @@
         <w:t>n</w:t>
       </w:r>
       <w:r>
-        <w:t>ja code:</w:t>
+        <w:t xml:space="preserve">ja </w:t>
+      </w:r>
+      <w:r>
+        <w:t>template</w:t>
+      </w:r>
+      <w:r>
+        <w:t>:</w:t>
       </w:r>
     </w:p>
     <w:p>
@@ -10553,6 +10663,7 @@
           <w:rFonts w:ascii="Courier New" w:hAnsi="Courier New" w:cs="Courier New"/>
           <w:sz w:val="22"/>
           <w:szCs w:val="22"/>
+          <w:lang w:val="da-DK"/>
         </w:rPr>
       </w:pPr>
       <w:r>
@@ -10568,6 +10679,7 @@
           <w:rFonts w:ascii="Courier New" w:hAnsi="Courier New" w:cs="Courier New"/>
           <w:sz w:val="22"/>
           <w:szCs w:val="22"/>
+          <w:lang w:val="da-DK"/>
         </w:rPr>
         <w:t>Delete job #{{ job['_id'] }}:</w:t>
       </w:r>
@@ -10582,6 +10694,7 @@
           <w:rFonts w:ascii="Courier New" w:hAnsi="Courier New" w:cs="Courier New"/>
           <w:sz w:val="22"/>
           <w:szCs w:val="22"/>
+          <w:lang w:val="da-DK"/>
         </w:rPr>
       </w:pPr>
       <w:r>
@@ -10589,6 +10702,7 @@
           <w:rFonts w:ascii="Courier New" w:hAnsi="Courier New" w:cs="Courier New"/>
           <w:sz w:val="22"/>
           <w:szCs w:val="22"/>
+          <w:lang w:val="da-DK"/>
         </w:rPr>
         <w:tab/>
       </w:r>
@@ -10597,6 +10711,7 @@
           <w:rFonts w:ascii="Courier New" w:hAnsi="Courier New" w:cs="Courier New"/>
           <w:sz w:val="22"/>
           <w:szCs w:val="22"/>
+          <w:lang w:val="da-DK"/>
         </w:rPr>
         <w:t>&lt;input style="display:inline;" type="submit" value="Delete"/&gt;</w:t>
       </w:r>
@@ -10627,7 +10742,7 @@
       <w:pPr>
         <w:pStyle w:val="Caption"/>
       </w:pPr>
-      <w:bookmarkStart w:id="45" w:name="_Toc508780600"/>
+      <w:bookmarkStart w:id="44" w:name="_Toc508780600"/>
       <w:r>
         <w:t xml:space="preserve">Figure </w:t>
       </w:r>
@@ -10640,9 +10755,12 @@
         </w:r>
       </w:fldSimple>
       <w:r>
-        <w:t>: Job delete HTML form with Jinja code</w:t>
-      </w:r>
-      <w:bookmarkEnd w:id="45"/>
+        <w:t xml:space="preserve">: Job delete HTML form with Jinja </w:t>
+      </w:r>
+      <w:bookmarkEnd w:id="44"/>
+      <w:r>
+        <w:t>template</w:t>
+      </w:r>
     </w:p>
     <w:p>
       <w:pPr>
@@ -10661,7 +10779,13 @@
         <w:t xml:space="preserve"> </w:t>
       </w:r>
       <w:r>
-        <w:t xml:space="preserve">HTML code shown here is the result of the Jinja code in </w:t>
+        <w:t xml:space="preserve">HTML code shown here is the result of the Jinja </w:t>
+      </w:r>
+      <w:r>
+        <w:t xml:space="preserve">template </w:t>
+      </w:r>
+      <w:r>
+        <w:t xml:space="preserve">in </w:t>
       </w:r>
       <w:r>
         <w:fldChar w:fldCharType="begin"/>
@@ -10794,11 +10918,14 @@
               <w:ind w:left="0"/>
             </w:pPr>
             <w:r>
+              <w:rPr>
+                <w:noProof/>
+              </w:rPr>
               <w:object w:dxaOrig="6436" w:dyaOrig="3076">
-                <v:shape id="_x0000_i1195" type="#_x0000_t75" style="width:257.95pt;height:123.35pt" o:ole="">
+                <v:shape id="_x0000_i1033" type="#_x0000_t75" alt="" style="width:258pt;height:123pt;mso-width-percent:0;mso-height-percent:0;mso-width-percent:0;mso-height-percent:0" o:ole="">
                   <v:imagedata r:id="rId35" o:title=""/>
                 </v:shape>
-                <o:OLEObject Type="Embed" ProgID="Visio.DrawingMacroEnabled.15" ShapeID="_x0000_i1195" DrawAspect="Content" ObjectID="_1582983788" r:id="rId36"/>
+                <o:OLEObject Type="Embed" ProgID="Visio.DrawingMacroEnabled.15" ShapeID="_x0000_i1033" DrawAspect="Content" ObjectID="_1583326888" r:id="rId36"/>
               </w:object>
             </w:r>
           </w:p>
@@ -11171,11 +11298,14 @@
         <w:spacing w:before="0" w:line="240" w:lineRule="auto"/>
       </w:pPr>
       <w:r>
+        <w:rPr>
+          <w:noProof/>
+        </w:rPr>
         <w:object w:dxaOrig="9492" w:dyaOrig="5348">
-          <v:shape id="_x0000_i1034" type="#_x0000_t75" style="width:474.55pt;height:267.95pt" o:ole="">
+          <v:shape id="_x0000_i1034" type="#_x0000_t75" alt="" style="width:474.75pt;height:267.75pt;mso-width-percent:0;mso-height-percent:0;mso-width-percent:0;mso-height-percent:0" o:ole="">
             <v:imagedata r:id="rId37" o:title=""/>
           </v:shape>
-          <o:OLEObject Type="Embed" ProgID="PowerPoint.Slide.12" ShapeID="_x0000_i1034" DrawAspect="Content" ObjectID="_1582983789" r:id="rId38"/>
+          <o:OLEObject Type="Embed" ProgID="PowerPoint.Slide.12" ShapeID="_x0000_i1034" DrawAspect="Content" ObjectID="_1583326889" r:id="rId38"/>
         </w:object>
       </w:r>
     </w:p>
@@ -11183,8 +11313,8 @@
       <w:pPr>
         <w:pStyle w:val="Caption"/>
       </w:pPr>
-      <w:bookmarkStart w:id="46" w:name="_Ref508695358"/>
-      <w:bookmarkStart w:id="47" w:name="_Toc508780601"/>
+      <w:bookmarkStart w:id="45" w:name="_Ref508695358"/>
+      <w:bookmarkStart w:id="46" w:name="_Toc508780601"/>
       <w:r>
         <w:t xml:space="preserve">Figure </w:t>
       </w:r>
@@ -11196,9 +11326,72 @@
           <w:t>11</w:t>
         </w:r>
       </w:fldSimple>
+      <w:bookmarkEnd w:id="45"/>
+      <w:r>
+        <w:t>: Splitting the path to arguments for get method</w:t>
+      </w:r>
       <w:bookmarkEnd w:id="46"/>
-      <w:r>
-        <w:t>: Splitting the path to arguments for get method</w:t>
+    </w:p>
+    <w:p>
+      <w:pPr>
+        <w:pStyle w:val="Paragraph-3"/>
+      </w:pPr>
+      <w:r>
+        <w:t xml:space="preserve">In </w:t>
+      </w:r>
+      <w:r>
+        <w:rPr>
+          <w:rFonts w:ascii="Courier New" w:hAnsi="Courier New" w:cs="Courier New"/>
+        </w:rPr>
+        <w:t>get</w:t>
+      </w:r>
+      <w:r>
+        <w:t xml:space="preserve"> function, once invoked, first the arguments validity is checked. Next, the job's record is deleted from Redis database, </w:t>
+      </w:r>
+      <w:r>
+        <w:t>by calling</w:t>
+      </w:r>
+      <w:r>
+        <w:t xml:space="preserve"> </w:t>
+      </w:r>
+      <w:r>
+        <w:rPr>
+          <w:rFonts w:ascii="Courier New" w:hAnsi="Courier New" w:cs="Courier New"/>
+        </w:rPr>
+        <w:t>hdel</w:t>
+      </w:r>
+      <w:r>
+        <w:t xml:space="preserve">. The next step is to delete the job's result files, by calling </w:t>
+      </w:r>
+      <w:r>
+        <w:rPr>
+          <w:rFonts w:ascii="Courier New" w:hAnsi="Courier New" w:cs="Courier New"/>
+        </w:rPr>
+        <w:t>clean_job_files</w:t>
+      </w:r>
+      <w:r>
+        <w:t>. That function (</w:t>
+      </w:r>
+      <w:r>
+        <w:rPr>
+          <w:rFonts w:ascii="Courier New" w:hAnsi="Courier New" w:cs="Courier New"/>
+        </w:rPr>
+        <w:t>file_handler.py</w:t>
+      </w:r>
+      <w:r>
+        <w:t xml:space="preserve">) takes the user ID and the job ID as arguments and deletes </w:t>
+      </w:r>
+      <w:r>
+        <w:t>the entire result directory.</w:t>
+      </w:r>
+    </w:p>
+    <w:p>
+      <w:pPr>
+        <w:pStyle w:val="Heading2"/>
+      </w:pPr>
+      <w:bookmarkStart w:id="47" w:name="_Toc508780586"/>
+      <w:r>
+        <w:t>Logging Out</w:t>
       </w:r>
       <w:bookmarkEnd w:id="47"/>
     </w:p>
@@ -11207,82 +11400,26 @@
         <w:pStyle w:val="Paragraph-3"/>
       </w:pPr>
       <w:r>
-        <w:t xml:space="preserve">In </w:t>
-      </w:r>
-      <w:r>
-        <w:rPr>
-          <w:rFonts w:ascii="Courier New" w:hAnsi="Courier New" w:cs="Courier New"/>
-        </w:rPr>
-        <w:t>get</w:t>
-      </w:r>
-      <w:r>
-        <w:t xml:space="preserve"> function, once invoked, first the arguments validity is checked. Next, the job's record is deleted from Redis database, </w:t>
-      </w:r>
-      <w:r>
-        <w:t>by calling</w:t>
-      </w:r>
-      <w:r>
-        <w:t xml:space="preserve"> </w:t>
-      </w:r>
-      <w:r>
-        <w:rPr>
-          <w:rFonts w:ascii="Courier New" w:hAnsi="Courier New" w:cs="Courier New"/>
-        </w:rPr>
-        <w:t>hdel</w:t>
-      </w:r>
-      <w:r>
-        <w:t xml:space="preserve">. The next step is to delete the job's result files, by calling </w:t>
-      </w:r>
-      <w:r>
-        <w:rPr>
-          <w:rFonts w:ascii="Courier New" w:hAnsi="Courier New" w:cs="Courier New"/>
-        </w:rPr>
-        <w:t>clean_job_files</w:t>
-      </w:r>
-      <w:r>
-        <w:t>. That function (</w:t>
-      </w:r>
-      <w:r>
-        <w:rPr>
-          <w:rFonts w:ascii="Courier New" w:hAnsi="Courier New" w:cs="Courier New"/>
-        </w:rPr>
-        <w:t>file_handler.py</w:t>
-      </w:r>
-      <w:r>
-        <w:t xml:space="preserve">) takes the user ID and the job ID as arguments, and deletes </w:t>
-      </w:r>
-      <w:r>
-        <w:t>the entire result directory.</w:t>
+        <w:t>The user interface for logging out</w:t>
+      </w:r>
+      <w:r>
+        <w:t xml:space="preserve"> is implemented in dashboard as a button at the bottom of the page.</w:t>
       </w:r>
     </w:p>
     <w:p>
       <w:pPr>
         <w:pStyle w:val="Paragraph-3"/>
-      </w:pPr>
-      <w:r>
-        <w:t>, and with it to either post or get.</w:t>
-      </w:r>
-    </w:p>
-    <w:p>
-      <w:pPr>
-        <w:pStyle w:val="Heading2"/>
-      </w:pPr>
-      <w:bookmarkStart w:id="48" w:name="_Toc508780586"/>
-      <w:r>
-        <w:t>Logging Out</w:t>
-      </w:r>
-      <w:bookmarkEnd w:id="48"/>
-    </w:p>
-    <w:p>
-      <w:pPr>
-        <w:pStyle w:val="Paragraph-3"/>
-      </w:pPr>
-      <w:r>
-        <w:t>The user interface for logging out</w:t>
-      </w:r>
-      <w:r>
-        <w:t xml:space="preserve"> is implemented in dashboard as a button at the bottom of the page.</w:t>
-      </w:r>
+        <w:sectPr>
+          <w:footnotePr>
+            <w:numRestart w:val="eachPage"/>
+          </w:footnotePr>
+          <w:type w:val="continuous"/>
+          <w:pgSz w:w="12240" w:h="15840"/>
+          <w:pgMar w:top="1440" w:right="720" w:bottom="1440" w:left="720" w:header="720" w:footer="720" w:gutter="0"/>
+          <w:cols w:space="720"/>
+          <w:docGrid w:linePitch="360"/>
+        </w:sectPr>
+      </w:pPr>
     </w:p>
     <w:p>
       <w:pPr>
@@ -11375,7 +11512,6 @@
         <w:pStyle w:val="Paragraph-3"/>
       </w:pPr>
       <w:r>
-        <w:lastRenderedPageBreak/>
         <w:t xml:space="preserve">When invoked, </w:t>
       </w:r>
       <w:r>
@@ -11385,12 +11521,27 @@
     <w:p>
       <w:pPr>
         <w:pStyle w:val="Heading1"/>
-      </w:pPr>
-      <w:bookmarkStart w:id="49" w:name="_Toc508780587"/>
+        <w:sectPr>
+          <w:footnotePr>
+            <w:numRestart w:val="eachPage"/>
+          </w:footnotePr>
+          <w:type w:val="continuous"/>
+          <w:pgSz w:w="12240" w:h="15840"/>
+          <w:pgMar w:top="1440" w:right="720" w:bottom="1440" w:left="720" w:header="720" w:footer="720" w:gutter="0"/>
+          <w:cols w:num="2" w:space="720"/>
+          <w:docGrid w:linePitch="360"/>
+        </w:sectPr>
+      </w:pPr>
+      <w:bookmarkStart w:id="48" w:name="_Toc508780587"/>
+    </w:p>
+    <w:p>
+      <w:pPr>
+        <w:pStyle w:val="Heading1"/>
+      </w:pPr>
       <w:r>
         <w:t>Environment</w:t>
       </w:r>
-      <w:bookmarkEnd w:id="49"/>
+      <w:bookmarkEnd w:id="48"/>
     </w:p>
     <w:p>
       <w:pPr>
@@ -11413,6 +11564,7 @@
         <w:ind w:left="1710" w:hanging="1134"/>
       </w:pPr>
       <w:r>
+        <w:lastRenderedPageBreak/>
         <w:t>bumps</w:t>
       </w:r>
       <w:r>
@@ -11624,6 +11776,7 @@
         <w:t xml:space="preserve"> That process is illustrated in the following figure.</w:t>
       </w:r>
     </w:p>
+    <w:bookmarkStart w:id="49" w:name="_GoBack"/>
     <w:p>
       <w:pPr>
         <w:pStyle w:val="Paragraph-0"/>
@@ -11631,13 +11784,21 @@
         <w:jc w:val="center"/>
       </w:pPr>
       <w:r>
+        <w:rPr>
+          <w:noProof/>
+        </w:rPr>
         <w:object w:dxaOrig="9458" w:dyaOrig="5332">
-          <v:shape id="_x0000_i1035" type="#_x0000_t75" style="width:472.7pt;height:266.1pt" o:ole="">
+          <v:shape id="_x0000_i1035" type="#_x0000_t75" alt="" style="width:473.25pt;height:266.25pt;mso-width-percent:0;mso-height-percent:0;mso-width-percent:0;mso-height-percent:0" o:ole="" o:bordertopcolor="this" o:borderleftcolor="this" o:borderbottomcolor="this" o:borderrightcolor="this">
             <v:imagedata r:id="rId40" o:title=""/>
+            <w10:bordertop type="dot" width="4"/>
+            <w10:borderleft type="dot" width="4"/>
+            <w10:borderbottom type="dot" width="4"/>
+            <w10:borderright type="dot" width="4"/>
           </v:shape>
-          <o:OLEObject Type="Embed" ProgID="PowerPoint.Slide.12" ShapeID="_x0000_i1035" DrawAspect="Content" ObjectID="_1582983790" r:id="rId41"/>
+          <o:OLEObject Type="Embed" ProgID="PowerPoint.Slide.12" ShapeID="_x0000_i1035" DrawAspect="Content" ObjectID="_1583326890" r:id="rId41"/>
         </w:object>
       </w:r>
+      <w:bookmarkEnd w:id="49"/>
     </w:p>
     <w:p>
       <w:pPr>
@@ -11652,6 +11813,21 @@
     <w:p>
       <w:pPr>
         <w:pStyle w:val="Paragraph-2"/>
+        <w:sectPr>
+          <w:footnotePr>
+            <w:numRestart w:val="eachPage"/>
+          </w:footnotePr>
+          <w:type w:val="continuous"/>
+          <w:pgSz w:w="12240" w:h="15840"/>
+          <w:pgMar w:top="1440" w:right="720" w:bottom="1440" w:left="720" w:header="720" w:footer="720" w:gutter="0"/>
+          <w:cols w:space="720"/>
+          <w:docGrid w:linePitch="360"/>
+        </w:sectPr>
+      </w:pPr>
+    </w:p>
+    <w:p>
+      <w:pPr>
+        <w:pStyle w:val="Paragraph-2"/>
       </w:pPr>
       <w:r>
         <w:t xml:space="preserve">Bumps and BumpsFlask run on </w:t>
@@ -11660,59 +11836,89 @@
         <w:t>Ubuntu</w:t>
       </w:r>
       <w:r>
-        <w:t xml:space="preserve"> in a single docker container. Redis database runs in a different container.</w:t>
-      </w:r>
-    </w:p>
-    <w:p/>
-    <w:p>
-      <w:pPr>
-        <w:pStyle w:val="Paragraph-0"/>
-        <w:bidi w:val="0"/>
+        <w:t xml:space="preserve"> in a single </w:t>
+      </w:r>
+      <w:r>
+        <w:t>D</w:t>
+      </w:r>
+      <w:r>
+        <w:t>ocker container. Redis database runs in a different container.</w:t>
+      </w:r>
+    </w:p>
+    <w:p>
+      <w:pPr>
+        <w:pStyle w:val="Paragraph-2"/>
+      </w:pPr>
+      <w:r>
+        <w:t>BumpsFlask uses Flask, Jinja, WTForms, and RESTful to generate web</w:t>
+      </w:r>
+      <w:r>
+        <w:t>-</w:t>
+      </w:r>
+      <w:r>
+        <w:t xml:space="preserve">based GUI to bumps. The BumpsFlask application, </w:t>
+      </w:r>
+      <w:r>
+        <w:t>as</w:t>
+      </w:r>
+      <w:r>
+        <w:t xml:space="preserve"> well as bumps itself, runs on an </w:t>
+      </w:r>
+      <w:r>
+        <w:t>Ubuntu</w:t>
+      </w:r>
+      <w:r>
+        <w:t xml:space="preserve"> system that itself runs in a </w:t>
+      </w:r>
+      <w:r>
+        <w:t>D</w:t>
+      </w:r>
+      <w:r>
+        <w:t>ocker container.</w:t>
+      </w:r>
+    </w:p>
+    <w:p>
+      <w:pPr>
+        <w:pStyle w:val="Paragraph-2"/>
+      </w:pPr>
+      <w:r>
+        <w:t>It is not clear to the author where slurm is planned to run.</w:t>
+      </w:r>
+    </w:p>
+    <w:p>
+      <w:pPr>
+        <w:pStyle w:val="Paragraph-2"/>
         <w:jc w:val="center"/>
       </w:pPr>
       <w:r>
-        <w:object w:dxaOrig="9371" w:dyaOrig="5282">
-          <v:shape id="_x0000_i1036" type="#_x0000_t75" style="width:468.3pt;height:263.6pt" o:ole="">
+        <w:object w:dxaOrig="5460" w:dyaOrig="2610">
+          <v:shape id="_x0000_i2171" type="#_x0000_t75" style="width:273pt;height:130.5pt" o:ole="">
             <v:imagedata r:id="rId42" o:title=""/>
           </v:shape>
-          <o:OLEObject Type="Embed" ProgID="PowerPoint.Slide.12" ShapeID="_x0000_i1036" DrawAspect="Content" ObjectID="_1582983791" r:id="rId43"/>
+          <o:OLEObject Type="Embed" ProgID="Visio.Drawing.11" ShapeID="_x0000_i2171" DrawAspect="Content" ObjectID="_1583326891" r:id="rId43"/>
         </w:object>
       </w:r>
     </w:p>
     <w:p>
       <w:pPr>
-        <w:pStyle w:val="Paragraph-2"/>
-      </w:pPr>
-      <w:r>
-        <w:lastRenderedPageBreak/>
-        <w:t xml:space="preserve">BumpsFlask uses Flask, Jinja, WTForms, and RESTful to generate web based GUI to bumps. The BumpsFlask application, </w:t>
-      </w:r>
-      <w:r>
-        <w:t>as</w:t>
-      </w:r>
-      <w:r>
-        <w:t xml:space="preserve"> well as bumps itself, runs on an </w:t>
-      </w:r>
-      <w:r>
-        <w:t>Ubuntu</w:t>
-      </w:r>
-      <w:r>
-        <w:t xml:space="preserve"> system that itself runs in a docker container.</w:t>
-      </w:r>
-    </w:p>
-    <w:p>
-      <w:pPr>
-        <w:pStyle w:val="Paragraph-2"/>
-      </w:pPr>
-      <w:r>
-        <w:t>It is not clear to the author where slurm is planned to run.</w:t>
-      </w:r>
-    </w:p>
-    <w:p>
-      <w:pPr>
         <w:pStyle w:val="Heading1"/>
+        <w:sectPr>
+          <w:footnotePr>
+            <w:numRestart w:val="eachPage"/>
+          </w:footnotePr>
+          <w:type w:val="continuous"/>
+          <w:pgSz w:w="12240" w:h="15840"/>
+          <w:pgMar w:top="1440" w:right="720" w:bottom="1440" w:left="720" w:header="720" w:footer="720" w:gutter="0"/>
+          <w:cols w:num="2" w:space="720"/>
+          <w:docGrid w:linePitch="360"/>
+        </w:sectPr>
       </w:pPr>
       <w:bookmarkStart w:id="51" w:name="_Toc508780589"/>
+    </w:p>
+    <w:p>
+      <w:pPr>
+        <w:pStyle w:val="Heading1"/>
+      </w:pPr>
       <w:r>
         <w:t>Summary</w:t>
       </w:r>
@@ -11759,6 +11965,7 @@
         <w:rPr>
           <w:noProof/>
         </w:rPr>
+        <w:lastRenderedPageBreak/>
         <w:drawing>
           <wp:inline distT="0" distB="0" distL="0" distR="0" wp14:anchorId="69DE8ACE" wp14:editId="197FF893">
             <wp:extent cx="5176520" cy="3490595"/>
@@ -11920,7 +12127,16 @@
               <w:bidi w:val="0"/>
             </w:pPr>
             <w:r>
-              <w:t>Redis runs an a different container (good thing), and linked to bumps through --link.</w:t>
+              <w:t xml:space="preserve">Redis runs </w:t>
+            </w:r>
+            <w:r>
+              <w:t>i</w:t>
+            </w:r>
+            <w:r>
+              <w:t xml:space="preserve">n </w:t>
+            </w:r>
+            <w:r>
+              <w:t>a different container (good thing), and linked to bumps through --link.</w:t>
             </w:r>
           </w:p>
         </w:tc>
@@ -11936,7 +12152,13 @@
               <w:bidi w:val="0"/>
             </w:pPr>
             <w:r>
-              <w:t>That option might be removed from dockers</w:t>
+              <w:t xml:space="preserve">That option might be removed from </w:t>
+            </w:r>
+            <w:r>
+              <w:t>D</w:t>
+            </w:r>
+            <w:r>
+              <w:t>ocker</w:t>
             </w:r>
             <w:r>
               <w:rPr>
@@ -12022,7 +12244,6 @@
               <w:rPr>
                 <w:noProof/>
               </w:rPr>
-              <w:lastRenderedPageBreak/>
               <w:t xml:space="preserve">The calls to external procedures, e.g. the </w:t>
             </w:r>
             <w:r>
@@ -12193,7 +12414,7 @@
               <w:rPr>
                 <w:noProof/>
               </w:rPr>
-              <w:t>Missinga housekeeping tool for results files.</w:t>
+              <w:t>Missing housekeeping tool for results files.</w:t>
             </w:r>
           </w:p>
         </w:tc>
@@ -12205,6 +12426,7 @@
       </w:pPr>
       <w:bookmarkStart w:id="52" w:name="_Toc508780590"/>
       <w:r>
+        <w:lastRenderedPageBreak/>
         <w:t>Suggestions</w:t>
       </w:r>
       <w:bookmarkEnd w:id="52"/>
@@ -12311,7 +12533,19 @@
         <w:rPr>
           <w:noProof/>
         </w:rPr>
-        <w:t xml:space="preserve"> automaticly, without the user refreshing the browser.</w:t>
+        <w:t xml:space="preserve"> automatic</w:t>
+      </w:r>
+      <w:r>
+        <w:rPr>
+          <w:noProof/>
+        </w:rPr>
+        <w:t>al</w:t>
+      </w:r>
+      <w:r>
+        <w:rPr>
+          <w:noProof/>
+        </w:rPr>
+        <w:t>ly, without the user refreshing the browser.</w:t>
       </w:r>
     </w:p>
     <w:p>
@@ -12389,7 +12623,19 @@
         <w:rPr>
           <w:noProof/>
         </w:rPr>
-        <w:t>develpment frameworks that will provide friedly user interface and easy maintenance.</w:t>
+        <w:t>develpment frameworks that will provide frie</w:t>
+      </w:r>
+      <w:r>
+        <w:rPr>
+          <w:noProof/>
+        </w:rPr>
+        <w:t>n</w:t>
+      </w:r>
+      <w:r>
+        <w:rPr>
+          <w:noProof/>
+        </w:rPr>
+        <w:t>dly user interface and easy maintenance.</w:t>
       </w:r>
       <w:r>
         <w:rPr>
@@ -12404,7 +12650,6 @@
         <w:bidi w:val="0"/>
       </w:pPr>
     </w:p>
-    <w:bookmarkEnd w:id="0"/>
     <w:p>
       <w:pPr>
         <w:rPr>
@@ -12488,7 +12733,7 @@
           <w:rPr>
             <w:noProof/>
           </w:rPr>
-          <w:t>19</w:t>
+          <w:t>22</w:t>
         </w:r>
         <w:r>
           <w:rPr>
@@ -12523,7 +12768,7 @@
             <w:rPr>
               <w:noProof/>
             </w:rPr>
-            <w:t>21</w:t>
+            <w:t>22</w:t>
           </w:r>
         </w:fldSimple>
       </w:sdtContent>
@@ -12726,7 +12971,7 @@
         <w:footnoteRef/>
       </w:r>
       <w:r>
-        <w:t xml:space="preserve"> The function can also accept an out format. At this point it has a default value if "JSON", and it's not a part of the action path.</w:t>
+        <w:t xml:space="preserve"> The function can also accept an output format. At this point it has a default value if "JSON", and it's not a part of the action path.</w:t>
       </w:r>
     </w:p>
   </w:footnote>
@@ -14753,7 +14998,7 @@
 </file>
 
 <file path=customXml/itemProps1.xml><?xml version="1.0" encoding="utf-8"?>
-<ds:datastoreItem xmlns:ds="http://schemas.openxmlformats.org/officeDocument/2006/customXml" ds:itemID="{E1B96573-C0CC-409C-81A2-BB279E34528B}">
+<ds:datastoreItem xmlns:ds="http://schemas.openxmlformats.org/officeDocument/2006/customXml" ds:itemID="{49FFE38B-42F2-4CCD-AAFA-79CF50D8655D}">
   <ds:schemaRefs>
     <ds:schemaRef ds:uri="http://schemas.openxmlformats.org/officeDocument/2006/bibliography"/>
   </ds:schemaRefs>

</xml_diff>

<commit_message>
converted figures to visio, replaced cookie to non-oreo
</commit_message>
<xml_diff>
--- a/extra/bumps_flask/ProgrammersDescription.docx
+++ b/extra/bumps_flask/ProgrammersDescription.docx
@@ -70,7 +70,7 @@
           <w:color w:val="24292E"/>
           <w:shd w:val="clear" w:color="auto" w:fill="FFFFFF"/>
         </w:rPr>
-        <w:t>Documentated</w:t>
+        <w:t>Documented</w:t>
       </w:r>
       <w:r>
         <w:rPr>
@@ -197,6 +197,17 @@
       <w:r>
         <w:t xml:space="preserve"> development;</w:t>
       </w:r>
+    </w:p>
+    <w:p>
+      <w:pPr>
+        <w:pStyle w:val="Paragraph-1"/>
+        <w:bidi w:val="0"/>
+      </w:pPr>
+      <w:r>
+        <w:t>March, 2018</w:t>
+      </w:r>
+      <w:bookmarkStart w:id="0" w:name="_GoBack"/>
+      <w:bookmarkEnd w:id="0"/>
     </w:p>
     <w:p>
       <w:pPr>
@@ -252,7 +263,7 @@
         </w:rPr>
         <w:fldChar w:fldCharType="separate"/>
       </w:r>
-      <w:hyperlink w:anchor="_Toc508780563" w:history="1">
+      <w:hyperlink w:anchor="_Toc509819339" w:history="1">
         <w:r>
           <w:rPr>
             <w:rStyle w:val="Hyperlink"/>
@@ -279,7 +290,7 @@
             <w:noProof/>
             <w:webHidden/>
           </w:rPr>
-          <w:instrText xml:space="preserve"> PAGEREF _Toc508780563 \h </w:instrText>
+          <w:instrText xml:space="preserve"> PAGEREF _Toc509819339 \h </w:instrText>
         </w:r>
         <w:r>
           <w:rPr>
@@ -323,7 +334,7 @@
           <w:szCs w:val="22"/>
         </w:rPr>
       </w:pPr>
-      <w:hyperlink w:anchor="_Toc508780564" w:history="1">
+      <w:hyperlink w:anchor="_Toc509819340" w:history="1">
         <w:r>
           <w:rPr>
             <w:rStyle w:val="Hyperlink"/>
@@ -350,7 +361,7 @@
             <w:noProof/>
             <w:webHidden/>
           </w:rPr>
-          <w:instrText xml:space="preserve"> PAGEREF _Toc508780564 \h </w:instrText>
+          <w:instrText xml:space="preserve"> PAGEREF _Toc509819340 \h </w:instrText>
         </w:r>
         <w:r>
           <w:rPr>
@@ -394,7 +405,7 @@
           <w:szCs w:val="22"/>
         </w:rPr>
       </w:pPr>
-      <w:hyperlink w:anchor="_Toc508780565" w:history="1">
+      <w:hyperlink w:anchor="_Toc509819341" w:history="1">
         <w:r>
           <w:rPr>
             <w:rStyle w:val="Hyperlink"/>
@@ -421,7 +432,7 @@
             <w:noProof/>
             <w:webHidden/>
           </w:rPr>
-          <w:instrText xml:space="preserve"> PAGEREF _Toc508780565 \h </w:instrText>
+          <w:instrText xml:space="preserve"> PAGEREF _Toc509819341 \h </w:instrText>
         </w:r>
         <w:r>
           <w:rPr>
@@ -465,7 +476,7 @@
           <w:szCs w:val="22"/>
         </w:rPr>
       </w:pPr>
-      <w:hyperlink w:anchor="_Toc508780566" w:history="1">
+      <w:hyperlink w:anchor="_Toc509819342" w:history="1">
         <w:r>
           <w:rPr>
             <w:rStyle w:val="Hyperlink"/>
@@ -492,7 +503,7 @@
             <w:noProof/>
             <w:webHidden/>
           </w:rPr>
-          <w:instrText xml:space="preserve"> PAGEREF _Toc508780566 \h </w:instrText>
+          <w:instrText xml:space="preserve"> PAGEREF _Toc509819342 \h </w:instrText>
         </w:r>
         <w:r>
           <w:rPr>
@@ -536,7 +547,7 @@
           <w:szCs w:val="22"/>
         </w:rPr>
       </w:pPr>
-      <w:hyperlink w:anchor="_Toc508780567" w:history="1">
+      <w:hyperlink w:anchor="_Toc509819343" w:history="1">
         <w:r>
           <w:rPr>
             <w:rStyle w:val="Hyperlink"/>
@@ -563,7 +574,7 @@
             <w:noProof/>
             <w:webHidden/>
           </w:rPr>
-          <w:instrText xml:space="preserve"> PAGEREF _Toc508780567 \h </w:instrText>
+          <w:instrText xml:space="preserve"> PAGEREF _Toc509819343 \h </w:instrText>
         </w:r>
         <w:r>
           <w:rPr>
@@ -607,7 +618,7 @@
           <w:szCs w:val="22"/>
         </w:rPr>
       </w:pPr>
-      <w:hyperlink w:anchor="_Toc508780568" w:history="1">
+      <w:hyperlink w:anchor="_Toc509819344" w:history="1">
         <w:r>
           <w:rPr>
             <w:rStyle w:val="Hyperlink"/>
@@ -634,7 +645,7 @@
             <w:noProof/>
             <w:webHidden/>
           </w:rPr>
-          <w:instrText xml:space="preserve"> PAGEREF _Toc508780568 \h </w:instrText>
+          <w:instrText xml:space="preserve"> PAGEREF _Toc509819344 \h </w:instrText>
         </w:r>
         <w:r>
           <w:rPr>
@@ -678,7 +689,7 @@
           <w:szCs w:val="22"/>
         </w:rPr>
       </w:pPr>
-      <w:hyperlink w:anchor="_Toc508780569" w:history="1">
+      <w:hyperlink w:anchor="_Toc509819345" w:history="1">
         <w:r>
           <w:rPr>
             <w:rStyle w:val="Hyperlink"/>
@@ -705,7 +716,7 @@
             <w:noProof/>
             <w:webHidden/>
           </w:rPr>
-          <w:instrText xml:space="preserve"> PAGEREF _Toc508780569 \h </w:instrText>
+          <w:instrText xml:space="preserve"> PAGEREF _Toc509819345 \h </w:instrText>
         </w:r>
         <w:r>
           <w:rPr>
@@ -749,7 +760,7 @@
           <w:szCs w:val="22"/>
         </w:rPr>
       </w:pPr>
-      <w:hyperlink w:anchor="_Toc508780570" w:history="1">
+      <w:hyperlink w:anchor="_Toc509819346" w:history="1">
         <w:r>
           <w:rPr>
             <w:rStyle w:val="Hyperlink"/>
@@ -776,7 +787,7 @@
             <w:noProof/>
             <w:webHidden/>
           </w:rPr>
-          <w:instrText xml:space="preserve"> PAGEREF _Toc508780570 \h </w:instrText>
+          <w:instrText xml:space="preserve"> PAGEREF _Toc509819346 \h </w:instrText>
         </w:r>
         <w:r>
           <w:rPr>
@@ -820,7 +831,7 @@
           <w:szCs w:val="22"/>
         </w:rPr>
       </w:pPr>
-      <w:hyperlink w:anchor="_Toc508780571" w:history="1">
+      <w:hyperlink w:anchor="_Toc509819347" w:history="1">
         <w:r>
           <w:rPr>
             <w:rStyle w:val="Hyperlink"/>
@@ -847,7 +858,7 @@
             <w:noProof/>
             <w:webHidden/>
           </w:rPr>
-          <w:instrText xml:space="preserve"> PAGEREF _Toc508780571 \h </w:instrText>
+          <w:instrText xml:space="preserve"> PAGEREF _Toc509819347 \h </w:instrText>
         </w:r>
         <w:r>
           <w:rPr>
@@ -891,7 +902,7 @@
           <w:szCs w:val="22"/>
         </w:rPr>
       </w:pPr>
-      <w:hyperlink w:anchor="_Toc508780572" w:history="1">
+      <w:hyperlink w:anchor="_Toc509819348" w:history="1">
         <w:r>
           <w:rPr>
             <w:rStyle w:val="Hyperlink"/>
@@ -918,7 +929,7 @@
             <w:noProof/>
             <w:webHidden/>
           </w:rPr>
-          <w:instrText xml:space="preserve"> PAGEREF _Toc508780572 \h </w:instrText>
+          <w:instrText xml:space="preserve"> PAGEREF _Toc509819348 \h </w:instrText>
         </w:r>
         <w:r>
           <w:rPr>
@@ -962,7 +973,7 @@
           <w:szCs w:val="22"/>
         </w:rPr>
       </w:pPr>
-      <w:hyperlink w:anchor="_Toc508780573" w:history="1">
+      <w:hyperlink w:anchor="_Toc509819349" w:history="1">
         <w:r>
           <w:rPr>
             <w:rStyle w:val="Hyperlink"/>
@@ -989,7 +1000,7 @@
             <w:noProof/>
             <w:webHidden/>
           </w:rPr>
-          <w:instrText xml:space="preserve"> PAGEREF _Toc508780573 \h </w:instrText>
+          <w:instrText xml:space="preserve"> PAGEREF _Toc509819349 \h </w:instrText>
         </w:r>
         <w:r>
           <w:rPr>
@@ -1033,7 +1044,7 @@
           <w:szCs w:val="22"/>
         </w:rPr>
       </w:pPr>
-      <w:hyperlink w:anchor="_Toc508780574" w:history="1">
+      <w:hyperlink w:anchor="_Toc509819350" w:history="1">
         <w:r>
           <w:rPr>
             <w:rStyle w:val="Hyperlink"/>
@@ -1060,7 +1071,7 @@
             <w:noProof/>
             <w:webHidden/>
           </w:rPr>
-          <w:instrText xml:space="preserve"> PAGEREF _Toc508780574 \h </w:instrText>
+          <w:instrText xml:space="preserve"> PAGEREF _Toc509819350 \h </w:instrText>
         </w:r>
         <w:r>
           <w:rPr>
@@ -1104,7 +1115,7 @@
           <w:szCs w:val="22"/>
         </w:rPr>
       </w:pPr>
-      <w:hyperlink w:anchor="_Toc508780575" w:history="1">
+      <w:hyperlink w:anchor="_Toc509819351" w:history="1">
         <w:r>
           <w:rPr>
             <w:rStyle w:val="Hyperlink"/>
@@ -1131,7 +1142,7 @@
             <w:noProof/>
             <w:webHidden/>
           </w:rPr>
-          <w:instrText xml:space="preserve"> PAGEREF _Toc508780575 \h </w:instrText>
+          <w:instrText xml:space="preserve"> PAGEREF _Toc509819351 \h </w:instrText>
         </w:r>
         <w:r>
           <w:rPr>
@@ -1175,7 +1186,7 @@
           <w:szCs w:val="22"/>
         </w:rPr>
       </w:pPr>
-      <w:hyperlink w:anchor="_Toc508780576" w:history="1">
+      <w:hyperlink w:anchor="_Toc509819352" w:history="1">
         <w:r>
           <w:rPr>
             <w:rStyle w:val="Hyperlink"/>
@@ -1202,7 +1213,7 @@
             <w:noProof/>
             <w:webHidden/>
           </w:rPr>
-          <w:instrText xml:space="preserve"> PAGEREF _Toc508780576 \h </w:instrText>
+          <w:instrText xml:space="preserve"> PAGEREF _Toc509819352 \h </w:instrText>
         </w:r>
         <w:r>
           <w:rPr>
@@ -1222,7 +1233,7 @@
             <w:noProof/>
             <w:webHidden/>
           </w:rPr>
-          <w:t>10</w:t>
+          <w:t>9</w:t>
         </w:r>
         <w:r>
           <w:rPr>
@@ -1246,7 +1257,7 @@
           <w:szCs w:val="22"/>
         </w:rPr>
       </w:pPr>
-      <w:hyperlink w:anchor="_Toc508780577" w:history="1">
+      <w:hyperlink w:anchor="_Toc509819353" w:history="1">
         <w:r>
           <w:rPr>
             <w:rStyle w:val="Hyperlink"/>
@@ -1273,7 +1284,7 @@
             <w:noProof/>
             <w:webHidden/>
           </w:rPr>
-          <w:instrText xml:space="preserve"> PAGEREF _Toc508780577 \h </w:instrText>
+          <w:instrText xml:space="preserve"> PAGEREF _Toc509819353 \h </w:instrText>
         </w:r>
         <w:r>
           <w:rPr>
@@ -1293,7 +1304,7 @@
             <w:noProof/>
             <w:webHidden/>
           </w:rPr>
-          <w:t>10</w:t>
+          <w:t>9</w:t>
         </w:r>
         <w:r>
           <w:rPr>
@@ -1317,7 +1328,7 @@
           <w:szCs w:val="22"/>
         </w:rPr>
       </w:pPr>
-      <w:hyperlink w:anchor="_Toc508780578" w:history="1">
+      <w:hyperlink w:anchor="_Toc509819354" w:history="1">
         <w:r>
           <w:rPr>
             <w:rStyle w:val="Hyperlink"/>
@@ -1344,7 +1355,7 @@
             <w:noProof/>
             <w:webHidden/>
           </w:rPr>
-          <w:instrText xml:space="preserve"> PAGEREF _Toc508780578 \h </w:instrText>
+          <w:instrText xml:space="preserve"> PAGEREF _Toc509819354 \h </w:instrText>
         </w:r>
         <w:r>
           <w:rPr>
@@ -1364,7 +1375,7 @@
             <w:noProof/>
             <w:webHidden/>
           </w:rPr>
-          <w:t>10</w:t>
+          <w:t>9</w:t>
         </w:r>
         <w:r>
           <w:rPr>
@@ -1388,7 +1399,7 @@
           <w:szCs w:val="22"/>
         </w:rPr>
       </w:pPr>
-      <w:hyperlink w:anchor="_Toc508780579" w:history="1">
+      <w:hyperlink w:anchor="_Toc509819355" w:history="1">
         <w:r>
           <w:rPr>
             <w:rStyle w:val="Hyperlink"/>
@@ -1415,7 +1426,7 @@
             <w:noProof/>
             <w:webHidden/>
           </w:rPr>
-          <w:instrText xml:space="preserve"> PAGEREF _Toc508780579 \h </w:instrText>
+          <w:instrText xml:space="preserve"> PAGEREF _Toc509819355 \h </w:instrText>
         </w:r>
         <w:r>
           <w:rPr>
@@ -1435,7 +1446,7 @@
             <w:noProof/>
             <w:webHidden/>
           </w:rPr>
-          <w:t>12</w:t>
+          <w:t>11</w:t>
         </w:r>
         <w:r>
           <w:rPr>
@@ -1459,7 +1470,7 @@
           <w:szCs w:val="22"/>
         </w:rPr>
       </w:pPr>
-      <w:hyperlink w:anchor="_Toc508780580" w:history="1">
+      <w:hyperlink w:anchor="_Toc509819356" w:history="1">
         <w:r>
           <w:rPr>
             <w:rStyle w:val="Hyperlink"/>
@@ -1486,7 +1497,7 @@
             <w:noProof/>
             <w:webHidden/>
           </w:rPr>
-          <w:instrText xml:space="preserve"> PAGEREF _Toc508780580 \h </w:instrText>
+          <w:instrText xml:space="preserve"> PAGEREF _Toc509819356 \h </w:instrText>
         </w:r>
         <w:r>
           <w:rPr>
@@ -1506,7 +1517,7 @@
             <w:noProof/>
             <w:webHidden/>
           </w:rPr>
-          <w:t>12</w:t>
+          <w:t>11</w:t>
         </w:r>
         <w:r>
           <w:rPr>
@@ -1530,7 +1541,7 @@
           <w:szCs w:val="22"/>
         </w:rPr>
       </w:pPr>
-      <w:hyperlink w:anchor="_Toc508780581" w:history="1">
+      <w:hyperlink w:anchor="_Toc509819357" w:history="1">
         <w:r>
           <w:rPr>
             <w:rStyle w:val="Hyperlink"/>
@@ -1557,7 +1568,7 @@
             <w:noProof/>
             <w:webHidden/>
           </w:rPr>
-          <w:instrText xml:space="preserve"> PAGEREF _Toc508780581 \h </w:instrText>
+          <w:instrText xml:space="preserve"> PAGEREF _Toc509819357 \h </w:instrText>
         </w:r>
         <w:r>
           <w:rPr>
@@ -1577,7 +1588,7 @@
             <w:noProof/>
             <w:webHidden/>
           </w:rPr>
-          <w:t>12</w:t>
+          <w:t>11</w:t>
         </w:r>
         <w:r>
           <w:rPr>
@@ -1601,13 +1612,13 @@
           <w:szCs w:val="22"/>
         </w:rPr>
       </w:pPr>
-      <w:hyperlink w:anchor="_Toc508780582" w:history="1">
+      <w:hyperlink w:anchor="_Toc509819358" w:history="1">
         <w:r>
           <w:rPr>
             <w:rStyle w:val="Hyperlink"/>
             <w:noProof/>
           </w:rPr>
-          <w:t>Submiting a new job</w:t>
+          <w:t>Submitting a new job</w:t>
         </w:r>
         <w:r>
           <w:rPr>
@@ -1628,7 +1639,7 @@
             <w:noProof/>
             <w:webHidden/>
           </w:rPr>
-          <w:instrText xml:space="preserve"> PAGEREF _Toc508780582 \h </w:instrText>
+          <w:instrText xml:space="preserve"> PAGEREF _Toc509819358 \h </w:instrText>
         </w:r>
         <w:r>
           <w:rPr>
@@ -1648,7 +1659,7 @@
             <w:noProof/>
             <w:webHidden/>
           </w:rPr>
-          <w:t>13</w:t>
+          <w:t>12</w:t>
         </w:r>
         <w:r>
           <w:rPr>
@@ -1672,7 +1683,7 @@
           <w:szCs w:val="22"/>
         </w:rPr>
       </w:pPr>
-      <w:hyperlink w:anchor="_Toc508780583" w:history="1">
+      <w:hyperlink w:anchor="_Toc509819359" w:history="1">
         <w:r>
           <w:rPr>
             <w:rStyle w:val="Hyperlink"/>
@@ -1699,7 +1710,7 @@
             <w:noProof/>
             <w:webHidden/>
           </w:rPr>
-          <w:instrText xml:space="preserve"> PAGEREF _Toc508780583 \h </w:instrText>
+          <w:instrText xml:space="preserve"> PAGEREF _Toc509819359 \h </w:instrText>
         </w:r>
         <w:r>
           <w:rPr>
@@ -1719,7 +1730,7 @@
             <w:noProof/>
             <w:webHidden/>
           </w:rPr>
-          <w:t>15</w:t>
+          <w:t>14</w:t>
         </w:r>
         <w:r>
           <w:rPr>
@@ -1743,7 +1754,7 @@
           <w:szCs w:val="22"/>
         </w:rPr>
       </w:pPr>
-      <w:hyperlink w:anchor="_Toc508780584" w:history="1">
+      <w:hyperlink w:anchor="_Toc509819360" w:history="1">
         <w:r>
           <w:rPr>
             <w:rStyle w:val="Hyperlink"/>
@@ -1770,7 +1781,7 @@
             <w:noProof/>
             <w:webHidden/>
           </w:rPr>
-          <w:instrText xml:space="preserve"> PAGEREF _Toc508780584 \h </w:instrText>
+          <w:instrText xml:space="preserve"> PAGEREF _Toc509819360 \h </w:instrText>
         </w:r>
         <w:r>
           <w:rPr>
@@ -1790,7 +1801,7 @@
             <w:noProof/>
             <w:webHidden/>
           </w:rPr>
-          <w:t>15</w:t>
+          <w:t>14</w:t>
         </w:r>
         <w:r>
           <w:rPr>
@@ -1814,7 +1825,7 @@
           <w:szCs w:val="22"/>
         </w:rPr>
       </w:pPr>
-      <w:hyperlink w:anchor="_Toc508780585" w:history="1">
+      <w:hyperlink w:anchor="_Toc509819361" w:history="1">
         <w:r>
           <w:rPr>
             <w:rStyle w:val="Hyperlink"/>
@@ -1841,7 +1852,7 @@
             <w:noProof/>
             <w:webHidden/>
           </w:rPr>
-          <w:instrText xml:space="preserve"> PAGEREF _Toc508780585 \h </w:instrText>
+          <w:instrText xml:space="preserve"> PAGEREF _Toc509819361 \h </w:instrText>
         </w:r>
         <w:r>
           <w:rPr>
@@ -1861,7 +1872,7 @@
             <w:noProof/>
             <w:webHidden/>
           </w:rPr>
-          <w:t>16</w:t>
+          <w:t>15</w:t>
         </w:r>
         <w:r>
           <w:rPr>
@@ -1885,7 +1896,7 @@
           <w:szCs w:val="22"/>
         </w:rPr>
       </w:pPr>
-      <w:hyperlink w:anchor="_Toc508780586" w:history="1">
+      <w:hyperlink w:anchor="_Toc509819362" w:history="1">
         <w:r>
           <w:rPr>
             <w:rStyle w:val="Hyperlink"/>
@@ -1912,7 +1923,7 @@
             <w:noProof/>
             <w:webHidden/>
           </w:rPr>
-          <w:instrText xml:space="preserve"> PAGEREF _Toc508780586 \h </w:instrText>
+          <w:instrText xml:space="preserve"> PAGEREF _Toc509819362 \h </w:instrText>
         </w:r>
         <w:r>
           <w:rPr>
@@ -1932,7 +1943,7 @@
             <w:noProof/>
             <w:webHidden/>
           </w:rPr>
-          <w:t>18</w:t>
+          <w:t>17</w:t>
         </w:r>
         <w:r>
           <w:rPr>
@@ -1956,7 +1967,7 @@
           <w:szCs w:val="22"/>
         </w:rPr>
       </w:pPr>
-      <w:hyperlink w:anchor="_Toc508780587" w:history="1">
+      <w:hyperlink w:anchor="_Toc509819363" w:history="1">
         <w:r>
           <w:rPr>
             <w:rStyle w:val="Hyperlink"/>
@@ -1983,7 +1994,7 @@
             <w:noProof/>
             <w:webHidden/>
           </w:rPr>
-          <w:instrText xml:space="preserve"> PAGEREF _Toc508780587 \h </w:instrText>
+          <w:instrText xml:space="preserve"> PAGEREF _Toc509819363 \h </w:instrText>
         </w:r>
         <w:r>
           <w:rPr>
@@ -2003,7 +2014,7 @@
             <w:noProof/>
             <w:webHidden/>
           </w:rPr>
-          <w:t>18</w:t>
+          <w:t>17</w:t>
         </w:r>
         <w:r>
           <w:rPr>
@@ -2027,7 +2038,7 @@
           <w:szCs w:val="22"/>
         </w:rPr>
       </w:pPr>
-      <w:hyperlink w:anchor="_Toc508780588" w:history="1">
+      <w:hyperlink w:anchor="_Toc509819364" w:history="1">
         <w:r>
           <w:rPr>
             <w:rStyle w:val="Hyperlink"/>
@@ -2054,7 +2065,7 @@
             <w:noProof/>
             <w:webHidden/>
           </w:rPr>
-          <w:instrText xml:space="preserve"> PAGEREF _Toc508780588 \h </w:instrText>
+          <w:instrText xml:space="preserve"> PAGEREF _Toc509819364 \h </w:instrText>
         </w:r>
         <w:r>
           <w:rPr>
@@ -2074,7 +2085,7 @@
             <w:noProof/>
             <w:webHidden/>
           </w:rPr>
-          <w:t>20</w:t>
+          <w:t>19</w:t>
         </w:r>
         <w:r>
           <w:rPr>
@@ -2098,7 +2109,7 @@
           <w:szCs w:val="22"/>
         </w:rPr>
       </w:pPr>
-      <w:hyperlink w:anchor="_Toc508780589" w:history="1">
+      <w:hyperlink w:anchor="_Toc509819365" w:history="1">
         <w:r>
           <w:rPr>
             <w:rStyle w:val="Hyperlink"/>
@@ -2125,7 +2136,7 @@
             <w:noProof/>
             <w:webHidden/>
           </w:rPr>
-          <w:instrText xml:space="preserve"> PAGEREF _Toc508780589 \h </w:instrText>
+          <w:instrText xml:space="preserve"> PAGEREF _Toc509819365 \h </w:instrText>
         </w:r>
         <w:r>
           <w:rPr>
@@ -2145,7 +2156,7 @@
             <w:noProof/>
             <w:webHidden/>
           </w:rPr>
-          <w:t>21</w:t>
+          <w:t>19</w:t>
         </w:r>
         <w:r>
           <w:rPr>
@@ -2169,7 +2180,7 @@
           <w:szCs w:val="22"/>
         </w:rPr>
       </w:pPr>
-      <w:hyperlink w:anchor="_Toc508780590" w:history="1">
+      <w:hyperlink w:anchor="_Toc509819366" w:history="1">
         <w:r>
           <w:rPr>
             <w:rStyle w:val="Hyperlink"/>
@@ -2196,7 +2207,7 @@
             <w:noProof/>
             <w:webHidden/>
           </w:rPr>
-          <w:instrText xml:space="preserve"> PAGEREF _Toc508780590 \h </w:instrText>
+          <w:instrText xml:space="preserve"> PAGEREF _Toc509819366 \h </w:instrText>
         </w:r>
         <w:r>
           <w:rPr>
@@ -2216,7 +2227,7 @@
             <w:noProof/>
             <w:webHidden/>
           </w:rPr>
-          <w:t>23</w:t>
+          <w:t>21</w:t>
         </w:r>
         <w:r>
           <w:rPr>
@@ -2269,7 +2280,7 @@
       <w:r>
         <w:fldChar w:fldCharType="separate"/>
       </w:r>
-      <w:hyperlink w:anchor="_Toc508780591" w:history="1">
+      <w:hyperlink w:anchor="_Toc509819367" w:history="1">
         <w:r>
           <w:rPr>
             <w:rStyle w:val="Hyperlink"/>
@@ -2296,7 +2307,7 @@
             <w:noProof/>
             <w:webHidden/>
           </w:rPr>
-          <w:instrText xml:space="preserve"> PAGEREF _Toc508780591 \h </w:instrText>
+          <w:instrText xml:space="preserve"> PAGEREF _Toc509819367 \h </w:instrText>
         </w:r>
         <w:r>
           <w:rPr>
@@ -2340,7 +2351,7 @@
           <w:szCs w:val="22"/>
         </w:rPr>
       </w:pPr>
-      <w:hyperlink w:anchor="_Toc508780592" w:history="1">
+      <w:hyperlink w:anchor="_Toc509819368" w:history="1">
         <w:r>
           <w:rPr>
             <w:rStyle w:val="Hyperlink"/>
@@ -2367,7 +2378,7 @@
             <w:noProof/>
             <w:webHidden/>
           </w:rPr>
-          <w:instrText xml:space="preserve"> PAGEREF _Toc508780592 \h </w:instrText>
+          <w:instrText xml:space="preserve"> PAGEREF _Toc509819368 \h </w:instrText>
         </w:r>
         <w:r>
           <w:rPr>
@@ -2411,7 +2422,7 @@
           <w:szCs w:val="22"/>
         </w:rPr>
       </w:pPr>
-      <w:hyperlink w:anchor="_Toc508780593" w:history="1">
+      <w:hyperlink w:anchor="_Toc509819369" w:history="1">
         <w:r>
           <w:rPr>
             <w:rStyle w:val="Hyperlink"/>
@@ -2438,7 +2449,7 @@
             <w:noProof/>
             <w:webHidden/>
           </w:rPr>
-          <w:instrText xml:space="preserve"> PAGEREF _Toc508780593 \h </w:instrText>
+          <w:instrText xml:space="preserve"> PAGEREF _Toc509819369 \h </w:instrText>
         </w:r>
         <w:r>
           <w:rPr>
@@ -2482,7 +2493,7 @@
           <w:szCs w:val="22"/>
         </w:rPr>
       </w:pPr>
-      <w:hyperlink w:anchor="_Toc508780594" w:history="1">
+      <w:hyperlink w:anchor="_Toc509819370" w:history="1">
         <w:r>
           <w:rPr>
             <w:rStyle w:val="Hyperlink"/>
@@ -2509,7 +2520,7 @@
             <w:noProof/>
             <w:webHidden/>
           </w:rPr>
-          <w:instrText xml:space="preserve"> PAGEREF _Toc508780594 \h </w:instrText>
+          <w:instrText xml:space="preserve"> PAGEREF _Toc509819370 \h </w:instrText>
         </w:r>
         <w:r>
           <w:rPr>
@@ -2529,7 +2540,7 @@
             <w:noProof/>
             <w:webHidden/>
           </w:rPr>
-          <w:t>10</w:t>
+          <w:t>9</w:t>
         </w:r>
         <w:r>
           <w:rPr>
@@ -2553,7 +2564,7 @@
           <w:szCs w:val="22"/>
         </w:rPr>
       </w:pPr>
-      <w:hyperlink w:anchor="_Toc508780595" w:history="1">
+      <w:hyperlink w:anchor="_Toc509819371" w:history="1">
         <w:r>
           <w:rPr>
             <w:rStyle w:val="Hyperlink"/>
@@ -2580,7 +2591,7 @@
             <w:noProof/>
             <w:webHidden/>
           </w:rPr>
-          <w:instrText xml:space="preserve"> PAGEREF _Toc508780595 \h </w:instrText>
+          <w:instrText xml:space="preserve"> PAGEREF _Toc509819371 \h </w:instrText>
         </w:r>
         <w:r>
           <w:rPr>
@@ -2600,7 +2611,7 @@
             <w:noProof/>
             <w:webHidden/>
           </w:rPr>
-          <w:t>12</w:t>
+          <w:t>11</w:t>
         </w:r>
         <w:r>
           <w:rPr>
@@ -2624,7 +2635,7 @@
           <w:szCs w:val="22"/>
         </w:rPr>
       </w:pPr>
-      <w:hyperlink w:anchor="_Toc508780596" w:history="1">
+      <w:hyperlink w:anchor="_Toc509819372" w:history="1">
         <w:r>
           <w:rPr>
             <w:rStyle w:val="Hyperlink"/>
@@ -2651,7 +2662,7 @@
             <w:noProof/>
             <w:webHidden/>
           </w:rPr>
-          <w:instrText xml:space="preserve"> PAGEREF _Toc508780596 \h </w:instrText>
+          <w:instrText xml:space="preserve"> PAGEREF _Toc509819372 \h </w:instrText>
         </w:r>
         <w:r>
           <w:rPr>
@@ -2671,7 +2682,7 @@
             <w:noProof/>
             <w:webHidden/>
           </w:rPr>
-          <w:t>15</w:t>
+          <w:t>14</w:t>
         </w:r>
         <w:r>
           <w:rPr>
@@ -2695,7 +2706,7 @@
           <w:szCs w:val="22"/>
         </w:rPr>
       </w:pPr>
-      <w:hyperlink w:anchor="_Toc508780597" w:history="1">
+      <w:hyperlink w:anchor="_Toc509819373" w:history="1">
         <w:r>
           <w:rPr>
             <w:rStyle w:val="Hyperlink"/>
@@ -2722,7 +2733,7 @@
             <w:noProof/>
             <w:webHidden/>
           </w:rPr>
-          <w:instrText xml:space="preserve"> PAGEREF _Toc508780597 \h </w:instrText>
+          <w:instrText xml:space="preserve"> PAGEREF _Toc509819373 \h </w:instrText>
         </w:r>
         <w:r>
           <w:rPr>
@@ -2742,7 +2753,7 @@
             <w:noProof/>
             <w:webHidden/>
           </w:rPr>
-          <w:t>15</w:t>
+          <w:t>14</w:t>
         </w:r>
         <w:r>
           <w:rPr>
@@ -2766,7 +2777,7 @@
           <w:szCs w:val="22"/>
         </w:rPr>
       </w:pPr>
-      <w:hyperlink w:anchor="_Toc508780598" w:history="1">
+      <w:hyperlink w:anchor="_Toc509819374" w:history="1">
         <w:r>
           <w:rPr>
             <w:rStyle w:val="Hyperlink"/>
@@ -2793,7 +2804,7 @@
             <w:noProof/>
             <w:webHidden/>
           </w:rPr>
-          <w:instrText xml:space="preserve"> PAGEREF _Toc508780598 \h </w:instrText>
+          <w:instrText xml:space="preserve"> PAGEREF _Toc509819374 \h </w:instrText>
         </w:r>
         <w:r>
           <w:rPr>
@@ -2813,7 +2824,7 @@
             <w:noProof/>
             <w:webHidden/>
           </w:rPr>
-          <w:t>16</w:t>
+          <w:t>15</w:t>
         </w:r>
         <w:r>
           <w:rPr>
@@ -2837,7 +2848,7 @@
           <w:szCs w:val="22"/>
         </w:rPr>
       </w:pPr>
-      <w:hyperlink w:anchor="_Toc508780599" w:history="1">
+      <w:hyperlink w:anchor="_Toc509819375" w:history="1">
         <w:r>
           <w:rPr>
             <w:rStyle w:val="Hyperlink"/>
@@ -2864,7 +2875,7 @@
             <w:noProof/>
             <w:webHidden/>
           </w:rPr>
-          <w:instrText xml:space="preserve"> PAGEREF _Toc508780599 \h </w:instrText>
+          <w:instrText xml:space="preserve"> PAGEREF _Toc509819375 \h </w:instrText>
         </w:r>
         <w:r>
           <w:rPr>
@@ -2884,7 +2895,7 @@
             <w:noProof/>
             <w:webHidden/>
           </w:rPr>
-          <w:t>16</w:t>
+          <w:t>15</w:t>
         </w:r>
         <w:r>
           <w:rPr>
@@ -2908,13 +2919,13 @@
           <w:szCs w:val="22"/>
         </w:rPr>
       </w:pPr>
-      <w:hyperlink w:anchor="_Toc508780600" w:history="1">
+      <w:hyperlink w:anchor="_Toc509819376" w:history="1">
         <w:r>
           <w:rPr>
             <w:rStyle w:val="Hyperlink"/>
             <w:noProof/>
           </w:rPr>
-          <w:t>Figure 10: Job delete HTML form with Jinja code</w:t>
+          <w:t>Figure 10: Job delete HTML form with Jinja template</w:t>
         </w:r>
         <w:r>
           <w:rPr>
@@ -2935,7 +2946,7 @@
             <w:noProof/>
             <w:webHidden/>
           </w:rPr>
-          <w:instrText xml:space="preserve"> PAGEREF _Toc508780600 \h </w:instrText>
+          <w:instrText xml:space="preserve"> PAGEREF _Toc509819376 \h </w:instrText>
         </w:r>
         <w:r>
           <w:rPr>
@@ -2955,7 +2966,7 @@
             <w:noProof/>
             <w:webHidden/>
           </w:rPr>
-          <w:t>16</w:t>
+          <w:t>15</w:t>
         </w:r>
         <w:r>
           <w:rPr>
@@ -2979,7 +2990,7 @@
           <w:szCs w:val="22"/>
         </w:rPr>
       </w:pPr>
-      <w:hyperlink w:anchor="_Toc508780601" w:history="1">
+      <w:hyperlink w:anchor="_Toc509819377" w:history="1">
         <w:r>
           <w:rPr>
             <w:rStyle w:val="Hyperlink"/>
@@ -3006,7 +3017,7 @@
             <w:noProof/>
             <w:webHidden/>
           </w:rPr>
-          <w:instrText xml:space="preserve"> PAGEREF _Toc508780601 \h </w:instrText>
+          <w:instrText xml:space="preserve"> PAGEREF _Toc509819377 \h </w:instrText>
         </w:r>
         <w:r>
           <w:rPr>
@@ -3026,7 +3037,7 @@
             <w:noProof/>
             <w:webHidden/>
           </w:rPr>
-          <w:t>18</w:t>
+          <w:t>17</w:t>
         </w:r>
         <w:r>
           <w:rPr>
@@ -3060,12 +3071,12 @@
       <w:pPr>
         <w:pStyle w:val="Heading1"/>
       </w:pPr>
-      <w:bookmarkStart w:id="0" w:name="_Toc508780563"/>
+      <w:bookmarkStart w:id="1" w:name="_Toc509819339"/>
       <w:r>
         <w:lastRenderedPageBreak/>
         <w:t>Purpose</w:t>
       </w:r>
-      <w:bookmarkEnd w:id="0"/>
+      <w:bookmarkEnd w:id="1"/>
     </w:p>
     <w:p>
       <w:pPr>
@@ -3101,7 +3112,7 @@
       <w:pPr>
         <w:pStyle w:val="Heading1"/>
       </w:pPr>
-      <w:bookmarkStart w:id="1" w:name="_Toc508780564"/>
+      <w:bookmarkStart w:id="2" w:name="_Toc509819340"/>
       <w:r>
         <w:t>Current</w:t>
       </w:r>
@@ -3111,7 +3122,7 @@
       <w:r>
         <w:t>Implementation</w:t>
       </w:r>
-      <w:bookmarkEnd w:id="1"/>
+      <w:bookmarkEnd w:id="2"/>
     </w:p>
     <w:p>
       <w:pPr>
@@ -3126,21 +3137,21 @@
       <w:pPr>
         <w:pStyle w:val="Heading2"/>
       </w:pPr>
-      <w:bookmarkStart w:id="2" w:name="_Toc508780565"/>
+      <w:bookmarkStart w:id="3" w:name="_Toc509819341"/>
       <w:r>
         <w:t>Technology</w:t>
       </w:r>
-      <w:bookmarkEnd w:id="2"/>
+      <w:bookmarkEnd w:id="3"/>
     </w:p>
     <w:p>
       <w:pPr>
         <w:pStyle w:val="Heading3"/>
       </w:pPr>
-      <w:bookmarkStart w:id="3" w:name="_Toc508780566"/>
+      <w:bookmarkStart w:id="4" w:name="_Toc509819342"/>
       <w:r>
         <w:t>User Interface</w:t>
       </w:r>
-      <w:bookmarkEnd w:id="3"/>
+      <w:bookmarkEnd w:id="4"/>
     </w:p>
     <w:p>
       <w:pPr>
@@ -3187,11 +3198,11 @@
       <w:pPr>
         <w:pStyle w:val="Heading3"/>
       </w:pPr>
-      <w:bookmarkStart w:id="4" w:name="_Toc508780567"/>
+      <w:bookmarkStart w:id="5" w:name="_Toc509819343"/>
       <w:r>
         <w:t>Database</w:t>
       </w:r>
-      <w:bookmarkEnd w:id="4"/>
+      <w:bookmarkEnd w:id="5"/>
     </w:p>
     <w:p>
       <w:pPr>
@@ -3280,7 +3291,7 @@
       <w:pPr>
         <w:pStyle w:val="Heading2"/>
       </w:pPr>
-      <w:bookmarkStart w:id="5" w:name="_Toc508780568"/>
+      <w:bookmarkStart w:id="6" w:name="_Toc509819344"/>
       <w:r>
         <w:t xml:space="preserve">Source </w:t>
       </w:r>
@@ -3290,7 +3301,7 @@
       <w:r>
         <w:t>Directories</w:t>
       </w:r>
-      <w:bookmarkEnd w:id="5"/>
+      <w:bookmarkEnd w:id="6"/>
     </w:p>
     <w:p>
       <w:pPr>
@@ -3342,11 +3353,11 @@
       <w:pPr>
         <w:pStyle w:val="Heading2"/>
       </w:pPr>
-      <w:bookmarkStart w:id="6" w:name="_Toc508780569"/>
+      <w:bookmarkStart w:id="7" w:name="_Toc509819345"/>
       <w:r>
         <w:t>Running Bumps</w:t>
       </w:r>
-      <w:bookmarkEnd w:id="6"/>
+      <w:bookmarkEnd w:id="7"/>
     </w:p>
     <w:p>
       <w:pPr>
@@ -3490,7 +3501,7 @@
                 <v:shape id="_x0000_i1025" type="#_x0000_t75" alt="" style="width:203.25pt;height:137.25pt;mso-width-percent:0;mso-height-percent:0;mso-width-percent:0;mso-height-percent:0" o:ole="">
                   <v:imagedata r:id="rId8" o:title=""/>
                 </v:shape>
-                <o:OLEObject Type="Embed" ProgID="PBrush" ShapeID="_x0000_i1025" DrawAspect="Content" ObjectID="_1583326880" r:id="rId9"/>
+                <o:OLEObject Type="Embed" ProgID="PBrush" ShapeID="_x0000_i1025" DrawAspect="Content" ObjectID="_1583561223" r:id="rId9"/>
               </w:object>
             </w:r>
           </w:p>
@@ -3600,7 +3611,7 @@
                 <v:shape id="_x0000_i1026" type="#_x0000_t75" alt="" style="width:203.25pt;height:107.25pt;mso-width-percent:0;mso-height-percent:0;mso-width-percent:0;mso-height-percent:0" o:ole="">
                   <v:imagedata r:id="rId11" o:title=""/>
                 </v:shape>
-                <o:OLEObject Type="Embed" ProgID="PBrush" ShapeID="_x0000_i1026" DrawAspect="Content" ObjectID="_1583326881" r:id="rId12"/>
+                <o:OLEObject Type="Embed" ProgID="PBrush" ShapeID="_x0000_i1026" DrawAspect="Content" ObjectID="_1583561224" r:id="rId12"/>
               </w:object>
             </w:r>
           </w:p>
@@ -3638,7 +3649,7 @@
                 <v:shape id="_x0000_i1027" type="#_x0000_t75" alt="" style="width:214.5pt;height:103.5pt;mso-width-percent:0;mso-height-percent:0;mso-width-percent:0;mso-height-percent:0" o:ole="">
                   <v:imagedata r:id="rId13" o:title=""/>
                 </v:shape>
-                <o:OLEObject Type="Embed" ProgID="PBrush" ShapeID="_x0000_i1027" DrawAspect="Content" ObjectID="_1583326882" r:id="rId14"/>
+                <o:OLEObject Type="Embed" ProgID="PBrush" ShapeID="_x0000_i1027" DrawAspect="Content" ObjectID="_1583561225" r:id="rId14"/>
               </w:object>
             </w:r>
           </w:p>
@@ -3658,7 +3669,7 @@
                 <v:shape id="_x0000_i1028" type="#_x0000_t75" alt="" style="width:204pt;height:99pt;mso-width-percent:0;mso-height-percent:0;mso-width-percent:0;mso-height-percent:0" o:ole="">
                   <v:imagedata r:id="rId13" o:title=""/>
                 </v:shape>
-                <o:OLEObject Type="Embed" ProgID="PBrush" ShapeID="_x0000_i1028" DrawAspect="Content" ObjectID="_1583326883" r:id="rId15"/>
+                <o:OLEObject Type="Embed" ProgID="PBrush" ShapeID="_x0000_i1028" DrawAspect="Content" ObjectID="_1583561226" r:id="rId15"/>
               </w:object>
             </w:r>
           </w:p>
@@ -3693,7 +3704,7 @@
                 <v:shape id="_x0000_i1029" type="#_x0000_t75" alt="" style="width:129.75pt;height:175.5pt;mso-width-percent:0;mso-height-percent:0;mso-width-percent:0;mso-height-percent:0" o:ole="">
                   <v:imagedata r:id="rId16" o:title=""/>
                 </v:shape>
-                <o:OLEObject Type="Embed" ProgID="PBrush" ShapeID="_x0000_i1029" DrawAspect="Content" ObjectID="_1583326884" r:id="rId17"/>
+                <o:OLEObject Type="Embed" ProgID="PBrush" ShapeID="_x0000_i1029" DrawAspect="Content" ObjectID="_1583561227" r:id="rId17"/>
               </w:object>
             </w:r>
           </w:p>
@@ -3805,7 +3816,7 @@
                 <v:shape id="_x0000_i1030" type="#_x0000_t75" alt="" style="width:213.75pt;height:322.5pt;mso-width-percent:0;mso-height-percent:0;mso-width-percent:0;mso-height-percent:0" o:ole="">
                   <v:imagedata r:id="rId19" o:title=""/>
                 </v:shape>
-                <o:OLEObject Type="Embed" ProgID="PBrush" ShapeID="_x0000_i1030" DrawAspect="Content" ObjectID="_1583326885" r:id="rId20"/>
+                <o:OLEObject Type="Embed" ProgID="PBrush" ShapeID="_x0000_i1030" DrawAspect="Content" ObjectID="_1583561228" r:id="rId20"/>
               </w:object>
             </w:r>
           </w:p>
@@ -3816,11 +3827,11 @@
       <w:pPr>
         <w:pStyle w:val="Heading2"/>
       </w:pPr>
-      <w:bookmarkStart w:id="7" w:name="_Toc508780570"/>
+      <w:bookmarkStart w:id="8" w:name="_Toc509819346"/>
       <w:r>
         <w:t>Defining the problem</w:t>
       </w:r>
-      <w:bookmarkEnd w:id="7"/>
+      <w:bookmarkEnd w:id="8"/>
     </w:p>
     <w:p>
       <w:pPr>
@@ -4212,32 +4223,32 @@
       <w:pPr>
         <w:pStyle w:val="Heading1"/>
       </w:pPr>
-      <w:bookmarkStart w:id="8" w:name="_Toc508780571"/>
+      <w:bookmarkStart w:id="9" w:name="_Toc509819347"/>
       <w:r>
         <w:lastRenderedPageBreak/>
         <w:t>Under the hood</w:t>
       </w:r>
-      <w:bookmarkEnd w:id="8"/>
+      <w:bookmarkEnd w:id="9"/>
     </w:p>
     <w:p>
       <w:pPr>
         <w:pStyle w:val="Heading2"/>
       </w:pPr>
-      <w:bookmarkStart w:id="9" w:name="_Toc508780572"/>
+      <w:bookmarkStart w:id="10" w:name="_Toc509819348"/>
       <w:r>
         <w:t>Background</w:t>
       </w:r>
-      <w:bookmarkEnd w:id="9"/>
+      <w:bookmarkEnd w:id="10"/>
     </w:p>
     <w:p>
       <w:pPr>
         <w:pStyle w:val="Heading3"/>
       </w:pPr>
-      <w:bookmarkStart w:id="10" w:name="_Toc508780573"/>
+      <w:bookmarkStart w:id="11" w:name="_Toc509819349"/>
       <w:r>
         <w:t>Flask</w:t>
       </w:r>
-      <w:bookmarkEnd w:id="10"/>
+      <w:bookmarkEnd w:id="11"/>
       <w:r>
         <w:t xml:space="preserve"> </w:t>
       </w:r>
@@ -4280,11 +4291,11 @@
       <w:pPr>
         <w:pStyle w:val="Heading3"/>
       </w:pPr>
-      <w:bookmarkStart w:id="11" w:name="_Toc508780574"/>
+      <w:bookmarkStart w:id="12" w:name="_Toc509819350"/>
       <w:r>
         <w:t>Tokens</w:t>
       </w:r>
-      <w:bookmarkEnd w:id="11"/>
+      <w:bookmarkEnd w:id="12"/>
     </w:p>
     <w:p>
       <w:pPr>
@@ -4397,13 +4408,13 @@
       <w:pPr>
         <w:pStyle w:val="Heading2"/>
       </w:pPr>
-      <w:bookmarkStart w:id="12" w:name="_Ref507398594"/>
-      <w:bookmarkStart w:id="13" w:name="_Toc508780575"/>
+      <w:bookmarkStart w:id="13" w:name="_Ref507398594"/>
+      <w:bookmarkStart w:id="14" w:name="_Toc509819351"/>
       <w:r>
         <w:t>Connecting - Getting the Token</w:t>
       </w:r>
-      <w:bookmarkEnd w:id="12"/>
       <w:bookmarkEnd w:id="13"/>
+      <w:bookmarkEnd w:id="14"/>
     </w:p>
     <w:p>
       <w:pPr>
@@ -4782,8 +4793,8 @@
                 <w:noProof/>
               </w:rPr>
             </w:pPr>
-            <w:bookmarkStart w:id="14" w:name="_Ref506976371"/>
-            <w:bookmarkStart w:id="15" w:name="_Toc508780591"/>
+            <w:bookmarkStart w:id="15" w:name="_Ref506976371"/>
+            <w:bookmarkStart w:id="16" w:name="_Toc509819367"/>
             <w:r>
               <w:t xml:space="preserve">Figure </w:t>
             </w:r>
@@ -4795,14 +4806,14 @@
                 <w:t>1</w:t>
               </w:r>
             </w:fldSimple>
-            <w:bookmarkEnd w:id="14"/>
+            <w:bookmarkEnd w:id="15"/>
             <w:r>
               <w:rPr>
                 <w:noProof/>
               </w:rPr>
               <w:t>: Login page with token</w:t>
             </w:r>
-            <w:bookmarkEnd w:id="15"/>
+            <w:bookmarkEnd w:id="16"/>
           </w:p>
         </w:tc>
         <w:tc>
@@ -4816,9 +4827,9 @@
                 <w:noProof/>
               </w:rPr>
             </w:pPr>
-            <w:bookmarkStart w:id="16" w:name="_Ref506976415"/>
-            <w:bookmarkStart w:id="17" w:name="_Ref507421868"/>
-            <w:bookmarkStart w:id="18" w:name="_Toc508780592"/>
+            <w:bookmarkStart w:id="17" w:name="_Ref506976415"/>
+            <w:bookmarkStart w:id="18" w:name="_Ref507421868"/>
+            <w:bookmarkStart w:id="19" w:name="_Toc509819368"/>
             <w:r>
               <w:t xml:space="preserve">Figure </w:t>
             </w:r>
@@ -4830,15 +4841,15 @@
                 <w:t>2</w:t>
               </w:r>
             </w:fldSimple>
-            <w:bookmarkEnd w:id="16"/>
+            <w:bookmarkEnd w:id="17"/>
             <w:r>
               <w:rPr>
                 <w:noProof/>
               </w:rPr>
               <w:t>: Login page withput token</w:t>
             </w:r>
-            <w:bookmarkEnd w:id="17"/>
             <w:bookmarkEnd w:id="18"/>
+            <w:bookmarkEnd w:id="19"/>
           </w:p>
         </w:tc>
       </w:tr>
@@ -5214,8 +5225,8 @@
           <w:rtl/>
         </w:rPr>
       </w:pPr>
-      <w:bookmarkStart w:id="19" w:name="_Ref507080192"/>
-      <w:bookmarkStart w:id="20" w:name="_Toc508780593"/>
+      <w:bookmarkStart w:id="20" w:name="_Ref507080192"/>
+      <w:bookmarkStart w:id="21" w:name="_Toc509819369"/>
       <w:r>
         <w:t xml:space="preserve">Figure </w:t>
       </w:r>
@@ -5227,7 +5238,7 @@
           <w:t>3</w:t>
         </w:r>
       </w:fldSimple>
-      <w:bookmarkEnd w:id="19"/>
+      <w:bookmarkEnd w:id="20"/>
       <w:r>
         <w:t xml:space="preserve">: </w:t>
       </w:r>
@@ -5237,7 +5248,7 @@
       <w:r>
         <w:t xml:space="preserve"> with token</w:t>
       </w:r>
-      <w:bookmarkEnd w:id="20"/>
+      <w:bookmarkEnd w:id="21"/>
     </w:p>
     <w:p>
       <w:pPr>
@@ -5362,16 +5373,6 @@
       <w:pPr>
         <w:jc w:val="center"/>
       </w:pPr>
-    </w:p>
-    <w:p>
-      <w:pPr>
-        <w:pStyle w:val="Paragraph-2"/>
-      </w:pPr>
-    </w:p>
-    <w:p>
-      <w:r>
-        <w:br w:type="page"/>
-      </w:r>
     </w:p>
     <w:p>
       <w:r>
@@ -5383,7 +5384,7 @@
             <w10:borderbottom type="dot" width="4"/>
             <w10:borderright type="dot" width="4"/>
           </v:shape>
-          <o:OLEObject Type="Embed" ProgID="Visio.Drawing.11" ShapeID="_x0000_i1031" DrawAspect="Content" ObjectID="_1583326886" r:id="rId28"/>
+          <o:OLEObject Type="Embed" ProgID="Visio.Drawing.11" ShapeID="_x0000_i1031" DrawAspect="Content" ObjectID="_1583561229" r:id="rId28"/>
         </w:object>
       </w:r>
     </w:p>
@@ -5391,7 +5392,7 @@
       <w:pPr>
         <w:pStyle w:val="Caption"/>
       </w:pPr>
-      <w:bookmarkStart w:id="21" w:name="_Toc508780594"/>
+      <w:bookmarkStart w:id="22" w:name="_Toc509819370"/>
       <w:r>
         <w:t xml:space="preserve">Figure </w:t>
       </w:r>
@@ -5406,17 +5407,17 @@
       <w:r>
         <w:t>: Acquiring a token</w:t>
       </w:r>
-      <w:bookmarkEnd w:id="21"/>
+      <w:bookmarkEnd w:id="22"/>
     </w:p>
     <w:p>
       <w:pPr>
         <w:pStyle w:val="Heading2"/>
       </w:pPr>
-      <w:bookmarkStart w:id="22" w:name="_Toc508780576"/>
+      <w:bookmarkStart w:id="23" w:name="_Toc509819352"/>
       <w:r>
         <w:t>Jobs Results</w:t>
       </w:r>
-      <w:bookmarkEnd w:id="22"/>
+      <w:bookmarkEnd w:id="23"/>
     </w:p>
     <w:p>
       <w:pPr>
@@ -5469,11 +5470,11 @@
           <w:rtl/>
         </w:rPr>
       </w:pPr>
-      <w:bookmarkStart w:id="23" w:name="_Toc508780577"/>
+      <w:bookmarkStart w:id="24" w:name="_Toc509819353"/>
       <w:r>
         <w:t>User Interface</w:t>
       </w:r>
-      <w:bookmarkEnd w:id="23"/>
+      <w:bookmarkEnd w:id="24"/>
     </w:p>
     <w:p>
       <w:pPr>
@@ -5505,11 +5506,11 @@
       <w:pPr>
         <w:pStyle w:val="Heading3"/>
       </w:pPr>
-      <w:bookmarkStart w:id="24" w:name="_Toc508780578"/>
+      <w:bookmarkStart w:id="25" w:name="_Toc509819354"/>
       <w:r>
         <w:t>How is works</w:t>
       </w:r>
-      <w:bookmarkEnd w:id="24"/>
+      <w:bookmarkEnd w:id="25"/>
     </w:p>
     <w:p>
       <w:pPr>
@@ -5655,7 +5656,17 @@
         <w:footnoteReference w:id="4"/>
       </w:r>
       <w:r>
-        <w:t>, by calling get_jwt_identity</w:t>
+        <w:t xml:space="preserve">, by </w:t>
+      </w:r>
+      <w:r>
+        <w:lastRenderedPageBreak/>
+        <w:t xml:space="preserve">calling </w:t>
+      </w:r>
+      <w:r>
+        <w:rPr>
+          <w:rFonts w:ascii="Courier New" w:hAnsi="Courier New" w:cs="Courier New"/>
+        </w:rPr>
+        <w:t>get_jwt_identity</w:t>
       </w:r>
       <w:r>
         <w:rPr>
@@ -5705,7 +5716,6 @@
         <w:pStyle w:val="Paragraph-3"/>
       </w:pPr>
       <w:r>
-        <w:lastRenderedPageBreak/>
         <w:t>The dashboard function:</w:t>
       </w:r>
     </w:p>
@@ -5858,7 +5868,7 @@
             <w:pPr>
               <w:pStyle w:val="Caption"/>
             </w:pPr>
-            <w:bookmarkStart w:id="25" w:name="_Ref507399701"/>
+            <w:bookmarkStart w:id="26" w:name="_Ref507399701"/>
             <w:r>
               <w:t xml:space="preserve">Table </w:t>
             </w:r>
@@ -5870,7 +5880,7 @@
                 <w:t>1</w:t>
               </w:r>
             </w:fldSimple>
-            <w:bookmarkEnd w:id="25"/>
+            <w:bookmarkEnd w:id="26"/>
             <w:r>
               <w:t xml:space="preserve">: Example for job tuple saved in Redis database </w:t>
             </w:r>
@@ -6353,7 +6363,25 @@
         <w:pStyle w:val="Paragraph-3"/>
       </w:pPr>
       <w:r>
-        <w:t>At the end of dashboard.html, a small HTML form enables the user to submit a new job, by linking an HTML button to fit_job python function (views.py)</w:t>
+        <w:t xml:space="preserve">At the end of dashboard.html, a small HTML form enables the user to submit a new job, by linking an HTML button to </w:t>
+      </w:r>
+      <w:r>
+        <w:rPr>
+          <w:rFonts w:ascii="Courier New" w:hAnsi="Courier New" w:cs="Courier New"/>
+        </w:rPr>
+        <w:t>fit_job</w:t>
+      </w:r>
+      <w:r>
+        <w:t xml:space="preserve"> python function (</w:t>
+      </w:r>
+      <w:r>
+        <w:rPr>
+          <w:rFonts w:ascii="Courier New" w:hAnsi="Courier New" w:cs="Courier New"/>
+        </w:rPr>
+        <w:t>views.py</w:t>
+      </w:r>
+      <w:r>
+        <w:t>)</w:t>
       </w:r>
       <w:r>
         <w:t>.</w:t>
@@ -6377,12 +6405,12 @@
       <w:pPr>
         <w:pStyle w:val="Heading2"/>
       </w:pPr>
-      <w:bookmarkStart w:id="26" w:name="_Toc508780579"/>
+      <w:bookmarkStart w:id="27" w:name="_Toc509819355"/>
       <w:r>
         <w:lastRenderedPageBreak/>
         <w:t>Results Display</w:t>
       </w:r>
-      <w:bookmarkEnd w:id="26"/>
+      <w:bookmarkEnd w:id="27"/>
     </w:p>
     <w:p>
       <w:pPr>
@@ -6402,11 +6430,11 @@
       <w:pPr>
         <w:pStyle w:val="Heading3"/>
       </w:pPr>
-      <w:bookmarkStart w:id="27" w:name="_Toc508780580"/>
+      <w:bookmarkStart w:id="28" w:name="_Toc509819356"/>
       <w:r>
         <w:t>User Interface</w:t>
       </w:r>
-      <w:bookmarkEnd w:id="27"/>
+      <w:bookmarkEnd w:id="28"/>
     </w:p>
     <w:p>
       <w:pPr>
@@ -6595,8 +6623,8 @@
       <w:pPr>
         <w:pStyle w:val="Caption"/>
       </w:pPr>
-      <w:bookmarkStart w:id="28" w:name="_Ref507411704"/>
-      <w:bookmarkStart w:id="29" w:name="_Toc508780595"/>
+      <w:bookmarkStart w:id="29" w:name="_Ref507411704"/>
+      <w:bookmarkStart w:id="30" w:name="_Toc509819371"/>
       <w:r>
         <w:t xml:space="preserve">Figure </w:t>
       </w:r>
@@ -6608,11 +6636,11 @@
           <w:t>5</w:t>
         </w:r>
       </w:fldSimple>
-      <w:bookmarkEnd w:id="28"/>
+      <w:bookmarkEnd w:id="29"/>
       <w:r>
         <w:t>: Display example for alphanumeric results</w:t>
       </w:r>
-      <w:bookmarkEnd w:id="29"/>
+      <w:bookmarkEnd w:id="30"/>
     </w:p>
     <w:p>
       <w:pPr>
@@ -6721,11 +6749,11 @@
       <w:pPr>
         <w:pStyle w:val="Heading2"/>
       </w:pPr>
-      <w:bookmarkStart w:id="30" w:name="_Toc508780581"/>
+      <w:bookmarkStart w:id="31" w:name="_Toc509819357"/>
       <w:r>
         <w:t>How it works</w:t>
       </w:r>
-      <w:bookmarkEnd w:id="30"/>
+      <w:bookmarkEnd w:id="31"/>
     </w:p>
     <w:p>
       <w:pPr>
@@ -6830,6 +6858,25 @@
       </w:r>
       <w:r>
         <w:t xml:space="preserve"> the page.</w:t>
+      </w:r>
+    </w:p>
+    <w:p>
+      <w:pPr>
+        <w:pStyle w:val="Paragraph-3"/>
+        <w:pageBreakBefore/>
+        <w:shd w:val="clear" w:color="auto" w:fill="BFBFBF" w:themeFill="background1" w:themeFillShade="BF"/>
+        <w:spacing w:before="0" w:line="240" w:lineRule="auto"/>
+        <w:ind w:left="0"/>
+        <w:rPr>
+          <w:rFonts w:ascii="Courier New" w:hAnsi="Courier New" w:cs="Courier New"/>
+        </w:rPr>
+      </w:pPr>
+      <w:r>
+        <w:rPr>
+          <w:rFonts w:ascii="Courier New" w:hAnsi="Courier New" w:cs="Courier New"/>
+        </w:rPr>
+        <w:lastRenderedPageBreak/>
+        <w:t>Dashboard (user_ID, jobs, files)</w:t>
       </w:r>
     </w:p>
     <w:p>
@@ -6846,7 +6893,8 @@
         <w:rPr>
           <w:rFonts w:ascii="Courier New" w:hAnsi="Courier New" w:cs="Courier New"/>
         </w:rPr>
-        <w:t>Dashboard (user_ID, jobs, files)</w:t>
+        <w:tab/>
+        <w:t>Write header</w:t>
       </w:r>
     </w:p>
     <w:p>
@@ -6863,25 +6911,6 @@
         <w:rPr>
           <w:rFonts w:ascii="Courier New" w:hAnsi="Courier New" w:cs="Courier New"/>
         </w:rPr>
-        <w:tab/>
-        <w:t>Write header</w:t>
-      </w:r>
-    </w:p>
-    <w:p>
-      <w:pPr>
-        <w:pStyle w:val="Paragraph-3"/>
-        <w:shd w:val="clear" w:color="auto" w:fill="BFBFBF" w:themeFill="background1" w:themeFillShade="BF"/>
-        <w:spacing w:before="0" w:line="240" w:lineRule="auto"/>
-        <w:ind w:left="0"/>
-        <w:rPr>
-          <w:rFonts w:ascii="Courier New" w:hAnsi="Courier New" w:cs="Courier New"/>
-        </w:rPr>
-      </w:pPr>
-      <w:r>
-        <w:rPr>
-          <w:rFonts w:ascii="Courier New" w:hAnsi="Courier New" w:cs="Courier New"/>
-        </w:rPr>
-        <w:lastRenderedPageBreak/>
         <w:tab/>
         <w:t>if (user_ID is None) return</w:t>
       </w:r>
@@ -7826,10 +7855,19 @@
         <w:t>s</w:t>
       </w:r>
       <w:r>
-        <w:t xml:space="preserve"> d</w:t>
-      </w:r>
-      <w:r>
-        <w:t xml:space="preserve">isplays the image file it self and a download button, </w:t>
+        <w:t xml:space="preserve"> </w:t>
+      </w:r>
+      <w:r>
+        <w:t>display</w:t>
+      </w:r>
+      <w:r>
+        <w:t xml:space="preserve"> the image file </w:t>
+      </w:r>
+      <w:r>
+        <w:t>itself</w:t>
+      </w:r>
+      <w:r>
+        <w:t xml:space="preserve"> and a download button, </w:t>
       </w:r>
       <w:r>
         <w:t xml:space="preserve">with two forms as in the </w:t>
@@ -8691,7 +8729,7 @@
       <w:pPr>
         <w:pStyle w:val="Heading2"/>
       </w:pPr>
-      <w:bookmarkStart w:id="31" w:name="_Toc508780582"/>
+      <w:bookmarkStart w:id="32" w:name="_Toc509819358"/>
       <w:r>
         <w:t>Submi</w:t>
       </w:r>
@@ -8701,7 +8739,7 @@
       <w:r>
         <w:t>ting a new job</w:t>
       </w:r>
-      <w:bookmarkEnd w:id="31"/>
+      <w:bookmarkEnd w:id="32"/>
     </w:p>
     <w:p>
       <w:pPr>
@@ -8779,6 +8817,7 @@
         <w:pStyle w:val="Paragraph-3"/>
       </w:pPr>
       <w:r>
+        <w:lastRenderedPageBreak/>
         <w:t>Pseu</w:t>
       </w:r>
       <w:r>
@@ -8814,14 +8853,13 @@
         <w:tabs>
           <w:tab w:val="left" w:pos="450"/>
         </w:tabs>
-        <w:spacing w:line="240" w:lineRule="auto"/>
+        <w:spacing w:before="0" w:line="240" w:lineRule="auto"/>
         <w:ind w:hanging="1440"/>
       </w:pPr>
       <w:r>
         <w:rPr>
           <w:rFonts w:ascii="Courier New" w:hAnsi="Courier New" w:cs="Courier New"/>
         </w:rPr>
-        <w:lastRenderedPageBreak/>
         <w:t>fit_job()</w:t>
       </w:r>
       <w:r>
@@ -8842,7 +8880,7 @@
         <w:tabs>
           <w:tab w:val="left" w:pos="720"/>
         </w:tabs>
-        <w:spacing w:line="240" w:lineRule="auto"/>
+        <w:spacing w:before="0" w:line="240" w:lineRule="auto"/>
         <w:ind w:hanging="1440"/>
       </w:pPr>
       <w:r>
@@ -8884,7 +8922,7 @@
         <w:tabs>
           <w:tab w:val="left" w:pos="720"/>
         </w:tabs>
-        <w:spacing w:line="240" w:lineRule="auto"/>
+        <w:spacing w:before="0" w:line="240" w:lineRule="auto"/>
         <w:ind w:hanging="1440"/>
         <w:rPr>
           <w:rFonts w:ascii="Courier New" w:hAnsi="Courier New" w:cs="Courier New"/>
@@ -8926,7 +8964,7 @@
         <w:tabs>
           <w:tab w:val="left" w:pos="1080"/>
         </w:tabs>
-        <w:spacing w:line="240" w:lineRule="auto"/>
+        <w:spacing w:before="0" w:line="240" w:lineRule="auto"/>
         <w:ind w:hanging="1440"/>
         <w:rPr>
           <w:rFonts w:ascii="Courier New" w:hAnsi="Courier New" w:cs="Courier New"/>
@@ -8974,7 +9012,7 @@
         <w:tabs>
           <w:tab w:val="left" w:pos="1080"/>
         </w:tabs>
-        <w:spacing w:line="240" w:lineRule="auto"/>
+        <w:spacing w:before="0" w:line="240" w:lineRule="auto"/>
         <w:ind w:hanging="1440"/>
         <w:rPr>
           <w:rFonts w:ascii="Courier New" w:hAnsi="Courier New" w:cs="Courier New"/>
@@ -9007,7 +9045,7 @@
         <w:tabs>
           <w:tab w:val="left" w:pos="1080"/>
         </w:tabs>
-        <w:spacing w:line="240" w:lineRule="auto"/>
+        <w:spacing w:before="0" w:line="240" w:lineRule="auto"/>
         <w:ind w:hanging="1440"/>
         <w:rPr>
           <w:rFonts w:ascii="Courier New" w:hAnsi="Courier New" w:cs="Courier New"/>
@@ -9042,7 +9080,7 @@
           <w:tab w:val="left" w:pos="3420"/>
           <w:tab w:val="left" w:pos="3870"/>
         </w:tabs>
-        <w:spacing w:line="240" w:lineRule="auto"/>
+        <w:spacing w:before="0" w:line="240" w:lineRule="auto"/>
         <w:ind w:left="3870" w:hanging="3780"/>
         <w:rPr>
           <w:rFonts w:ascii="Courier New" w:hAnsi="Courier New" w:cs="Courier New"/>
@@ -9092,7 +9130,7 @@
           <w:tab w:val="left" w:pos="3420"/>
           <w:tab w:val="left" w:pos="3870"/>
         </w:tabs>
-        <w:spacing w:line="240" w:lineRule="auto"/>
+        <w:spacing w:before="0" w:line="240" w:lineRule="auto"/>
         <w:ind w:left="3870" w:hanging="3780"/>
         <w:rPr>
           <w:rFonts w:ascii="Courier New" w:hAnsi="Courier New" w:cs="Courier New"/>
@@ -9172,7 +9210,7 @@
         <w:tabs>
           <w:tab w:val="left" w:pos="1080"/>
         </w:tabs>
-        <w:spacing w:line="240" w:lineRule="auto"/>
+        <w:spacing w:before="0" w:line="240" w:lineRule="auto"/>
         <w:ind w:hanging="1440"/>
         <w:rPr>
           <w:rFonts w:ascii="Courier New" w:hAnsi="Courier New" w:cs="Courier New"/>
@@ -9196,7 +9234,7 @@
         <w:tabs>
           <w:tab w:val="left" w:pos="1080"/>
         </w:tabs>
-        <w:spacing w:line="240" w:lineRule="auto"/>
+        <w:spacing w:before="0" w:line="240" w:lineRule="auto"/>
         <w:ind w:hanging="1440"/>
         <w:rPr>
           <w:rFonts w:ascii="Courier New" w:hAnsi="Courier New" w:cs="Courier New"/>
@@ -9232,7 +9270,7 @@
         <w:tabs>
           <w:tab w:val="left" w:pos="1080"/>
         </w:tabs>
-        <w:spacing w:line="240" w:lineRule="auto"/>
+        <w:spacing w:before="0" w:line="240" w:lineRule="auto"/>
         <w:ind w:hanging="1440"/>
         <w:rPr>
           <w:rFonts w:ascii="Courier New" w:hAnsi="Courier New" w:cs="Courier New"/>
@@ -9256,7 +9294,7 @@
         <w:tabs>
           <w:tab w:val="left" w:pos="810"/>
         </w:tabs>
-        <w:spacing w:line="240" w:lineRule="auto"/>
+        <w:spacing w:before="0" w:line="240" w:lineRule="auto"/>
         <w:ind w:hanging="1440"/>
         <w:rPr>
           <w:rFonts w:ascii="Courier New" w:hAnsi="Courier New" w:cs="Courier New"/>
@@ -9280,7 +9318,7 @@
         <w:tabs>
           <w:tab w:val="left" w:pos="1080"/>
         </w:tabs>
-        <w:spacing w:line="240" w:lineRule="auto"/>
+        <w:spacing w:before="0" w:line="240" w:lineRule="auto"/>
         <w:ind w:hanging="1440"/>
         <w:rPr>
           <w:rFonts w:ascii="Courier New" w:hAnsi="Courier New" w:cs="Courier New"/>
@@ -9830,12 +9868,12 @@
       <w:pPr>
         <w:pStyle w:val="Heading3"/>
       </w:pPr>
-      <w:bookmarkStart w:id="32" w:name="_Toc508780583"/>
+      <w:bookmarkStart w:id="33" w:name="_Toc509819359"/>
       <w:r>
         <w:lastRenderedPageBreak/>
         <w:t>Executing the job</w:t>
       </w:r>
-      <w:bookmarkEnd w:id="32"/>
+      <w:bookmarkEnd w:id="33"/>
     </w:p>
     <w:p>
       <w:pPr>
@@ -9845,16 +9883,46 @@
         <w:t>Users submit jobs by clicking the Submit Job button in service.html. That invokes fit_job function (views.py)</w:t>
       </w:r>
       <w:r>
-        <w:t>, that builds the slurm and bumps command line, by calling setup_files.</w:t>
-      </w:r>
-      <w:r>
-        <w:t xml:space="preserve"> The setup_files function calls </w:t>
-      </w:r>
-      <w:r>
+        <w:t xml:space="preserve">, that builds the slurm and bumps command line, by calling </w:t>
+      </w:r>
+      <w:r>
+        <w:rPr>
+          <w:rFonts w:ascii="Courier New" w:hAnsi="Courier New" w:cs="Courier New"/>
+        </w:rPr>
+        <w:t>setup_files</w:t>
+      </w:r>
+      <w:r>
+        <w:t>.</w:t>
+      </w:r>
+      <w:r>
+        <w:t xml:space="preserve"> The </w:t>
+      </w:r>
+      <w:r>
+        <w:rPr>
+          <w:rFonts w:ascii="Courier New" w:hAnsi="Courier New" w:cs="Courier New"/>
+        </w:rPr>
+        <w:t>setup_files</w:t>
+      </w:r>
+      <w:r>
+        <w:t xml:space="preserve"> function calls </w:t>
+      </w:r>
+      <w:r>
+        <w:rPr>
+          <w:rFonts w:ascii="Courier New" w:hAnsi="Courier New" w:cs="Courier New"/>
+        </w:rPr>
         <w:t>build_slurm_script</w:t>
       </w:r>
       <w:r>
-        <w:t xml:space="preserve"> (run_job.py), that take the command line as argument, and calls Popen with the command line argument to execute the job</w:t>
+        <w:t xml:space="preserve"> (run_job.py), that take the command line as argument, and calls </w:t>
+      </w:r>
+      <w:r>
+        <w:rPr>
+          <w:rFonts w:ascii="Courier New" w:hAnsi="Courier New" w:cs="Courier New"/>
+        </w:rPr>
+        <w:t>Popen</w:t>
+      </w:r>
+      <w:r>
+        <w:t xml:space="preserve"> with the command line argument to execute the job</w:t>
       </w:r>
       <w:r>
         <w:t xml:space="preserve"> in the background</w:t>
@@ -9910,7 +9978,7 @@
         <w:rPr>
           <w:noProof/>
         </w:rPr>
-        <w:t>15</w:t>
+        <w:t>14</w:t>
       </w:r>
       <w:r>
         <w:fldChar w:fldCharType="end"/>
@@ -9937,7 +10005,7 @@
             <w10:borderbottom type="dot" width="4"/>
             <w10:borderright type="dot" width="4"/>
           </v:shape>
-          <o:OLEObject Type="Embed" ProgID="PowerPoint.Show.8" ShapeID="_x0000_i1032" DrawAspect="Content" ObjectID="_1583326887" r:id="rId33"/>
+          <o:OLEObject Type="Embed" ProgID="PowerPoint.Show.8" ShapeID="_x0000_i1032" DrawAspect="Content" ObjectID="_1583561230" r:id="rId33"/>
         </w:object>
       </w:r>
     </w:p>
@@ -9945,9 +10013,9 @@
       <w:pPr>
         <w:pStyle w:val="Caption"/>
       </w:pPr>
-      <w:bookmarkStart w:id="33" w:name="_Ref508094532"/>
-      <w:bookmarkStart w:id="34" w:name="_Ref508094536"/>
-      <w:bookmarkStart w:id="35" w:name="_Toc508780596"/>
+      <w:bookmarkStart w:id="34" w:name="_Ref508094532"/>
+      <w:bookmarkStart w:id="35" w:name="_Ref508094536"/>
+      <w:bookmarkStart w:id="36" w:name="_Toc509819372"/>
       <w:r>
         <w:t xml:space="preserve">Figure </w:t>
       </w:r>
@@ -9959,25 +10027,25 @@
           <w:t>6</w:t>
         </w:r>
       </w:fldSimple>
-      <w:bookmarkEnd w:id="33"/>
+      <w:bookmarkEnd w:id="34"/>
       <w:r>
         <w:t xml:space="preserve">: </w:t>
       </w:r>
       <w:r>
         <w:t>Job submission</w:t>
       </w:r>
-      <w:bookmarkEnd w:id="34"/>
       <w:bookmarkEnd w:id="35"/>
+      <w:bookmarkEnd w:id="36"/>
     </w:p>
     <w:p>
       <w:pPr>
         <w:pStyle w:val="Heading3"/>
       </w:pPr>
-      <w:bookmarkStart w:id="36" w:name="_Toc508780584"/>
+      <w:bookmarkStart w:id="37" w:name="_Toc509819360"/>
       <w:r>
         <w:t>Results Files</w:t>
       </w:r>
-      <w:bookmarkEnd w:id="36"/>
+      <w:bookmarkEnd w:id="37"/>
     </w:p>
     <w:p>
       <w:pPr>
@@ -10081,7 +10149,7 @@
           <w:rFonts w:ascii="Courier New" w:hAnsi="Courier New" w:cs="Courier New"/>
         </w:rPr>
       </w:pPr>
-      <w:bookmarkStart w:id="37" w:name="_Toc508780597"/>
+      <w:bookmarkStart w:id="38" w:name="_Toc509819373"/>
       <w:r>
         <w:t xml:space="preserve">Figure </w:t>
       </w:r>
@@ -10099,7 +10167,7 @@
       <w:r>
         <w:t xml:space="preserve"> example</w:t>
       </w:r>
-      <w:bookmarkEnd w:id="37"/>
+      <w:bookmarkEnd w:id="38"/>
     </w:p>
     <w:p>
       <w:pPr>
@@ -10161,7 +10229,6 @@
           <w:szCs w:val="26"/>
         </w:rPr>
       </w:pPr>
-      <w:bookmarkStart w:id="38" w:name="_Toc508780585"/>
       <w:r>
         <w:br w:type="page"/>
       </w:r>
@@ -10170,11 +10237,12 @@
       <w:pPr>
         <w:pStyle w:val="Heading2"/>
       </w:pPr>
+      <w:bookmarkStart w:id="39" w:name="_Toc509819361"/>
       <w:r>
         <w:lastRenderedPageBreak/>
         <w:t>Deleting Job</w:t>
       </w:r>
-      <w:bookmarkEnd w:id="38"/>
+      <w:bookmarkEnd w:id="39"/>
     </w:p>
     <w:p>
       <w:pPr>
@@ -10335,8 +10403,8 @@
       <w:pPr>
         <w:pStyle w:val="Caption"/>
       </w:pPr>
-      <w:bookmarkStart w:id="39" w:name="_Ref508693507"/>
-      <w:bookmarkStart w:id="40" w:name="_Toc508780598"/>
+      <w:bookmarkStart w:id="40" w:name="_Ref508693507"/>
+      <w:bookmarkStart w:id="41" w:name="_Toc509819374"/>
       <w:r>
         <w:t xml:space="preserve">Figure </w:t>
       </w:r>
@@ -10348,11 +10416,11 @@
           <w:t>8</w:t>
         </w:r>
       </w:fldSimple>
-      <w:bookmarkEnd w:id="39"/>
+      <w:bookmarkEnd w:id="40"/>
       <w:r>
         <w:t>: Delete button in dashboard.html</w:t>
       </w:r>
-      <w:bookmarkEnd w:id="40"/>
+      <w:bookmarkEnd w:id="41"/>
     </w:p>
     <w:p>
       <w:pPr>
@@ -10393,7 +10461,7 @@
           <w:docGrid w:linePitch="360"/>
         </w:sectPr>
       </w:pPr>
-      <w:bookmarkStart w:id="41" w:name="_Hlk508636193"/>
+      <w:bookmarkStart w:id="42" w:name="_Hlk508636193"/>
     </w:p>
     <w:p>
       <w:pPr>
@@ -10416,7 +10484,7 @@
         <w:t>&lt;form action="/api/jobs/fc4356/job1/delete.html" method="GET"&gt;</w:t>
       </w:r>
     </w:p>
-    <w:bookmarkEnd w:id="41"/>
+    <w:bookmarkEnd w:id="42"/>
     <w:p>
       <w:pPr>
         <w:pStyle w:val="Paragraph-0"/>
@@ -10501,8 +10569,8 @@
       <w:pPr>
         <w:pStyle w:val="PostCaption"/>
       </w:pPr>
-      <w:bookmarkStart w:id="42" w:name="_Ref508693928"/>
-      <w:bookmarkStart w:id="43" w:name="_Toc508780599"/>
+      <w:bookmarkStart w:id="43" w:name="_Ref508693928"/>
+      <w:bookmarkStart w:id="44" w:name="_Toc509819375"/>
       <w:r>
         <w:t xml:space="preserve">Figure </w:t>
       </w:r>
@@ -10514,11 +10582,11 @@
           <w:t>9</w:t>
         </w:r>
       </w:fldSimple>
-      <w:bookmarkEnd w:id="42"/>
+      <w:bookmarkEnd w:id="43"/>
       <w:r>
         <w:t>: Job delete HTML form</w:t>
       </w:r>
-      <w:bookmarkEnd w:id="43"/>
+      <w:bookmarkEnd w:id="44"/>
     </w:p>
     <w:p>
       <w:pPr>
@@ -10742,7 +10810,7 @@
       <w:pPr>
         <w:pStyle w:val="Caption"/>
       </w:pPr>
-      <w:bookmarkStart w:id="44" w:name="_Toc508780600"/>
+      <w:bookmarkStart w:id="45" w:name="_Toc509819376"/>
       <w:r>
         <w:t xml:space="preserve">Figure </w:t>
       </w:r>
@@ -10757,10 +10825,10 @@
       <w:r>
         <w:t xml:space="preserve">: Job delete HTML form with Jinja </w:t>
       </w:r>
-      <w:bookmarkEnd w:id="44"/>
       <w:r>
         <w:t>template</w:t>
       </w:r>
+      <w:bookmarkEnd w:id="45"/>
     </w:p>
     <w:p>
       <w:pPr>
@@ -10925,7 +10993,7 @@
                 <v:shape id="_x0000_i1033" type="#_x0000_t75" alt="" style="width:258pt;height:123pt;mso-width-percent:0;mso-height-percent:0;mso-width-percent:0;mso-height-percent:0" o:ole="">
                   <v:imagedata r:id="rId35" o:title=""/>
                 </v:shape>
-                <o:OLEObject Type="Embed" ProgID="Visio.DrawingMacroEnabled.15" ShapeID="_x0000_i1033" DrawAspect="Content" ObjectID="_1583326888" r:id="rId36"/>
+                <o:OLEObject Type="Embed" ProgID="Visio.DrawingMacroEnabled.15" ShapeID="_x0000_i1033" DrawAspect="Content" ObjectID="_1583561231" r:id="rId36"/>
               </w:object>
             </w:r>
           </w:p>
@@ -11305,7 +11373,7 @@
           <v:shape id="_x0000_i1034" type="#_x0000_t75" alt="" style="width:474.75pt;height:267.75pt;mso-width-percent:0;mso-height-percent:0;mso-width-percent:0;mso-height-percent:0" o:ole="">
             <v:imagedata r:id="rId37" o:title=""/>
           </v:shape>
-          <o:OLEObject Type="Embed" ProgID="PowerPoint.Slide.12" ShapeID="_x0000_i1034" DrawAspect="Content" ObjectID="_1583326889" r:id="rId38"/>
+          <o:OLEObject Type="Embed" ProgID="PowerPoint.Slide.12" ShapeID="_x0000_i1034" DrawAspect="Content" ObjectID="_1583561232" r:id="rId38"/>
         </w:object>
       </w:r>
     </w:p>
@@ -11313,8 +11381,8 @@
       <w:pPr>
         <w:pStyle w:val="Caption"/>
       </w:pPr>
-      <w:bookmarkStart w:id="45" w:name="_Ref508695358"/>
-      <w:bookmarkStart w:id="46" w:name="_Toc508780601"/>
+      <w:bookmarkStart w:id="46" w:name="_Ref508695358"/>
+      <w:bookmarkStart w:id="47" w:name="_Toc509819377"/>
       <w:r>
         <w:t xml:space="preserve">Figure </w:t>
       </w:r>
@@ -11326,11 +11394,11 @@
           <w:t>11</w:t>
         </w:r>
       </w:fldSimple>
-      <w:bookmarkEnd w:id="45"/>
+      <w:bookmarkEnd w:id="46"/>
       <w:r>
         <w:t>: Splitting the path to arguments for get method</w:t>
       </w:r>
-      <w:bookmarkEnd w:id="46"/>
+      <w:bookmarkEnd w:id="47"/>
     </w:p>
     <w:p>
       <w:pPr>
@@ -11389,11 +11457,11 @@
       <w:pPr>
         <w:pStyle w:val="Heading2"/>
       </w:pPr>
-      <w:bookmarkStart w:id="47" w:name="_Toc508780586"/>
+      <w:bookmarkStart w:id="48" w:name="_Toc509819362"/>
       <w:r>
         <w:t>Logging Out</w:t>
       </w:r>
-      <w:bookmarkEnd w:id="47"/>
+      <w:bookmarkEnd w:id="48"/>
     </w:p>
     <w:p>
       <w:pPr>
@@ -11515,7 +11583,19 @@
         <w:t xml:space="preserve">When invoked, </w:t>
       </w:r>
       <w:r>
-        <w:t>the jti (JSON Token ID) is obtained from jwt. Redis record is set to note an expired authentication token, the token is deleted from the cookie, and the function returns a response to index.html.</w:t>
+        <w:t xml:space="preserve">the </w:t>
+      </w:r>
+      <w:r>
+        <w:t>JTI</w:t>
+      </w:r>
+      <w:r>
+        <w:t xml:space="preserve"> (JSON Token ID) is obtained from </w:t>
+      </w:r>
+      <w:r>
+        <w:t>JWT</w:t>
+      </w:r>
+      <w:r>
+        <w:t>. Redis record is set to note an expired authentication token, the token is deleted from the cookie, and the function returns a response to index.html.</w:t>
       </w:r>
     </w:p>
     <w:p>
@@ -11532,16 +11612,16 @@
           <w:docGrid w:linePitch="360"/>
         </w:sectPr>
       </w:pPr>
-      <w:bookmarkStart w:id="48" w:name="_Toc508780587"/>
     </w:p>
     <w:p>
       <w:pPr>
         <w:pStyle w:val="Heading1"/>
       </w:pPr>
+      <w:bookmarkStart w:id="49" w:name="_Toc509819363"/>
       <w:r>
         <w:t>Environment</w:t>
       </w:r>
-      <w:bookmarkEnd w:id="48"/>
+      <w:bookmarkEnd w:id="49"/>
     </w:p>
     <w:p>
       <w:pPr>
@@ -11776,7 +11856,6 @@
         <w:t xml:space="preserve"> That process is illustrated in the following figure.</w:t>
       </w:r>
     </w:p>
-    <w:bookmarkStart w:id="49" w:name="_GoBack"/>
     <w:p>
       <w:pPr>
         <w:pStyle w:val="Paragraph-0"/>
@@ -11795,16 +11874,15 @@
             <w10:borderbottom type="dot" width="4"/>
             <w10:borderright type="dot" width="4"/>
           </v:shape>
-          <o:OLEObject Type="Embed" ProgID="PowerPoint.Slide.12" ShapeID="_x0000_i1035" DrawAspect="Content" ObjectID="_1583326890" r:id="rId41"/>
+          <o:OLEObject Type="Embed" ProgID="PowerPoint.Slide.12" ShapeID="_x0000_i1035" DrawAspect="Content" ObjectID="_1583561233" r:id="rId41"/>
         </w:object>
       </w:r>
-      <w:bookmarkEnd w:id="49"/>
     </w:p>
     <w:p>
       <w:pPr>
         <w:pStyle w:val="Heading2"/>
       </w:pPr>
-      <w:bookmarkStart w:id="50" w:name="_Toc508780588"/>
+      <w:bookmarkStart w:id="50" w:name="_Toc509819364"/>
       <w:r>
         <w:t>How it works</w:t>
       </w:r>
@@ -11887,15 +11965,15 @@
     </w:p>
     <w:p>
       <w:pPr>
-        <w:pStyle w:val="Paragraph-2"/>
-        <w:jc w:val="center"/>
+        <w:pStyle w:val="Paragraph-0"/>
+        <w:bidi w:val="0"/>
       </w:pPr>
       <w:r>
         <w:object w:dxaOrig="5460" w:dyaOrig="2610">
-          <v:shape id="_x0000_i2171" type="#_x0000_t75" style="width:273pt;height:130.5pt" o:ole="">
+          <v:shape id="_x0000_i1036" type="#_x0000_t75" style="width:273pt;height:130.5pt" o:ole="">
             <v:imagedata r:id="rId42" o:title=""/>
           </v:shape>
-          <o:OLEObject Type="Embed" ProgID="Visio.Drawing.11" ShapeID="_x0000_i2171" DrawAspect="Content" ObjectID="_1583326891" r:id="rId43"/>
+          <o:OLEObject Type="Embed" ProgID="Visio.Drawing.11" ShapeID="_x0000_i1036" DrawAspect="Content" ObjectID="_1583561234" r:id="rId43"/>
         </w:object>
       </w:r>
     </w:p>
@@ -11913,12 +11991,12 @@
           <w:docGrid w:linePitch="360"/>
         </w:sectPr>
       </w:pPr>
-      <w:bookmarkStart w:id="51" w:name="_Toc508780589"/>
     </w:p>
     <w:p>
       <w:pPr>
         <w:pStyle w:val="Heading1"/>
       </w:pPr>
+      <w:bookmarkStart w:id="51" w:name="_Toc509819365"/>
       <w:r>
         <w:t>Summary</w:t>
       </w:r>
@@ -12424,7 +12502,7 @@
       <w:pPr>
         <w:pStyle w:val="Heading1"/>
       </w:pPr>
-      <w:bookmarkStart w:id="52" w:name="_Toc508780590"/>
+      <w:bookmarkStart w:id="52" w:name="_Toc509819366"/>
       <w:r>
         <w:lastRenderedPageBreak/>
         <w:t>Suggestions</w:t>
@@ -12733,7 +12811,7 @@
           <w:rPr>
             <w:noProof/>
           </w:rPr>
-          <w:t>22</w:t>
+          <w:t>21</w:t>
         </w:r>
         <w:r>
           <w:rPr>
@@ -12768,7 +12846,7 @@
             <w:rPr>
               <w:noProof/>
             </w:rPr>
-            <w:t>22</w:t>
+            <w:t>21</w:t>
           </w:r>
         </w:fldSimple>
       </w:sdtContent>
@@ -12856,7 +12934,13 @@
         <w:footnoteRef/>
       </w:r>
       <w:r>
-        <w:t xml:space="preserve"> The link between the button and the python function is stored in the htm file.</w:t>
+        <w:t xml:space="preserve"> The link between the button and the python function is stored in the htm</w:t>
+      </w:r>
+      <w:r>
+        <w:t>l</w:t>
+      </w:r>
+      <w:r>
+        <w:t xml:space="preserve"> file.</w:t>
       </w:r>
     </w:p>
   </w:footnote>
@@ -12872,7 +12956,13 @@
         <w:footnoteRef/>
       </w:r>
       <w:r>
-        <w:t xml:space="preserve"> By calling set_access_cookies() and set()refresh_cookies()</w:t>
+        <w:t xml:space="preserve"> By calling set_access_cookies() and set</w:t>
+      </w:r>
+      <w:r>
+        <w:t>_</w:t>
+      </w:r>
+      <w:r>
+        <w:t>refresh_cookies()</w:t>
       </w:r>
     </w:p>
   </w:footnote>
@@ -14998,7 +15088,7 @@
 </file>
 
 <file path=customXml/itemProps1.xml><?xml version="1.0" encoding="utf-8"?>
-<ds:datastoreItem xmlns:ds="http://schemas.openxmlformats.org/officeDocument/2006/customXml" ds:itemID="{49FFE38B-42F2-4CCD-AAFA-79CF50D8655D}">
+<ds:datastoreItem xmlns:ds="http://schemas.openxmlformats.org/officeDocument/2006/customXml" ds:itemID="{142276DD-4E78-4273-BF17-E56745B6B2E8}">
   <ds:schemaRefs>
     <ds:schemaRef ds:uri="http://schemas.openxmlformats.org/officeDocument/2006/bibliography"/>
   </ds:schemaRefs>

</xml_diff>